<commit_message>
Updated fast track sdo document with uplifted hnl changes
</commit_message>
<xml_diff>
--- a/docker/docmosis/templates/CV-DAM-STD-ENG-00002.docx
+++ b/docker/docmosis/templates/CV-DAM-STD-ENG-00002.docx
@@ -10,6 +10,7 @@
           <w:lang w:val="en-US"/>
         </w:rPr>
       </w:pPr>
+      <w:bookmarkStart w:id="0" w:name="_Hlk117865301"/>
       <w:r>
         <w:rPr>
           <w:rFonts w:ascii="Arial" w:eastAsia="Tahoma" w:hAnsi="Arial" w:cs="Arial"/>
@@ -31,49 +32,140 @@
           <w:b/>
           <w:sz w:val="28"/>
         </w:rPr>
-        <w:t xml:space="preserve">In the County Court  </w:t>
+        <w:t xml:space="preserve">In the County </w:t>
+      </w:r>
+      <w:proofErr w:type="gramStart"/>
+      <w:r>
+        <w:rPr>
+          <w:rFonts w:ascii="Arial" w:eastAsia="Arial" w:hAnsi="Arial" w:cs="Arial"/>
+          <w:b/>
+          <w:sz w:val="28"/>
+        </w:rPr>
+        <w:t xml:space="preserve">Court  </w:t>
       </w:r>
       <w:r>
         <w:rPr>
           <w:rFonts w:ascii="Arial" w:eastAsia="Tahoma" w:hAnsi="Arial" w:cs="Arial"/>
         </w:rPr>
-        <w:t>Case number:&lt;&lt;</w:t>
-      </w:r>
-      <w:r>
-        <w:rPr>
-          <w:rFonts w:ascii="Arial" w:hAnsi="Arial" w:cs="Arial"/>
-          <w:lang w:val="en-US"/>
-        </w:rPr>
-        <w:t>caseNumber&gt;&gt;</w:t>
-      </w:r>
-    </w:p>
-    <w:p>
-      <w:pPr>
-        <w:rPr>
-          <w:rFonts w:ascii="Arial" w:hAnsi="Arial" w:cs="Arial"/>
-          <w:lang w:val="en-US"/>
-        </w:rPr>
-      </w:pPr>
-      <w:r>
-        <w:rPr>
-          <w:rFonts w:ascii="Arial" w:eastAsia="Arial" w:hAnsi="Arial" w:cs="Arial"/>
-          <w:b/>
-        </w:rPr>
-        <w:t>&lt;&lt;</w:t>
-      </w:r>
-      <w:r>
-        <w:rPr>
-          <w:rFonts w:ascii="Arial" w:eastAsia="Arial" w:hAnsi="Arial" w:cs="Arial"/>
-          <w:bCs/>
-        </w:rPr>
-        <w:t>{dateFormat(</w:t>
-      </w:r>
-      <w:r>
-        <w:rPr>
-          <w:rFonts w:ascii="Arial" w:eastAsia="Arial" w:hAnsi="Arial" w:cs="Arial"/>
-          <w:bCs/>
-        </w:rPr>
-        <w:t>currentDate, ‘dd MMMM yyyy’, ‘yyyy-MM-dd’</w:t>
+        <w:t>Case</w:t>
+      </w:r>
+      <w:proofErr w:type="gramEnd"/>
+      <w:r>
+        <w:rPr>
+          <w:rFonts w:ascii="Arial" w:eastAsia="Tahoma" w:hAnsi="Arial" w:cs="Arial"/>
+        </w:rPr>
+        <w:t xml:space="preserve"> number:&lt;&lt;</w:t>
+      </w:r>
+      <w:proofErr w:type="spellStart"/>
+      <w:r>
+        <w:rPr>
+          <w:rFonts w:ascii="Arial" w:hAnsi="Arial" w:cs="Arial"/>
+          <w:lang w:val="en-US"/>
+        </w:rPr>
+        <w:t>caseNumber</w:t>
+      </w:r>
+      <w:proofErr w:type="spellEnd"/>
+      <w:r>
+        <w:rPr>
+          <w:rFonts w:ascii="Arial" w:hAnsi="Arial" w:cs="Arial"/>
+          <w:lang w:val="en-US"/>
+        </w:rPr>
+        <w:t>&gt;&gt;</w:t>
+      </w:r>
+    </w:p>
+    <w:p>
+      <w:pPr>
+        <w:rPr>
+          <w:rFonts w:ascii="Arial" w:hAnsi="Arial" w:cs="Arial"/>
+          <w:lang w:val="en-US"/>
+        </w:rPr>
+      </w:pPr>
+      <w:r>
+        <w:rPr>
+          <w:rFonts w:ascii="Arial" w:eastAsia="Arial" w:hAnsi="Arial" w:cs="Arial"/>
+          <w:b/>
+        </w:rPr>
+        <w:t>&lt;</w:t>
+      </w:r>
+      <w:proofErr w:type="gramStart"/>
+      <w:r>
+        <w:rPr>
+          <w:rFonts w:ascii="Arial" w:eastAsia="Arial" w:hAnsi="Arial" w:cs="Arial"/>
+          <w:b/>
+        </w:rPr>
+        <w:t>&lt;</w:t>
+      </w:r>
+      <w:r>
+        <w:rPr>
+          <w:rFonts w:ascii="Arial" w:eastAsia="Arial" w:hAnsi="Arial" w:cs="Arial"/>
+          <w:bCs/>
+        </w:rPr>
+        <w:t>{</w:t>
+      </w:r>
+      <w:proofErr w:type="spellStart"/>
+      <w:proofErr w:type="gramEnd"/>
+      <w:r>
+        <w:rPr>
+          <w:rFonts w:ascii="Arial" w:eastAsia="Arial" w:hAnsi="Arial" w:cs="Arial"/>
+          <w:bCs/>
+        </w:rPr>
+        <w:t>dateFormat</w:t>
+      </w:r>
+      <w:proofErr w:type="spellEnd"/>
+      <w:r>
+        <w:rPr>
+          <w:rFonts w:ascii="Arial" w:eastAsia="Arial" w:hAnsi="Arial" w:cs="Arial"/>
+          <w:bCs/>
+        </w:rPr>
+        <w:t>(</w:t>
+      </w:r>
+      <w:proofErr w:type="spellStart"/>
+      <w:r>
+        <w:rPr>
+          <w:rFonts w:ascii="Arial" w:eastAsia="Arial" w:hAnsi="Arial" w:cs="Arial"/>
+          <w:bCs/>
+        </w:rPr>
+        <w:t>currentDate</w:t>
+      </w:r>
+      <w:proofErr w:type="spellEnd"/>
+      <w:r>
+        <w:rPr>
+          <w:rFonts w:ascii="Arial" w:eastAsia="Arial" w:hAnsi="Arial" w:cs="Arial"/>
+          <w:bCs/>
+        </w:rPr>
+        <w:t xml:space="preserve">, ‘dd MMMM </w:t>
+      </w:r>
+      <w:proofErr w:type="spellStart"/>
+      <w:r>
+        <w:rPr>
+          <w:rFonts w:ascii="Arial" w:eastAsia="Arial" w:hAnsi="Arial" w:cs="Arial"/>
+          <w:bCs/>
+        </w:rPr>
+        <w:t>yyyy</w:t>
+      </w:r>
+      <w:proofErr w:type="spellEnd"/>
+      <w:r>
+        <w:rPr>
+          <w:rFonts w:ascii="Arial" w:eastAsia="Arial" w:hAnsi="Arial" w:cs="Arial"/>
+          <w:bCs/>
+        </w:rPr>
+        <w:t>’, ‘</w:t>
+      </w:r>
+      <w:proofErr w:type="spellStart"/>
+      <w:r>
+        <w:rPr>
+          <w:rFonts w:ascii="Arial" w:eastAsia="Arial" w:hAnsi="Arial" w:cs="Arial"/>
+          <w:bCs/>
+        </w:rPr>
+        <w:t>yyyy</w:t>
+      </w:r>
+      <w:proofErr w:type="spellEnd"/>
+      <w:r>
+        <w:rPr>
+          <w:rFonts w:ascii="Arial" w:eastAsia="Arial" w:hAnsi="Arial" w:cs="Arial"/>
+          <w:bCs/>
+        </w:rPr>
+        <w:t>-MM-dd’</w:t>
       </w:r>
       <w:r>
         <w:rPr>
@@ -147,7 +239,21 @@
         <w:rPr>
           <w:color w:val="auto"/>
         </w:rPr>
-        <w:t>&lt;&lt;judgeName&gt;&gt;</w:t>
+        <w:t>&lt;&lt;</w:t>
+      </w:r>
+      <w:proofErr w:type="spellStart"/>
+      <w:r>
+        <w:rPr>
+          <w:color w:val="auto"/>
+        </w:rPr>
+        <w:t>judgeName</w:t>
+      </w:r>
+      <w:proofErr w:type="spellEnd"/>
+      <w:r>
+        <w:rPr>
+          <w:color w:val="auto"/>
+        </w:rPr>
+        <w:t>&gt;&gt;</w:t>
       </w:r>
     </w:p>
     <w:p>
@@ -355,7 +461,7 @@
         </w:rPr>
         <w:t xml:space="preserve">             </w:t>
       </w:r>
-      <w:bookmarkStart w:id="0" w:name="_Hlk108691980"/>
+      <w:bookmarkStart w:id="1" w:name="_Hlk108691980"/>
       <w:r>
         <w:rPr>
           <w:rFonts w:ascii="Arial" w:eastAsia="Tahoma" w:hAnsi="Arial" w:cs="Arial"/>
@@ -406,7 +512,7 @@
         <w:br/>
       </w:r>
     </w:p>
-    <w:bookmarkEnd w:id="0"/>
+    <w:bookmarkEnd w:id="1"/>
     <w:p>
       <w:pPr>
         <w:rPr>
@@ -831,12 +937,10 @@
           <w:szCs w:val="20"/>
           <w:lang w:val="en-US"/>
         </w:rPr>
-        <w:t> You must comply with the terms imposed upon you by this order otherwise your claim or the defence of it is liable to be struck out or some other sanction imposed. If you cannot comply, you are expected to make formal application to the court before any deadline imposed upon you expires.</w:t>
-      </w:r>
-    </w:p>
-    <w:p>
-      <w:pPr>
-        <w:widowControl w:val="0"/>
+        <w:t xml:space="preserve"> You must comply with the terms imposed upon you by this order otherwise your claim or the </w:t>
+      </w:r>
+      <w:proofErr w:type="spellStart"/>
+      <w:r>
         <w:rPr>
           <w:rFonts w:ascii="Arial" w:hAnsi="Arial" w:cs="Arial"/>
           <w:bCs/>
@@ -844,21 +948,61 @@
           <w:szCs w:val="20"/>
           <w:lang w:val="en-US"/>
         </w:rPr>
-      </w:pPr>
-    </w:p>
-    <w:p>
-      <w:pPr>
-        <w:rPr>
-          <w:rFonts w:ascii="Arial" w:hAnsi="Arial" w:cs="Arial"/>
-          <w:lang w:val="en-US"/>
-        </w:rPr>
-      </w:pPr>
-      <w:r>
-        <w:rPr>
-          <w:rFonts w:ascii="Arial" w:hAnsi="Arial" w:cs="Arial"/>
-          <w:lang w:val="en-US"/>
-        </w:rPr>
-        <w:t>&lt;&lt;fastTrackJudgesRecital.input&gt;&gt;</w:t>
+        <w:t>defence</w:t>
+      </w:r>
+      <w:proofErr w:type="spellEnd"/>
+      <w:r>
+        <w:rPr>
+          <w:rFonts w:ascii="Arial" w:hAnsi="Arial" w:cs="Arial"/>
+          <w:bCs/>
+          <w:snapToGrid w:val="0"/>
+          <w:szCs w:val="20"/>
+          <w:lang w:val="en-US"/>
+        </w:rPr>
+        <w:t xml:space="preserve"> of it is liable to be struck out or some other sanction imposed. If you cannot comply, you are expected to make formal application to the court before any deadline imposed upon you expires.</w:t>
+      </w:r>
+    </w:p>
+    <w:p>
+      <w:pPr>
+        <w:widowControl w:val="0"/>
+        <w:rPr>
+          <w:rFonts w:ascii="Arial" w:hAnsi="Arial" w:cs="Arial"/>
+          <w:bCs/>
+          <w:snapToGrid w:val="0"/>
+          <w:szCs w:val="20"/>
+          <w:lang w:val="en-US"/>
+        </w:rPr>
+      </w:pPr>
+    </w:p>
+    <w:p>
+      <w:pPr>
+        <w:rPr>
+          <w:rFonts w:ascii="Arial" w:hAnsi="Arial" w:cs="Arial"/>
+          <w:lang w:val="en-US"/>
+        </w:rPr>
+      </w:pPr>
+      <w:r>
+        <w:rPr>
+          <w:rFonts w:ascii="Arial" w:hAnsi="Arial" w:cs="Arial"/>
+          <w:lang w:val="en-US"/>
+        </w:rPr>
+        <w:t>&lt;&lt;</w:t>
+      </w:r>
+      <w:proofErr w:type="spellStart"/>
+      <w:r>
+        <w:rPr>
+          <w:rFonts w:ascii="Arial" w:hAnsi="Arial" w:cs="Arial"/>
+          <w:lang w:val="en-US"/>
+        </w:rPr>
+        <w:t>fastTrackJudgesRecital.input</w:t>
+      </w:r>
+      <w:proofErr w:type="spellEnd"/>
+      <w:r>
+        <w:rPr>
+          <w:rFonts w:ascii="Arial" w:hAnsi="Arial" w:cs="Arial"/>
+          <w:lang w:val="en-US"/>
+        </w:rPr>
+        <w:t>&gt;&gt;</w:t>
       </w:r>
     </w:p>
     <w:p>
@@ -910,12 +1054,22 @@
         </w:rPr>
         <w:t>&lt;&lt;cs_{</w:t>
       </w:r>
-      <w:r>
-        <w:rPr>
-          <w:rFonts w:ascii="Arial" w:hAnsi="Arial" w:cs="Arial"/>
-          <w:lang w:val="en-US"/>
-        </w:rPr>
-        <w:t>drawDirectionsOrderRequired=</w:t>
+      <w:proofErr w:type="spellStart"/>
+      <w:r>
+        <w:rPr>
+          <w:rFonts w:ascii="Arial" w:hAnsi="Arial" w:cs="Arial"/>
+          <w:lang w:val="en-US"/>
+        </w:rPr>
+        <w:t>drawDirectionsOrderRequired</w:t>
+      </w:r>
+      <w:proofErr w:type="spellEnd"/>
+      <w:proofErr w:type="gramStart"/>
+      <w:r>
+        <w:rPr>
+          <w:rFonts w:ascii="Arial" w:hAnsi="Arial" w:cs="Arial"/>
+          <w:lang w:val="en-US"/>
+        </w:rPr>
+        <w:t>=</w:t>
       </w:r>
       <w:r>
         <w:rPr>
@@ -923,7 +1077,16 @@
           <w:highlight w:val="yellow"/>
           <w:lang w:val="en-US"/>
         </w:rPr>
-        <w:t>‘Yes’</w:t>
+        <w:t>‘</w:t>
+      </w:r>
+      <w:proofErr w:type="gramEnd"/>
+      <w:r>
+        <w:rPr>
+          <w:rFonts w:ascii="Arial" w:hAnsi="Arial" w:cs="Arial"/>
+          <w:highlight w:val="yellow"/>
+          <w:lang w:val="en-US"/>
+        </w:rPr>
+        <w:t>Yes’</w:t>
       </w:r>
       <w:r>
         <w:rPr>
@@ -994,14 +1157,32 @@
           <w:rFonts w:ascii="Arial" w:hAnsi="Arial" w:cs="Arial"/>
           <w:bCs/>
         </w:rPr>
-        <w:t>&lt;&lt;cs_{</w:t>
-      </w:r>
-      <w:r>
-        <w:rPr>
-          <w:rFonts w:ascii="Arial" w:hAnsi="Arial" w:cs="Arial"/>
-          <w:lang w:val="en-US"/>
-        </w:rPr>
-        <w:t>drawDirectionsOrderRequired=</w:t>
+        <w:t>&lt;&lt;cs</w:t>
+      </w:r>
+      <w:proofErr w:type="gramStart"/>
+      <w:r>
+        <w:rPr>
+          <w:rFonts w:ascii="Arial" w:hAnsi="Arial" w:cs="Arial"/>
+          <w:bCs/>
+        </w:rPr>
+        <w:t>_{</w:t>
+      </w:r>
+      <w:proofErr w:type="spellStart"/>
+      <w:proofErr w:type="gramEnd"/>
+      <w:r>
+        <w:rPr>
+          <w:rFonts w:ascii="Arial" w:hAnsi="Arial" w:cs="Arial"/>
+          <w:lang w:val="en-US"/>
+        </w:rPr>
+        <w:t>drawDirectionsOrderRequired</w:t>
+      </w:r>
+      <w:proofErr w:type="spellEnd"/>
+      <w:r>
+        <w:rPr>
+          <w:rFonts w:ascii="Arial" w:hAnsi="Arial" w:cs="Arial"/>
+          <w:lang w:val="en-US"/>
+        </w:rPr>
+        <w:t>=</w:t>
       </w:r>
       <w:r>
         <w:rPr>
@@ -1016,7 +1197,23 @@
           <w:rFonts w:ascii="Arial" w:hAnsi="Arial" w:cs="Arial"/>
           <w:lang w:val="en-US"/>
         </w:rPr>
-        <w:t xml:space="preserve"> &amp;&amp; drawDirectionsOrder.judgementSum!=</w:t>
+        <w:t xml:space="preserve"> &amp;&amp; </w:t>
+      </w:r>
+      <w:proofErr w:type="spellStart"/>
+      <w:r>
+        <w:rPr>
+          <w:rFonts w:ascii="Arial" w:hAnsi="Arial" w:cs="Arial"/>
+          <w:lang w:val="en-US"/>
+        </w:rPr>
+        <w:t>drawDirectionsOrder.judgementSum</w:t>
+      </w:r>
+      <w:proofErr w:type="spellEnd"/>
+      <w:r>
+        <w:rPr>
+          <w:rFonts w:ascii="Arial" w:hAnsi="Arial" w:cs="Arial"/>
+          <w:lang w:val="en-US"/>
+        </w:rPr>
+        <w:t>!=</w:t>
       </w:r>
       <w:r>
         <w:rPr>
@@ -1060,6 +1257,7 @@
         </w:rPr>
         <w:t>&lt;&lt;</w:t>
       </w:r>
+      <w:proofErr w:type="spellStart"/>
       <w:r>
         <w:rPr>
           <w:rFonts w:ascii="Arial" w:hAnsi="Arial" w:cs="Arial"/>
@@ -1067,6 +1265,7 @@
         </w:rPr>
         <w:t>drawDirectionsOrder.judgementSum</w:t>
       </w:r>
+      <w:proofErr w:type="spellEnd"/>
       <w:r>
         <w:rPr>
           <w:rFonts w:ascii="Arial" w:hAnsi="Arial" w:cs="Arial"/>
@@ -1138,7 +1337,23 @@
           <w:rFonts w:ascii="Arial" w:hAnsi="Arial" w:cs="Arial"/>
           <w:lang w:val="en-US"/>
         </w:rPr>
-        <w:t>_{fastTrackAltDisputeResolutionToggle=true}&gt;&gt;</w:t>
+        <w:t>_{</w:t>
+      </w:r>
+      <w:proofErr w:type="spellStart"/>
+      <w:r>
+        <w:rPr>
+          <w:rFonts w:ascii="Arial" w:hAnsi="Arial" w:cs="Arial"/>
+          <w:lang w:val="en-US"/>
+        </w:rPr>
+        <w:t>fastTrackAltDisputeResolutionToggle</w:t>
+      </w:r>
+      <w:proofErr w:type="spellEnd"/>
+      <w:r>
+        <w:rPr>
+          <w:rFonts w:ascii="Arial" w:hAnsi="Arial" w:cs="Arial"/>
+          <w:lang w:val="en-US"/>
+        </w:rPr>
+        <w:t>=true}&gt;&gt;</w:t>
       </w:r>
     </w:p>
     <w:p>
@@ -1207,12 +1422,21 @@
         </w:rPr>
         <w:t>&lt;&lt;cs_{</w:t>
       </w:r>
-      <w:r>
-        <w:rPr>
-          <w:rFonts w:ascii="Arial" w:hAnsi="Arial" w:cs="Arial"/>
-          <w:lang w:val="en-US"/>
-        </w:rPr>
-        <w:t>fastTrackVariationOfDirectionsToggle=true}&gt;&gt;</w:t>
+      <w:proofErr w:type="spellStart"/>
+      <w:r>
+        <w:rPr>
+          <w:rFonts w:ascii="Arial" w:hAnsi="Arial" w:cs="Arial"/>
+          <w:lang w:val="en-US"/>
+        </w:rPr>
+        <w:t>fastTrackVariationOfDirectionsToggle</w:t>
+      </w:r>
+      <w:proofErr w:type="spellEnd"/>
+      <w:r>
+        <w:rPr>
+          <w:rFonts w:ascii="Arial" w:hAnsi="Arial" w:cs="Arial"/>
+          <w:lang w:val="en-US"/>
+        </w:rPr>
+        <w:t>=true}&gt;&gt;</w:t>
       </w:r>
     </w:p>
     <w:p>
@@ -1288,12 +1512,21 @@
         </w:rPr>
         <w:t>&lt;&lt;cs_{</w:t>
       </w:r>
-      <w:r>
-        <w:rPr>
-          <w:rFonts w:ascii="Arial" w:hAnsi="Arial" w:cs="Arial"/>
-          <w:lang w:val="en-US"/>
-        </w:rPr>
-        <w:t>fastTrackSettlementToggle=true}&gt;&gt;</w:t>
+      <w:proofErr w:type="spellStart"/>
+      <w:r>
+        <w:rPr>
+          <w:rFonts w:ascii="Arial" w:hAnsi="Arial" w:cs="Arial"/>
+          <w:lang w:val="en-US"/>
+        </w:rPr>
+        <w:t>fastTrackSettlementToggle</w:t>
+      </w:r>
+      <w:proofErr w:type="spellEnd"/>
+      <w:r>
+        <w:rPr>
+          <w:rFonts w:ascii="Arial" w:hAnsi="Arial" w:cs="Arial"/>
+          <w:lang w:val="en-US"/>
+        </w:rPr>
+        <w:t>=true}&gt;&gt;</w:t>
       </w:r>
     </w:p>
     <w:p>
@@ -1327,7 +1560,21 @@
         <w:rPr>
           <w:rFonts w:ascii="Arial" w:hAnsi="Arial" w:cs="Arial"/>
         </w:rPr>
-        <w:t>Each party must inform the Court immediately if the case is settled whether or not it is then possible to upload to the Digital Portal a draft consent order to give effect to their agreement.</w:t>
+        <w:t xml:space="preserve">Each party must inform the Court immediately if the case is settled </w:t>
+      </w:r>
+      <w:proofErr w:type="gramStart"/>
+      <w:r>
+        <w:rPr>
+          <w:rFonts w:ascii="Arial" w:hAnsi="Arial" w:cs="Arial"/>
+        </w:rPr>
+        <w:t>whether or not</w:t>
+      </w:r>
+      <w:proofErr w:type="gramEnd"/>
+      <w:r>
+        <w:rPr>
+          <w:rFonts w:ascii="Arial" w:hAnsi="Arial" w:cs="Arial"/>
+        </w:rPr>
+        <w:t xml:space="preserve"> it is then possible to upload to the Digital Portal a draft consent order to give effect to their agreement.</w:t>
       </w:r>
     </w:p>
     <w:p>
@@ -1359,12 +1606,21 @@
         </w:rPr>
         <w:t>&lt;&lt;cs_{</w:t>
       </w:r>
-      <w:r>
-        <w:rPr>
-          <w:rFonts w:ascii="Arial" w:hAnsi="Arial" w:cs="Arial"/>
-          <w:lang w:val="en-US"/>
-        </w:rPr>
-        <w:t>fastTrackDisclosureOfDocumentsToggle=true}&gt;&gt;</w:t>
+      <w:proofErr w:type="spellStart"/>
+      <w:r>
+        <w:rPr>
+          <w:rFonts w:ascii="Arial" w:hAnsi="Arial" w:cs="Arial"/>
+          <w:lang w:val="en-US"/>
+        </w:rPr>
+        <w:t>fastTrackDisclosureOfDocumentsToggle</w:t>
+      </w:r>
+      <w:proofErr w:type="spellEnd"/>
+      <w:r>
+        <w:rPr>
+          <w:rFonts w:ascii="Arial" w:hAnsi="Arial" w:cs="Arial"/>
+          <w:lang w:val="en-US"/>
+        </w:rPr>
+        <w:t>=true}&gt;&gt;</w:t>
       </w:r>
     </w:p>
     <w:p>
@@ -1425,14 +1681,40 @@
           <w:b/>
           <w:bCs/>
         </w:rPr>
-        <w:t>&lt;&lt;</w:t>
-      </w:r>
-      <w:r>
-        <w:rPr>
-          <w:rFonts w:ascii="Arial" w:eastAsia="Arial" w:hAnsi="Arial" w:cs="Arial"/>
-          <w:bCs/>
-        </w:rPr>
-        <w:t>{dateFormat(</w:t>
+        <w:t>&lt;</w:t>
+      </w:r>
+      <w:proofErr w:type="gramStart"/>
+      <w:r>
+        <w:rPr>
+          <w:rFonts w:ascii="Arial" w:hAnsi="Arial" w:cs="Arial"/>
+          <w:b/>
+          <w:bCs/>
+        </w:rPr>
+        <w:t>&lt;</w:t>
+      </w:r>
+      <w:r>
+        <w:rPr>
+          <w:rFonts w:ascii="Arial" w:eastAsia="Arial" w:hAnsi="Arial" w:cs="Arial"/>
+          <w:bCs/>
+        </w:rPr>
+        <w:t>{</w:t>
+      </w:r>
+      <w:proofErr w:type="spellStart"/>
+      <w:proofErr w:type="gramEnd"/>
+      <w:r>
+        <w:rPr>
+          <w:rFonts w:ascii="Arial" w:eastAsia="Arial" w:hAnsi="Arial" w:cs="Arial"/>
+          <w:bCs/>
+        </w:rPr>
+        <w:t>dateFormat</w:t>
+      </w:r>
+      <w:proofErr w:type="spellEnd"/>
+      <w:r>
+        <w:rPr>
+          <w:rFonts w:ascii="Arial" w:eastAsia="Arial" w:hAnsi="Arial" w:cs="Arial"/>
+          <w:bCs/>
+        </w:rPr>
+        <w:t>(</w:t>
       </w:r>
       <w:r>
         <w:rPr>
@@ -1453,7 +1735,39 @@
           <w:rFonts w:ascii="Arial" w:eastAsia="Arial" w:hAnsi="Arial" w:cs="Arial"/>
           <w:bCs/>
         </w:rPr>
-        <w:t>, ‘dd MMMM yyyy’, ‘yyyy-MM-dd’</w:t>
+        <w:t xml:space="preserve">, ‘dd MMMM </w:t>
+      </w:r>
+      <w:proofErr w:type="spellStart"/>
+      <w:r>
+        <w:rPr>
+          <w:rFonts w:ascii="Arial" w:eastAsia="Arial" w:hAnsi="Arial" w:cs="Arial"/>
+          <w:bCs/>
+        </w:rPr>
+        <w:t>yyyy</w:t>
+      </w:r>
+      <w:proofErr w:type="spellEnd"/>
+      <w:r>
+        <w:rPr>
+          <w:rFonts w:ascii="Arial" w:eastAsia="Arial" w:hAnsi="Arial" w:cs="Arial"/>
+          <w:bCs/>
+        </w:rPr>
+        <w:t>’, ‘</w:t>
+      </w:r>
+      <w:proofErr w:type="spellStart"/>
+      <w:r>
+        <w:rPr>
+          <w:rFonts w:ascii="Arial" w:eastAsia="Arial" w:hAnsi="Arial" w:cs="Arial"/>
+          <w:bCs/>
+        </w:rPr>
+        <w:t>yyyy</w:t>
+      </w:r>
+      <w:proofErr w:type="spellEnd"/>
+      <w:r>
+        <w:rPr>
+          <w:rFonts w:ascii="Arial" w:eastAsia="Arial" w:hAnsi="Arial" w:cs="Arial"/>
+          <w:bCs/>
+        </w:rPr>
+        <w:t>-MM-dd’</w:t>
       </w:r>
       <w:r>
         <w:rPr>
@@ -1527,14 +1841,40 @@
           <w:b/>
           <w:bCs/>
         </w:rPr>
-        <w:t>&lt;&lt;</w:t>
-      </w:r>
-      <w:r>
-        <w:rPr>
-          <w:rFonts w:ascii="Arial" w:eastAsia="Arial" w:hAnsi="Arial" w:cs="Arial"/>
-          <w:bCs/>
-        </w:rPr>
-        <w:t>{dateFormat(</w:t>
+        <w:t>&lt;</w:t>
+      </w:r>
+      <w:proofErr w:type="gramStart"/>
+      <w:r>
+        <w:rPr>
+          <w:rFonts w:ascii="Arial" w:hAnsi="Arial" w:cs="Arial"/>
+          <w:b/>
+          <w:bCs/>
+        </w:rPr>
+        <w:t>&lt;</w:t>
+      </w:r>
+      <w:r>
+        <w:rPr>
+          <w:rFonts w:ascii="Arial" w:eastAsia="Arial" w:hAnsi="Arial" w:cs="Arial"/>
+          <w:bCs/>
+        </w:rPr>
+        <w:t>{</w:t>
+      </w:r>
+      <w:proofErr w:type="spellStart"/>
+      <w:proofErr w:type="gramEnd"/>
+      <w:r>
+        <w:rPr>
+          <w:rFonts w:ascii="Arial" w:eastAsia="Arial" w:hAnsi="Arial" w:cs="Arial"/>
+          <w:bCs/>
+        </w:rPr>
+        <w:t>dateFormat</w:t>
+      </w:r>
+      <w:proofErr w:type="spellEnd"/>
+      <w:r>
+        <w:rPr>
+          <w:rFonts w:ascii="Arial" w:eastAsia="Arial" w:hAnsi="Arial" w:cs="Arial"/>
+          <w:bCs/>
+        </w:rPr>
+        <w:t>(</w:t>
       </w:r>
       <w:r>
         <w:rPr>
@@ -1555,7 +1895,39 @@
           <w:rFonts w:ascii="Arial" w:eastAsia="Arial" w:hAnsi="Arial" w:cs="Arial"/>
           <w:bCs/>
         </w:rPr>
-        <w:t>, ‘dd MMMM yyyy’, ‘yyyy-MM-dd’</w:t>
+        <w:t xml:space="preserve">, ‘dd MMMM </w:t>
+      </w:r>
+      <w:proofErr w:type="spellStart"/>
+      <w:r>
+        <w:rPr>
+          <w:rFonts w:ascii="Arial" w:eastAsia="Arial" w:hAnsi="Arial" w:cs="Arial"/>
+          <w:bCs/>
+        </w:rPr>
+        <w:t>yyyy</w:t>
+      </w:r>
+      <w:proofErr w:type="spellEnd"/>
+      <w:r>
+        <w:rPr>
+          <w:rFonts w:ascii="Arial" w:eastAsia="Arial" w:hAnsi="Arial" w:cs="Arial"/>
+          <w:bCs/>
+        </w:rPr>
+        <w:t>’, ‘</w:t>
+      </w:r>
+      <w:proofErr w:type="spellStart"/>
+      <w:r>
+        <w:rPr>
+          <w:rFonts w:ascii="Arial" w:eastAsia="Arial" w:hAnsi="Arial" w:cs="Arial"/>
+          <w:bCs/>
+        </w:rPr>
+        <w:t>yyyy</w:t>
+      </w:r>
+      <w:proofErr w:type="spellEnd"/>
+      <w:r>
+        <w:rPr>
+          <w:rFonts w:ascii="Arial" w:eastAsia="Arial" w:hAnsi="Arial" w:cs="Arial"/>
+          <w:bCs/>
+        </w:rPr>
+        <w:t>-MM-dd’</w:t>
       </w:r>
       <w:r>
         <w:rPr>
@@ -1648,14 +2020,40 @@
           <w:b/>
           <w:bCs/>
         </w:rPr>
-        <w:t>&lt;&lt;</w:t>
-      </w:r>
-      <w:r>
-        <w:rPr>
-          <w:rFonts w:ascii="Arial" w:eastAsia="Arial" w:hAnsi="Arial" w:cs="Arial"/>
-          <w:bCs/>
-        </w:rPr>
-        <w:t>{dateFormat(</w:t>
+        <w:t>&lt;</w:t>
+      </w:r>
+      <w:proofErr w:type="gramStart"/>
+      <w:r>
+        <w:rPr>
+          <w:rFonts w:ascii="Arial" w:hAnsi="Arial" w:cs="Arial"/>
+          <w:b/>
+          <w:bCs/>
+        </w:rPr>
+        <w:t>&lt;</w:t>
+      </w:r>
+      <w:r>
+        <w:rPr>
+          <w:rFonts w:ascii="Arial" w:eastAsia="Arial" w:hAnsi="Arial" w:cs="Arial"/>
+          <w:bCs/>
+        </w:rPr>
+        <w:t>{</w:t>
+      </w:r>
+      <w:proofErr w:type="spellStart"/>
+      <w:proofErr w:type="gramEnd"/>
+      <w:r>
+        <w:rPr>
+          <w:rFonts w:ascii="Arial" w:eastAsia="Arial" w:hAnsi="Arial" w:cs="Arial"/>
+          <w:bCs/>
+        </w:rPr>
+        <w:t>dateFormat</w:t>
+      </w:r>
+      <w:proofErr w:type="spellEnd"/>
+      <w:r>
+        <w:rPr>
+          <w:rFonts w:ascii="Arial" w:eastAsia="Arial" w:hAnsi="Arial" w:cs="Arial"/>
+          <w:bCs/>
+        </w:rPr>
+        <w:t>(</w:t>
       </w:r>
       <w:r>
         <w:rPr>
@@ -1676,7 +2074,39 @@
           <w:rFonts w:ascii="Arial" w:eastAsia="Arial" w:hAnsi="Arial" w:cs="Arial"/>
           <w:bCs/>
         </w:rPr>
-        <w:t>, ‘dd MMMM yyyy’, ‘yyyy-MM-dd’</w:t>
+        <w:t xml:space="preserve">, ‘dd MMMM </w:t>
+      </w:r>
+      <w:proofErr w:type="spellStart"/>
+      <w:r>
+        <w:rPr>
+          <w:rFonts w:ascii="Arial" w:eastAsia="Arial" w:hAnsi="Arial" w:cs="Arial"/>
+          <w:bCs/>
+        </w:rPr>
+        <w:t>yyyy</w:t>
+      </w:r>
+      <w:proofErr w:type="spellEnd"/>
+      <w:r>
+        <w:rPr>
+          <w:rFonts w:ascii="Arial" w:eastAsia="Arial" w:hAnsi="Arial" w:cs="Arial"/>
+          <w:bCs/>
+        </w:rPr>
+        <w:t>’, ‘</w:t>
+      </w:r>
+      <w:proofErr w:type="spellStart"/>
+      <w:r>
+        <w:rPr>
+          <w:rFonts w:ascii="Arial" w:eastAsia="Arial" w:hAnsi="Arial" w:cs="Arial"/>
+          <w:bCs/>
+        </w:rPr>
+        <w:t>yyyy</w:t>
+      </w:r>
+      <w:proofErr w:type="spellEnd"/>
+      <w:r>
+        <w:rPr>
+          <w:rFonts w:ascii="Arial" w:eastAsia="Arial" w:hAnsi="Arial" w:cs="Arial"/>
+          <w:bCs/>
+        </w:rPr>
+        <w:t>-MM-dd’</w:t>
       </w:r>
       <w:r>
         <w:rPr>
@@ -1736,12 +2166,21 @@
         </w:rPr>
         <w:t>&lt;&lt;cs_{</w:t>
       </w:r>
-      <w:r>
-        <w:rPr>
-          <w:rFonts w:ascii="Arial" w:hAnsi="Arial" w:cs="Arial"/>
-          <w:lang w:val="en-US"/>
-        </w:rPr>
-        <w:t>fastTrackWitnessOfFactToggle=true}&gt;&gt;</w:t>
+      <w:proofErr w:type="spellStart"/>
+      <w:r>
+        <w:rPr>
+          <w:rFonts w:ascii="Arial" w:hAnsi="Arial" w:cs="Arial"/>
+          <w:lang w:val="en-US"/>
+        </w:rPr>
+        <w:t>fastTrackWitnessOfFactToggle</w:t>
+      </w:r>
+      <w:proofErr w:type="spellEnd"/>
+      <w:r>
+        <w:rPr>
+          <w:rFonts w:ascii="Arial" w:hAnsi="Arial" w:cs="Arial"/>
+          <w:lang w:val="en-US"/>
+        </w:rPr>
+        <w:t>=true}&gt;&gt;</w:t>
       </w:r>
     </w:p>
     <w:p>
@@ -2037,15 +2476,41 @@
           <w:rFonts w:ascii="Arial" w:hAnsi="Arial" w:cs="Arial"/>
           <w:b/>
         </w:rPr>
-        <w:t>&lt;&lt;</w:t>
-      </w:r>
-      <w:r>
-        <w:rPr>
-          <w:rFonts w:ascii="Arial" w:eastAsia="Arial" w:hAnsi="Arial" w:cs="Arial"/>
-          <w:bCs/>
-        </w:rPr>
-        <w:t>{dateFormat(</w:t>
-      </w:r>
+        <w:t>&lt;</w:t>
+      </w:r>
+      <w:proofErr w:type="gramStart"/>
+      <w:r>
+        <w:rPr>
+          <w:rFonts w:ascii="Arial" w:hAnsi="Arial" w:cs="Arial"/>
+          <w:b/>
+        </w:rPr>
+        <w:t>&lt;</w:t>
+      </w:r>
+      <w:r>
+        <w:rPr>
+          <w:rFonts w:ascii="Arial" w:eastAsia="Arial" w:hAnsi="Arial" w:cs="Arial"/>
+          <w:bCs/>
+        </w:rPr>
+        <w:t>{</w:t>
+      </w:r>
+      <w:proofErr w:type="spellStart"/>
+      <w:proofErr w:type="gramEnd"/>
+      <w:r>
+        <w:rPr>
+          <w:rFonts w:ascii="Arial" w:eastAsia="Arial" w:hAnsi="Arial" w:cs="Arial"/>
+          <w:bCs/>
+        </w:rPr>
+        <w:t>dateFormat</w:t>
+      </w:r>
+      <w:proofErr w:type="spellEnd"/>
+      <w:r>
+        <w:rPr>
+          <w:rFonts w:ascii="Arial" w:eastAsia="Arial" w:hAnsi="Arial" w:cs="Arial"/>
+          <w:bCs/>
+        </w:rPr>
+        <w:t>(</w:t>
+      </w:r>
+      <w:proofErr w:type="spellStart"/>
       <w:r>
         <w:rPr>
           <w:rFonts w:ascii="Arial" w:hAnsi="Arial" w:cs="Arial"/>
@@ -2060,12 +2525,45 @@
         </w:rPr>
         <w:t>date</w:t>
       </w:r>
-      <w:r>
-        <w:rPr>
-          <w:rFonts w:ascii="Arial" w:eastAsia="Arial" w:hAnsi="Arial" w:cs="Arial"/>
-          <w:bCs/>
-        </w:rPr>
-        <w:t>, ‘dd MMMM yyyy’, ‘yyyy-MM-dd’</w:t>
+      <w:proofErr w:type="spellEnd"/>
+      <w:r>
+        <w:rPr>
+          <w:rFonts w:ascii="Arial" w:eastAsia="Arial" w:hAnsi="Arial" w:cs="Arial"/>
+          <w:bCs/>
+        </w:rPr>
+        <w:t xml:space="preserve">, ‘dd MMMM </w:t>
+      </w:r>
+      <w:proofErr w:type="spellStart"/>
+      <w:r>
+        <w:rPr>
+          <w:rFonts w:ascii="Arial" w:eastAsia="Arial" w:hAnsi="Arial" w:cs="Arial"/>
+          <w:bCs/>
+        </w:rPr>
+        <w:t>yyyy</w:t>
+      </w:r>
+      <w:proofErr w:type="spellEnd"/>
+      <w:r>
+        <w:rPr>
+          <w:rFonts w:ascii="Arial" w:eastAsia="Arial" w:hAnsi="Arial" w:cs="Arial"/>
+          <w:bCs/>
+        </w:rPr>
+        <w:t>’, ‘</w:t>
+      </w:r>
+      <w:proofErr w:type="spellStart"/>
+      <w:r>
+        <w:rPr>
+          <w:rFonts w:ascii="Arial" w:eastAsia="Arial" w:hAnsi="Arial" w:cs="Arial"/>
+          <w:bCs/>
+        </w:rPr>
+        <w:t>yyyy</w:t>
+      </w:r>
+      <w:proofErr w:type="spellEnd"/>
+      <w:r>
+        <w:rPr>
+          <w:rFonts w:ascii="Arial" w:eastAsia="Arial" w:hAnsi="Arial" w:cs="Arial"/>
+          <w:bCs/>
+        </w:rPr>
+        <w:t>-MM-dd’</w:t>
       </w:r>
       <w:r>
         <w:rPr>
@@ -2157,12 +2655,21 @@
         </w:rPr>
         <w:t>&lt;&lt;cs_{</w:t>
       </w:r>
-      <w:r>
-        <w:rPr>
-          <w:rFonts w:ascii="Arial" w:hAnsi="Arial" w:cs="Arial"/>
-          <w:lang w:val="en-US"/>
-        </w:rPr>
-        <w:t>fastTrackSchedulesOfLossToggle=true}&gt;&gt;</w:t>
+      <w:proofErr w:type="spellStart"/>
+      <w:r>
+        <w:rPr>
+          <w:rFonts w:ascii="Arial" w:hAnsi="Arial" w:cs="Arial"/>
+          <w:lang w:val="en-US"/>
+        </w:rPr>
+        <w:t>fastTrackSchedulesOfLossToggle</w:t>
+      </w:r>
+      <w:proofErr w:type="spellEnd"/>
+      <w:r>
+        <w:rPr>
+          <w:rFonts w:ascii="Arial" w:hAnsi="Arial" w:cs="Arial"/>
+          <w:lang w:val="en-US"/>
+        </w:rPr>
+        <w:t>=true}&gt;&gt;</w:t>
       </w:r>
     </w:p>
     <w:p>
@@ -2223,14 +2730,40 @@
           <w:b/>
           <w:bCs/>
         </w:rPr>
-        <w:t>&lt;&lt;</w:t>
-      </w:r>
-      <w:r>
-        <w:rPr>
-          <w:rFonts w:ascii="Arial" w:eastAsia="Arial" w:hAnsi="Arial" w:cs="Arial"/>
-          <w:bCs/>
-        </w:rPr>
-        <w:t>{dateFormat(</w:t>
+        <w:t>&lt;</w:t>
+      </w:r>
+      <w:proofErr w:type="gramStart"/>
+      <w:r>
+        <w:rPr>
+          <w:rFonts w:ascii="Arial" w:hAnsi="Arial" w:cs="Arial"/>
+          <w:b/>
+          <w:bCs/>
+        </w:rPr>
+        <w:t>&lt;</w:t>
+      </w:r>
+      <w:r>
+        <w:rPr>
+          <w:rFonts w:ascii="Arial" w:eastAsia="Arial" w:hAnsi="Arial" w:cs="Arial"/>
+          <w:bCs/>
+        </w:rPr>
+        <w:t>{</w:t>
+      </w:r>
+      <w:proofErr w:type="spellStart"/>
+      <w:proofErr w:type="gramEnd"/>
+      <w:r>
+        <w:rPr>
+          <w:rFonts w:ascii="Arial" w:eastAsia="Arial" w:hAnsi="Arial" w:cs="Arial"/>
+          <w:bCs/>
+        </w:rPr>
+        <w:t>dateFormat</w:t>
+      </w:r>
+      <w:proofErr w:type="spellEnd"/>
+      <w:r>
+        <w:rPr>
+          <w:rFonts w:ascii="Arial" w:eastAsia="Arial" w:hAnsi="Arial" w:cs="Arial"/>
+          <w:bCs/>
+        </w:rPr>
+        <w:t>(</w:t>
       </w:r>
       <w:r>
         <w:rPr>
@@ -2251,7 +2784,39 @@
           <w:rFonts w:ascii="Arial" w:eastAsia="Arial" w:hAnsi="Arial" w:cs="Arial"/>
           <w:bCs/>
         </w:rPr>
-        <w:t>, ‘dd MMMM yyyy’, ‘yyyy-MM-dd’</w:t>
+        <w:t xml:space="preserve">, ‘dd MMMM </w:t>
+      </w:r>
+      <w:proofErr w:type="spellStart"/>
+      <w:r>
+        <w:rPr>
+          <w:rFonts w:ascii="Arial" w:eastAsia="Arial" w:hAnsi="Arial" w:cs="Arial"/>
+          <w:bCs/>
+        </w:rPr>
+        <w:t>yyyy</w:t>
+      </w:r>
+      <w:proofErr w:type="spellEnd"/>
+      <w:r>
+        <w:rPr>
+          <w:rFonts w:ascii="Arial" w:eastAsia="Arial" w:hAnsi="Arial" w:cs="Arial"/>
+          <w:bCs/>
+        </w:rPr>
+        <w:t>’, ‘</w:t>
+      </w:r>
+      <w:proofErr w:type="spellStart"/>
+      <w:r>
+        <w:rPr>
+          <w:rFonts w:ascii="Arial" w:eastAsia="Arial" w:hAnsi="Arial" w:cs="Arial"/>
+          <w:bCs/>
+        </w:rPr>
+        <w:t>yyyy</w:t>
+      </w:r>
+      <w:proofErr w:type="spellEnd"/>
+      <w:r>
+        <w:rPr>
+          <w:rFonts w:ascii="Arial" w:eastAsia="Arial" w:hAnsi="Arial" w:cs="Arial"/>
+          <w:bCs/>
+        </w:rPr>
+        <w:t>-MM-dd’</w:t>
       </w:r>
       <w:r>
         <w:rPr>
@@ -2325,14 +2890,40 @@
           <w:b/>
           <w:bCs/>
         </w:rPr>
-        <w:t>&lt;&lt;</w:t>
-      </w:r>
-      <w:r>
-        <w:rPr>
-          <w:rFonts w:ascii="Arial" w:eastAsia="Arial" w:hAnsi="Arial" w:cs="Arial"/>
-          <w:bCs/>
-        </w:rPr>
-        <w:t>{dateFormat(</w:t>
+        <w:t>&lt;</w:t>
+      </w:r>
+      <w:proofErr w:type="gramStart"/>
+      <w:r>
+        <w:rPr>
+          <w:rFonts w:ascii="Arial" w:hAnsi="Arial" w:cs="Arial"/>
+          <w:b/>
+          <w:bCs/>
+        </w:rPr>
+        <w:t>&lt;</w:t>
+      </w:r>
+      <w:r>
+        <w:rPr>
+          <w:rFonts w:ascii="Arial" w:eastAsia="Arial" w:hAnsi="Arial" w:cs="Arial"/>
+          <w:bCs/>
+        </w:rPr>
+        <w:t>{</w:t>
+      </w:r>
+      <w:proofErr w:type="spellStart"/>
+      <w:proofErr w:type="gramEnd"/>
+      <w:r>
+        <w:rPr>
+          <w:rFonts w:ascii="Arial" w:eastAsia="Arial" w:hAnsi="Arial" w:cs="Arial"/>
+          <w:bCs/>
+        </w:rPr>
+        <w:t>dateFormat</w:t>
+      </w:r>
+      <w:proofErr w:type="spellEnd"/>
+      <w:r>
+        <w:rPr>
+          <w:rFonts w:ascii="Arial" w:eastAsia="Arial" w:hAnsi="Arial" w:cs="Arial"/>
+          <w:bCs/>
+        </w:rPr>
+        <w:t>(</w:t>
       </w:r>
       <w:r>
         <w:rPr>
@@ -2353,7 +2944,39 @@
           <w:rFonts w:ascii="Arial" w:eastAsia="Arial" w:hAnsi="Arial" w:cs="Arial"/>
           <w:bCs/>
         </w:rPr>
-        <w:t>, ‘dd MMMM yyyy’, ‘yyyy-MM-dd’</w:t>
+        <w:t xml:space="preserve">, ‘dd MMMM </w:t>
+      </w:r>
+      <w:proofErr w:type="spellStart"/>
+      <w:r>
+        <w:rPr>
+          <w:rFonts w:ascii="Arial" w:eastAsia="Arial" w:hAnsi="Arial" w:cs="Arial"/>
+          <w:bCs/>
+        </w:rPr>
+        <w:t>yyyy</w:t>
+      </w:r>
+      <w:proofErr w:type="spellEnd"/>
+      <w:r>
+        <w:rPr>
+          <w:rFonts w:ascii="Arial" w:eastAsia="Arial" w:hAnsi="Arial" w:cs="Arial"/>
+          <w:bCs/>
+        </w:rPr>
+        <w:t>’, ‘</w:t>
+      </w:r>
+      <w:proofErr w:type="spellStart"/>
+      <w:r>
+        <w:rPr>
+          <w:rFonts w:ascii="Arial" w:eastAsia="Arial" w:hAnsi="Arial" w:cs="Arial"/>
+          <w:bCs/>
+        </w:rPr>
+        <w:t>yyyy</w:t>
+      </w:r>
+      <w:proofErr w:type="spellEnd"/>
+      <w:r>
+        <w:rPr>
+          <w:rFonts w:ascii="Arial" w:eastAsia="Arial" w:hAnsi="Arial" w:cs="Arial"/>
+          <w:bCs/>
+        </w:rPr>
+        <w:t>-MM-dd’</w:t>
       </w:r>
       <w:r>
         <w:rPr>
@@ -2458,14 +3081,40 @@
           <w:b/>
           <w:bCs/>
         </w:rPr>
-        <w:t>&lt;&lt;</w:t>
-      </w:r>
-      <w:r>
-        <w:rPr>
-          <w:rFonts w:ascii="Arial" w:eastAsia="Arial" w:hAnsi="Arial" w:cs="Arial"/>
-          <w:bCs/>
-        </w:rPr>
-        <w:t>{dateFormat(</w:t>
+        <w:t>&lt;</w:t>
+      </w:r>
+      <w:proofErr w:type="gramStart"/>
+      <w:r>
+        <w:rPr>
+          <w:rFonts w:ascii="Arial" w:hAnsi="Arial" w:cs="Arial"/>
+          <w:b/>
+          <w:bCs/>
+        </w:rPr>
+        <w:t>&lt;</w:t>
+      </w:r>
+      <w:r>
+        <w:rPr>
+          <w:rFonts w:ascii="Arial" w:eastAsia="Arial" w:hAnsi="Arial" w:cs="Arial"/>
+          <w:bCs/>
+        </w:rPr>
+        <w:t>{</w:t>
+      </w:r>
+      <w:proofErr w:type="spellStart"/>
+      <w:proofErr w:type="gramEnd"/>
+      <w:r>
+        <w:rPr>
+          <w:rFonts w:ascii="Arial" w:eastAsia="Arial" w:hAnsi="Arial" w:cs="Arial"/>
+          <w:bCs/>
+        </w:rPr>
+        <w:t>dateFormat</w:t>
+      </w:r>
+      <w:proofErr w:type="spellEnd"/>
+      <w:r>
+        <w:rPr>
+          <w:rFonts w:ascii="Arial" w:eastAsia="Arial" w:hAnsi="Arial" w:cs="Arial"/>
+          <w:bCs/>
+        </w:rPr>
+        <w:t>(</w:t>
       </w:r>
       <w:r>
         <w:rPr>
@@ -2493,7 +3142,39 @@
           <w:rFonts w:ascii="Arial" w:eastAsia="Arial" w:hAnsi="Arial" w:cs="Arial"/>
           <w:bCs/>
         </w:rPr>
-        <w:t>, ‘dd MMMM yyyy’, ‘yyyy-MM-dd’</w:t>
+        <w:t xml:space="preserve">, ‘dd MMMM </w:t>
+      </w:r>
+      <w:proofErr w:type="spellStart"/>
+      <w:r>
+        <w:rPr>
+          <w:rFonts w:ascii="Arial" w:eastAsia="Arial" w:hAnsi="Arial" w:cs="Arial"/>
+          <w:bCs/>
+        </w:rPr>
+        <w:t>yyyy</w:t>
+      </w:r>
+      <w:proofErr w:type="spellEnd"/>
+      <w:r>
+        <w:rPr>
+          <w:rFonts w:ascii="Arial" w:eastAsia="Arial" w:hAnsi="Arial" w:cs="Arial"/>
+          <w:bCs/>
+        </w:rPr>
+        <w:t>’, ‘</w:t>
+      </w:r>
+      <w:proofErr w:type="spellStart"/>
+      <w:r>
+        <w:rPr>
+          <w:rFonts w:ascii="Arial" w:eastAsia="Arial" w:hAnsi="Arial" w:cs="Arial"/>
+          <w:bCs/>
+        </w:rPr>
+        <w:t>yyyy</w:t>
+      </w:r>
+      <w:proofErr w:type="spellEnd"/>
+      <w:r>
+        <w:rPr>
+          <w:rFonts w:ascii="Arial" w:eastAsia="Arial" w:hAnsi="Arial" w:cs="Arial"/>
+          <w:bCs/>
+        </w:rPr>
+        <w:t>-MM-dd’</w:t>
       </w:r>
       <w:r>
         <w:rPr>
@@ -2553,12 +3234,21 @@
         </w:rPr>
         <w:t>&lt;&lt;cs_{</w:t>
       </w:r>
-      <w:r>
-        <w:rPr>
-          <w:rFonts w:ascii="Arial" w:hAnsi="Arial" w:cs="Arial"/>
-          <w:lang w:val="en-US"/>
-        </w:rPr>
-        <w:t>fastTrackCostsToggle=true}&gt;&gt;</w:t>
+      <w:proofErr w:type="spellStart"/>
+      <w:r>
+        <w:rPr>
+          <w:rFonts w:ascii="Arial" w:hAnsi="Arial" w:cs="Arial"/>
+          <w:lang w:val="en-US"/>
+        </w:rPr>
+        <w:t>fastTrackCostsToggle</w:t>
+      </w:r>
+      <w:proofErr w:type="spellEnd"/>
+      <w:r>
+        <w:rPr>
+          <w:rFonts w:ascii="Arial" w:hAnsi="Arial" w:cs="Arial"/>
+          <w:lang w:val="en-US"/>
+        </w:rPr>
+        <w:t>=true}&gt;&gt;</w:t>
       </w:r>
     </w:p>
     <w:p>
@@ -2594,12 +3284,6 @@
       </w:r>
     </w:p>
     <w:p>
-      <w:pPr>
-        <w:rPr>
-          <w:rFonts w:ascii="Arial" w:hAnsi="Arial" w:cs="Arial"/>
-          <w:bCs/>
-        </w:rPr>
-      </w:pPr>
       <w:r>
         <w:rPr>
           <w:rFonts w:ascii="Arial" w:hAnsi="Arial" w:cs="Arial"/>
@@ -2622,12 +3306,21 @@
         </w:rPr>
         <w:t>&lt;&lt;cs_{</w:t>
       </w:r>
-      <w:r>
-        <w:rPr>
-          <w:rFonts w:ascii="Arial" w:hAnsi="Arial" w:cs="Arial"/>
-          <w:lang w:val="en-US"/>
-        </w:rPr>
-        <w:t>fastTrackTrialToggle=true}&gt;&gt;</w:t>
+      <w:proofErr w:type="spellStart"/>
+      <w:r>
+        <w:rPr>
+          <w:rFonts w:ascii="Arial" w:hAnsi="Arial" w:cs="Arial"/>
+          <w:lang w:val="en-US"/>
+        </w:rPr>
+        <w:t>fastTrackTrialToggle</w:t>
+      </w:r>
+      <w:proofErr w:type="spellEnd"/>
+      <w:r>
+        <w:rPr>
+          <w:rFonts w:ascii="Arial" w:hAnsi="Arial" w:cs="Arial"/>
+          <w:lang w:val="en-US"/>
+        </w:rPr>
+        <w:t>=true}&gt;&gt;</w:t>
       </w:r>
     </w:p>
     <w:p>
@@ -2660,7 +3353,30 @@
           <w:rFonts w:ascii="Arial" w:hAnsi="Arial" w:cs="Arial"/>
           <w:lang w:val="en-US"/>
         </w:rPr>
-        <w:t>&lt;&lt;fastTrackTrial.input1&gt;&gt;</w:t>
+        <w:t>&lt;&lt;</w:t>
+      </w:r>
+      <w:proofErr w:type="spellStart"/>
+      <w:r>
+        <w:rPr>
+          <w:rFonts w:ascii="Arial" w:hAnsi="Arial" w:cs="Arial"/>
+          <w:lang w:val="en-US"/>
+        </w:rPr>
+        <w:t>fastTrackHearingTimeTex</w:t>
+      </w:r>
+      <w:r>
+        <w:rPr>
+          <w:rFonts w:ascii="Arial" w:hAnsi="Arial" w:cs="Arial"/>
+          <w:lang w:val="en-US"/>
+        </w:rPr>
+        <w:t>t</w:t>
+      </w:r>
+      <w:proofErr w:type="spellEnd"/>
+      <w:r>
+        <w:rPr>
+          <w:rFonts w:ascii="Arial" w:hAnsi="Arial" w:cs="Arial"/>
+          <w:lang w:val="en-US"/>
+        </w:rPr>
+        <w:t>&gt;&gt;</w:t>
       </w:r>
       <w:r>
         <w:rPr>
@@ -2672,6 +3388,56 @@
       <w:r>
         <w:rPr>
           <w:rFonts w:ascii="Arial" w:hAnsi="Arial" w:cs="Arial"/>
+          <w:b/>
+          <w:bCs/>
+          <w:lang w:val="en-US"/>
+        </w:rPr>
+        <w:t>&lt;&lt;</w:t>
+      </w:r>
+      <w:r>
+        <w:rPr>
+          <w:b/>
+          <w:bCs/>
+        </w:rPr>
+        <w:t xml:space="preserve"> </w:t>
+      </w:r>
+      <w:proofErr w:type="spellStart"/>
+      <w:r>
+        <w:rPr>
+          <w:rFonts w:ascii="Arial" w:hAnsi="Arial" w:cs="Arial"/>
+          <w:b/>
+          <w:bCs/>
+          <w:lang w:val="en-US"/>
+        </w:rPr>
+        <w:t>fastTrackHearingTimeEstimate</w:t>
+      </w:r>
+      <w:proofErr w:type="spellEnd"/>
+      <w:r>
+        <w:rPr>
+          <w:rFonts w:ascii="Arial" w:hAnsi="Arial" w:cs="Arial"/>
+          <w:b/>
+          <w:bCs/>
+          <w:lang w:val="en-US"/>
+        </w:rPr>
+        <w:t>&gt;&gt;</w:t>
+      </w:r>
+      <w:r>
+        <w:rPr>
+          <w:rFonts w:ascii="Arial" w:hAnsi="Arial" w:cs="Arial"/>
+          <w:lang w:val="en-US"/>
+        </w:rPr>
+        <w:t>.</w:t>
+      </w:r>
+      <w:r>
+        <w:rPr>
+          <w:rFonts w:ascii="Arial" w:hAnsi="Arial" w:cs="Arial"/>
+          <w:lang w:val="en-US"/>
+        </w:rPr>
+        <w:t xml:space="preserve"> </w:t>
+      </w:r>
+      <w:r>
+        <w:rPr>
+          <w:rFonts w:ascii="Arial" w:hAnsi="Arial" w:cs="Arial"/>
         </w:rPr>
         <w:t xml:space="preserve">This trial will be heard between </w:t>
       </w:r>
@@ -2681,6 +3447,123 @@
           <w:b/>
           <w:bCs/>
         </w:rPr>
+        <w:t>&lt;</w:t>
+      </w:r>
+      <w:proofErr w:type="gramStart"/>
+      <w:r>
+        <w:rPr>
+          <w:rFonts w:ascii="Arial" w:hAnsi="Arial" w:cs="Arial"/>
+          <w:b/>
+          <w:bCs/>
+        </w:rPr>
+        <w:t>&lt;</w:t>
+      </w:r>
+      <w:r>
+        <w:rPr>
+          <w:rFonts w:ascii="Arial" w:eastAsia="Arial" w:hAnsi="Arial" w:cs="Arial"/>
+          <w:bCs/>
+        </w:rPr>
+        <w:t>{</w:t>
+      </w:r>
+      <w:proofErr w:type="spellStart"/>
+      <w:proofErr w:type="gramEnd"/>
+      <w:r>
+        <w:rPr>
+          <w:rFonts w:ascii="Arial" w:eastAsia="Arial" w:hAnsi="Arial" w:cs="Arial"/>
+          <w:bCs/>
+        </w:rPr>
+        <w:t>dateFormat</w:t>
+      </w:r>
+      <w:proofErr w:type="spellEnd"/>
+      <w:r>
+        <w:rPr>
+          <w:rFonts w:ascii="Arial" w:eastAsia="Arial" w:hAnsi="Arial" w:cs="Arial"/>
+          <w:bCs/>
+        </w:rPr>
+        <w:t>(</w:t>
+      </w:r>
+      <w:proofErr w:type="spellStart"/>
+      <w:r>
+        <w:rPr>
+          <w:rFonts w:ascii="Arial" w:hAnsi="Arial" w:cs="Arial"/>
+          <w:lang w:val="en-US"/>
+        </w:rPr>
+        <w:t>fastTrackHearingTime.dateFrom</w:t>
+      </w:r>
+      <w:proofErr w:type="spellEnd"/>
+      <w:r>
+        <w:rPr>
+          <w:rFonts w:ascii="Arial" w:eastAsia="Arial" w:hAnsi="Arial" w:cs="Arial"/>
+          <w:bCs/>
+        </w:rPr>
+        <w:t xml:space="preserve">, ‘dd MMMM </w:t>
+      </w:r>
+      <w:proofErr w:type="spellStart"/>
+      <w:r>
+        <w:rPr>
+          <w:rFonts w:ascii="Arial" w:eastAsia="Arial" w:hAnsi="Arial" w:cs="Arial"/>
+          <w:bCs/>
+        </w:rPr>
+        <w:t>yyyy</w:t>
+      </w:r>
+      <w:proofErr w:type="spellEnd"/>
+      <w:r>
+        <w:rPr>
+          <w:rFonts w:ascii="Arial" w:eastAsia="Arial" w:hAnsi="Arial" w:cs="Arial"/>
+          <w:bCs/>
+        </w:rPr>
+        <w:t>’, ‘</w:t>
+      </w:r>
+      <w:proofErr w:type="spellStart"/>
+      <w:r>
+        <w:rPr>
+          <w:rFonts w:ascii="Arial" w:eastAsia="Arial" w:hAnsi="Arial" w:cs="Arial"/>
+          <w:bCs/>
+        </w:rPr>
+        <w:t>yyyy</w:t>
+      </w:r>
+      <w:proofErr w:type="spellEnd"/>
+      <w:r>
+        <w:rPr>
+          <w:rFonts w:ascii="Arial" w:eastAsia="Arial" w:hAnsi="Arial" w:cs="Arial"/>
+          <w:bCs/>
+        </w:rPr>
+        <w:t>-MM-dd’</w:t>
+      </w:r>
+      <w:r>
+        <w:rPr>
+          <w:rFonts w:ascii="Arial" w:eastAsia="Arial" w:hAnsi="Arial" w:cs="Arial"/>
+          <w:bCs/>
+        </w:rPr>
+        <w:t>)</w:t>
+      </w:r>
+      <w:r>
+        <w:rPr>
+          <w:rFonts w:ascii="Arial" w:eastAsia="Arial" w:hAnsi="Arial" w:cs="Arial"/>
+          <w:bCs/>
+        </w:rPr>
+        <w:t>}</w:t>
+      </w:r>
+      <w:r>
+        <w:rPr>
+          <w:rFonts w:ascii="Arial" w:hAnsi="Arial" w:cs="Arial"/>
+          <w:b/>
+          <w:bCs/>
+        </w:rPr>
+        <w:t>&gt;&gt;</w:t>
+      </w:r>
+      <w:r>
+        <w:rPr>
+          <w:rFonts w:ascii="Arial" w:hAnsi="Arial" w:cs="Arial"/>
+        </w:rPr>
+        <w:t xml:space="preserve"> and </w:t>
+      </w:r>
+      <w:r>
+        <w:rPr>
+          <w:rFonts w:ascii="Arial" w:hAnsi="Arial" w:cs="Arial"/>
+          <w:b/>
+          <w:bCs/>
+        </w:rPr>
         <w:t>&lt;&lt;</w:t>
       </w:r>
       <w:r>
@@ -2688,92 +3571,71 @@
           <w:rFonts w:ascii="Arial" w:eastAsia="Arial" w:hAnsi="Arial" w:cs="Arial"/>
           <w:bCs/>
         </w:rPr>
-        <w:t>{dateFormat(</w:t>
-      </w:r>
-      <w:r>
-        <w:rPr>
-          <w:rFonts w:ascii="Arial" w:hAnsi="Arial" w:cs="Arial"/>
-          <w:lang w:val="en-US"/>
-        </w:rPr>
-        <w:t>fastTrackTrial.</w:t>
-      </w:r>
-      <w:r>
-        <w:rPr>
-          <w:rFonts w:ascii="Arial" w:hAnsi="Arial" w:cs="Arial"/>
-          <w:lang w:val="en-US"/>
-        </w:rPr>
-        <w:t>date1</w:t>
-      </w:r>
-      <w:r>
-        <w:rPr>
-          <w:rFonts w:ascii="Arial" w:eastAsia="Arial" w:hAnsi="Arial" w:cs="Arial"/>
-          <w:bCs/>
-        </w:rPr>
-        <w:t>, ‘dd MMMM yyyy’, ‘yyyy-MM-dd’</w:t>
-      </w:r>
-      <w:r>
-        <w:rPr>
-          <w:rFonts w:ascii="Arial" w:eastAsia="Arial" w:hAnsi="Arial" w:cs="Arial"/>
-          <w:bCs/>
-        </w:rPr>
-        <w:t>)</w:t>
-      </w:r>
-      <w:r>
-        <w:rPr>
-          <w:rFonts w:ascii="Arial" w:eastAsia="Arial" w:hAnsi="Arial" w:cs="Arial"/>
-          <w:bCs/>
-        </w:rPr>
-        <w:t>}</w:t>
-      </w:r>
-      <w:r>
-        <w:rPr>
-          <w:rFonts w:ascii="Arial" w:hAnsi="Arial" w:cs="Arial"/>
-          <w:b/>
-          <w:bCs/>
-        </w:rPr>
-        <w:t>&gt;&gt;</w:t>
-      </w:r>
-      <w:r>
-        <w:rPr>
-          <w:rFonts w:ascii="Arial" w:hAnsi="Arial" w:cs="Arial"/>
-        </w:rPr>
-        <w:t xml:space="preserve"> and </w:t>
-      </w:r>
-      <w:r>
-        <w:rPr>
-          <w:rFonts w:ascii="Arial" w:hAnsi="Arial" w:cs="Arial"/>
-          <w:b/>
-          <w:bCs/>
-        </w:rPr>
-        <w:t>&lt;&lt;</w:t>
-      </w:r>
-      <w:r>
-        <w:rPr>
-          <w:rFonts w:ascii="Arial" w:eastAsia="Arial" w:hAnsi="Arial" w:cs="Arial"/>
-          <w:bCs/>
-        </w:rPr>
-        <w:t>{dateFormat(</w:t>
-      </w:r>
-      <w:r>
-        <w:rPr>
-          <w:rFonts w:ascii="Arial" w:hAnsi="Arial" w:cs="Arial"/>
-          <w:lang w:val="en-US"/>
-        </w:rPr>
-        <w:t>fastTrackTrial.</w:t>
-      </w:r>
-      <w:r>
-        <w:rPr>
-          <w:rFonts w:ascii="Arial" w:hAnsi="Arial" w:cs="Arial"/>
-          <w:lang w:val="en-US"/>
-        </w:rPr>
-        <w:t>date2</w:t>
-      </w:r>
-      <w:r>
-        <w:rPr>
-          <w:rFonts w:ascii="Arial" w:eastAsia="Arial" w:hAnsi="Arial" w:cs="Arial"/>
-          <w:bCs/>
-        </w:rPr>
-        <w:t>, ‘dd MMMM yyyy’, ‘yyyy-MM-dd’</w:t>
+        <w:t>{</w:t>
+      </w:r>
+      <w:proofErr w:type="spellStart"/>
+      <w:r>
+        <w:rPr>
+          <w:rFonts w:ascii="Arial" w:eastAsia="Arial" w:hAnsi="Arial" w:cs="Arial"/>
+          <w:bCs/>
+        </w:rPr>
+        <w:t>dateFormat</w:t>
+      </w:r>
+      <w:proofErr w:type="spellEnd"/>
+      <w:r>
+        <w:rPr>
+          <w:rFonts w:ascii="Arial" w:eastAsia="Arial" w:hAnsi="Arial" w:cs="Arial"/>
+          <w:bCs/>
+        </w:rPr>
+        <w:t>(</w:t>
+      </w:r>
+      <w:proofErr w:type="spellStart"/>
+      <w:r>
+        <w:rPr>
+          <w:rFonts w:ascii="Arial" w:hAnsi="Arial" w:cs="Arial"/>
+          <w:lang w:val="en-US"/>
+        </w:rPr>
+        <w:t>fastTrackHearingTime.dateTo</w:t>
+      </w:r>
+      <w:proofErr w:type="spellEnd"/>
+      <w:r>
+        <w:rPr>
+          <w:rFonts w:ascii="Arial" w:eastAsia="Arial" w:hAnsi="Arial" w:cs="Arial"/>
+          <w:bCs/>
+        </w:rPr>
+        <w:t xml:space="preserve">, ‘dd MMMM </w:t>
+      </w:r>
+      <w:proofErr w:type="spellStart"/>
+      <w:r>
+        <w:rPr>
+          <w:rFonts w:ascii="Arial" w:eastAsia="Arial" w:hAnsi="Arial" w:cs="Arial"/>
+          <w:bCs/>
+        </w:rPr>
+        <w:t>yyyy</w:t>
+      </w:r>
+      <w:proofErr w:type="spellEnd"/>
+      <w:r>
+        <w:rPr>
+          <w:rFonts w:ascii="Arial" w:eastAsia="Arial" w:hAnsi="Arial" w:cs="Arial"/>
+          <w:bCs/>
+        </w:rPr>
+        <w:t>’, ‘</w:t>
+      </w:r>
+      <w:proofErr w:type="spellStart"/>
+      <w:r>
+        <w:rPr>
+          <w:rFonts w:ascii="Arial" w:eastAsia="Arial" w:hAnsi="Arial" w:cs="Arial"/>
+          <w:bCs/>
+        </w:rPr>
+        <w:t>yyyy</w:t>
+      </w:r>
+      <w:proofErr w:type="spellEnd"/>
+      <w:r>
+        <w:rPr>
+          <w:rFonts w:ascii="Arial" w:eastAsia="Arial" w:hAnsi="Arial" w:cs="Arial"/>
+          <w:bCs/>
+        </w:rPr>
+        <w:t>-MM-dd’</w:t>
       </w:r>
       <w:r>
         <w:rPr>
@@ -2827,7 +3689,21 @@
           <w:rFonts w:ascii="Arial" w:hAnsi="Arial" w:cs="Arial"/>
           <w:lang w:val="en-US"/>
         </w:rPr>
-        <w:t>fastTrackTrial.input2</w:t>
+        <w:t>fastTrackHearingTime</w:t>
+      </w:r>
+      <w:r>
+        <w:rPr>
+          <w:rFonts w:ascii="Arial" w:hAnsi="Arial" w:cs="Arial"/>
+          <w:lang w:val="en-US"/>
+        </w:rPr>
+        <w:t>.</w:t>
+      </w:r>
+      <w:r>
+        <w:rPr>
+          <w:rFonts w:ascii="Arial" w:hAnsi="Arial" w:cs="Arial"/>
+          <w:lang w:val="en-US"/>
+        </w:rPr>
+        <w:t>helpText1</w:t>
       </w:r>
       <w:r>
         <w:rPr>
@@ -2859,7 +3735,35 @@
           <w:rFonts w:ascii="Arial" w:hAnsi="Arial" w:cs="Arial"/>
           <w:lang w:val="en-US"/>
         </w:rPr>
-        <w:t>fastTrackTrial.input3</w:t>
+        <w:t xml:space="preserve"> </w:t>
+      </w:r>
+      <w:r>
+        <w:rPr>
+          <w:rFonts w:ascii="Arial" w:hAnsi="Arial" w:cs="Arial"/>
+          <w:lang w:val="en-US"/>
+        </w:rPr>
+        <w:t>fastTrackHearingTime</w:t>
+      </w:r>
+      <w:r>
+        <w:rPr>
+          <w:rFonts w:ascii="Arial" w:hAnsi="Arial" w:cs="Arial"/>
+          <w:lang w:val="en-US"/>
+        </w:rPr>
+        <w:t>.</w:t>
+      </w:r>
+      <w:r>
+        <w:rPr>
+          <w:rFonts w:ascii="Arial" w:hAnsi="Arial" w:cs="Arial"/>
+          <w:lang w:val="en-US"/>
+        </w:rPr>
+        <w:t>helpText</w:t>
+      </w:r>
+      <w:r>
+        <w:rPr>
+          <w:rFonts w:ascii="Arial" w:hAnsi="Arial" w:cs="Arial"/>
+          <w:lang w:val="en-US"/>
+        </w:rPr>
+        <w:t>2</w:t>
       </w:r>
       <w:r>
         <w:rPr>
@@ -2871,13 +3775,21 @@
         <w:rPr>
           <w:rFonts w:ascii="Arial" w:hAnsi="Arial" w:cs="Arial"/>
         </w:rPr>
-        <w:t xml:space="preserve"> &lt;&lt;fastTrackTrialBundleTypeText&gt;&gt;</w:t>
-      </w:r>
-      <w:r>
-        <w:rPr>
-          <w:rFonts w:ascii="Arial" w:hAnsi="Arial" w:cs="Arial"/>
-        </w:rPr>
-        <w:t>.</w:t>
+        <w:t xml:space="preserve"> &lt;&lt;</w:t>
+      </w:r>
+      <w:proofErr w:type="spellStart"/>
+      <w:r>
+        <w:rPr>
+          <w:rFonts w:ascii="Arial" w:hAnsi="Arial" w:cs="Arial"/>
+        </w:rPr>
+        <w:t>fastTrackTrialBundleTypeText</w:t>
+      </w:r>
+      <w:proofErr w:type="spellEnd"/>
+      <w:r>
+        <w:rPr>
+          <w:rFonts w:ascii="Arial" w:hAnsi="Arial" w:cs="Arial"/>
+        </w:rPr>
+        <w:t>&gt;&gt;</w:t>
       </w:r>
     </w:p>
     <w:p>
@@ -2909,12 +3821,21 @@
         </w:rPr>
         <w:t>&lt;&lt;cs_{</w:t>
       </w:r>
-      <w:r>
-        <w:rPr>
-          <w:rFonts w:ascii="Arial" w:hAnsi="Arial" w:cs="Arial"/>
-          <w:lang w:val="en-US"/>
-        </w:rPr>
-        <w:t>fastTrackMethodToggle=true}&gt;&gt;</w:t>
+      <w:proofErr w:type="spellStart"/>
+      <w:r>
+        <w:rPr>
+          <w:rFonts w:ascii="Arial" w:hAnsi="Arial" w:cs="Arial"/>
+          <w:lang w:val="en-US"/>
+        </w:rPr>
+        <w:t>fastTrackMethodToggle</w:t>
+      </w:r>
+      <w:proofErr w:type="spellEnd"/>
+      <w:r>
+        <w:rPr>
+          <w:rFonts w:ascii="Arial" w:hAnsi="Arial" w:cs="Arial"/>
+          <w:lang w:val="en-US"/>
+        </w:rPr>
+        <w:t>=true}&gt;&gt;</w:t>
       </w:r>
     </w:p>
     <w:p>
@@ -2953,6 +3874,7 @@
         </w:rPr>
         <w:t>&lt;&lt;cs_{</w:t>
       </w:r>
+      <w:proofErr w:type="spellStart"/>
       <w:r>
         <w:rPr>
           <w:rFonts w:ascii="Arial" w:hAnsi="Arial" w:cs="Arial"/>
@@ -2965,8 +3887,17 @@
           <w:rFonts w:ascii="Arial" w:hAnsi="Arial" w:cs="Arial"/>
           <w:lang w:val="en-US"/>
         </w:rPr>
-        <w:t>Method=’</w:t>
-      </w:r>
+        <w:t>Method</w:t>
+      </w:r>
+      <w:proofErr w:type="spellEnd"/>
+      <w:r>
+        <w:rPr>
+          <w:rFonts w:ascii="Arial" w:hAnsi="Arial" w:cs="Arial"/>
+          <w:lang w:val="en-US"/>
+        </w:rPr>
+        <w:t>=’</w:t>
+      </w:r>
+      <w:proofErr w:type="spellStart"/>
       <w:r>
         <w:rPr>
           <w:rFonts w:ascii="Arial" w:hAnsi="Arial" w:cs="Arial"/>
@@ -2979,7 +3910,15 @@
           <w:rFonts w:ascii="Arial" w:hAnsi="Arial" w:cs="Arial"/>
           <w:lang w:val="en-US"/>
         </w:rPr>
-        <w:t>MethodInPerson’}&gt;&gt;</w:t>
+        <w:t>MethodInPerson</w:t>
+      </w:r>
+      <w:proofErr w:type="spellEnd"/>
+      <w:r>
+        <w:rPr>
+          <w:rFonts w:ascii="Arial" w:hAnsi="Arial" w:cs="Arial"/>
+          <w:lang w:val="en-US"/>
+        </w:rPr>
+        <w:t>’}&gt;&gt;</w:t>
       </w:r>
     </w:p>
     <w:p>
@@ -3013,20 +3952,17 @@
         </w:rPr>
         <w:t>&lt;&lt;</w:t>
       </w:r>
-      <w:r>
-        <w:rPr>
-          <w:rFonts w:ascii="Arial" w:hAnsi="Arial" w:cs="Arial"/>
-          <w:lang w:val="en-US"/>
-        </w:rPr>
-        <w:t>fastTrack</w:t>
-      </w:r>
+      <w:proofErr w:type="spellStart"/>
       <w:r>
         <w:rPr>
           <w:rFonts w:ascii="Arial" w:eastAsia="Times New Roman" w:hAnsi="Arial" w:cs="Arial"/>
+          <w:b/>
+          <w:bCs/>
           <w:lang w:eastAsia="en-GB"/>
         </w:rPr>
-        <w:t>MethodInPerson.value.label</w:t>
-      </w:r>
+        <w:t>hearingLocation</w:t>
+      </w:r>
+      <w:proofErr w:type="spellEnd"/>
       <w:r>
         <w:rPr>
           <w:rFonts w:ascii="Arial" w:eastAsia="Times New Roman" w:hAnsi="Arial" w:cs="Arial"/>
@@ -3100,6 +4036,7 @@
         </w:rPr>
         <w:t>&lt;&lt;cs_{</w:t>
       </w:r>
+      <w:proofErr w:type="spellStart"/>
       <w:r>
         <w:rPr>
           <w:rFonts w:ascii="Arial" w:hAnsi="Arial" w:cs="Arial"/>
@@ -3112,8 +4049,17 @@
           <w:rFonts w:ascii="Arial" w:hAnsi="Arial" w:cs="Arial"/>
           <w:lang w:val="en-US"/>
         </w:rPr>
-        <w:t>Method=’</w:t>
-      </w:r>
+        <w:t>Method</w:t>
+      </w:r>
+      <w:proofErr w:type="spellEnd"/>
+      <w:r>
+        <w:rPr>
+          <w:rFonts w:ascii="Arial" w:hAnsi="Arial" w:cs="Arial"/>
+          <w:lang w:val="en-US"/>
+        </w:rPr>
+        <w:t>=’</w:t>
+      </w:r>
+      <w:proofErr w:type="spellStart"/>
       <w:r>
         <w:rPr>
           <w:rFonts w:ascii="Arial" w:hAnsi="Arial" w:cs="Arial"/>
@@ -3126,7 +4072,15 @@
           <w:rFonts w:ascii="Arial" w:hAnsi="Arial" w:cs="Arial"/>
           <w:lang w:val="en-US"/>
         </w:rPr>
-        <w:t>MethodTelephoneHearing’}&gt;&gt;</w:t>
+        <w:t>MethodTelephoneHearing</w:t>
+      </w:r>
+      <w:proofErr w:type="spellEnd"/>
+      <w:r>
+        <w:rPr>
+          <w:rFonts w:ascii="Arial" w:hAnsi="Arial" w:cs="Arial"/>
+          <w:lang w:val="en-US"/>
+        </w:rPr>
+        <w:t>’}&gt;&gt;</w:t>
       </w:r>
     </w:p>
     <w:p>
@@ -3173,53 +4127,21 @@
           <w:rFonts w:ascii="Arial" w:eastAsia="Times New Roman" w:hAnsi="Arial" w:cs="Arial"/>
           <w:lang w:eastAsia="en-GB"/>
         </w:rPr>
-        <w:t xml:space="preserve"> wi</w:t>
+        <w:t>,</w:t>
       </w:r>
       <w:r>
         <w:rPr>
           <w:rFonts w:ascii="Arial" w:eastAsia="Times New Roman" w:hAnsi="Arial" w:cs="Arial"/>
           <w:lang w:eastAsia="en-GB"/>
         </w:rPr>
-        <w:t xml:space="preserve">th the </w:t>
-      </w:r>
-      <w:r>
-        <w:rPr>
-          <w:rFonts w:ascii="Arial" w:eastAsia="Times New Roman" w:hAnsi="Arial" w:cs="Arial"/>
-          <w:b/>
-          <w:bCs/>
-          <w:lang w:eastAsia="en-GB"/>
-        </w:rPr>
-        <w:t>&lt;&lt;</w:t>
-      </w:r>
-      <w:r>
-        <w:rPr>
-          <w:rFonts w:ascii="Arial" w:hAnsi="Arial" w:cs="Arial"/>
-          <w:lang w:val="en-US"/>
-        </w:rPr>
-        <w:t>fastTrack</w:t>
+        <w:t xml:space="preserve"> </w:t>
       </w:r>
       <w:r>
         <w:rPr>
           <w:rFonts w:ascii="Arial" w:eastAsia="Times New Roman" w:hAnsi="Arial" w:cs="Arial"/>
           <w:lang w:eastAsia="en-GB"/>
         </w:rPr>
-        <w:t>MethodTelephoneHearing</w:t>
-      </w:r>
-      <w:r>
-        <w:rPr>
-          <w:rFonts w:ascii="Arial" w:eastAsia="Times New Roman" w:hAnsi="Arial" w:cs="Arial"/>
-          <w:b/>
-          <w:bCs/>
-          <w:lang w:eastAsia="en-GB"/>
-        </w:rPr>
-        <w:t>&gt;&gt;</w:t>
-      </w:r>
-      <w:r>
-        <w:rPr>
-          <w:rFonts w:ascii="Arial" w:eastAsia="Times New Roman" w:hAnsi="Arial" w:cs="Arial"/>
-          <w:lang w:eastAsia="en-GB"/>
-        </w:rPr>
-        <w:t xml:space="preserve"> to arrange.</w:t>
+        <w:t>further details will be provided in your hearing notice.</w:t>
       </w:r>
     </w:p>
     <w:p>
@@ -3255,6 +4177,7 @@
         </w:rPr>
         <w:t>&lt;&lt;cs_{</w:t>
       </w:r>
+      <w:proofErr w:type="spellStart"/>
       <w:r>
         <w:rPr>
           <w:rFonts w:ascii="Arial" w:hAnsi="Arial" w:cs="Arial"/>
@@ -3267,8 +4190,17 @@
           <w:rFonts w:ascii="Arial" w:hAnsi="Arial" w:cs="Arial"/>
           <w:lang w:val="en-US"/>
         </w:rPr>
-        <w:t>Method=’</w:t>
-      </w:r>
+        <w:t>Method</w:t>
+      </w:r>
+      <w:proofErr w:type="spellEnd"/>
+      <w:r>
+        <w:rPr>
+          <w:rFonts w:ascii="Arial" w:hAnsi="Arial" w:cs="Arial"/>
+          <w:lang w:val="en-US"/>
+        </w:rPr>
+        <w:t>=’</w:t>
+      </w:r>
+      <w:proofErr w:type="spellStart"/>
       <w:r>
         <w:rPr>
           <w:rFonts w:ascii="Arial" w:hAnsi="Arial" w:cs="Arial"/>
@@ -3281,7 +4213,15 @@
           <w:rFonts w:ascii="Arial" w:hAnsi="Arial" w:cs="Arial"/>
           <w:lang w:val="en-US"/>
         </w:rPr>
-        <w:t>MethodVideoConferenceHearing’}&gt;&gt;</w:t>
+        <w:t>MethodVideoConferenceHearing</w:t>
+      </w:r>
+      <w:proofErr w:type="spellEnd"/>
+      <w:r>
+        <w:rPr>
+          <w:rFonts w:ascii="Arial" w:hAnsi="Arial" w:cs="Arial"/>
+          <w:lang w:val="en-US"/>
+        </w:rPr>
+        <w:t>’}&gt;&gt;</w:t>
       </w:r>
     </w:p>
     <w:p>
@@ -3327,68 +4267,36 @@
           <w:rFonts w:ascii="Arial" w:eastAsia="Times New Roman" w:hAnsi="Arial" w:cs="Arial"/>
           <w:lang w:eastAsia="en-GB"/>
         </w:rPr>
-        <w:t xml:space="preserve"> wi</w:t>
+        <w:t>,</w:t>
       </w:r>
       <w:r>
         <w:rPr>
           <w:rFonts w:ascii="Arial" w:eastAsia="Times New Roman" w:hAnsi="Arial" w:cs="Arial"/>
           <w:lang w:eastAsia="en-GB"/>
         </w:rPr>
-        <w:t xml:space="preserve">th the </w:t>
-      </w:r>
-      <w:r>
-        <w:rPr>
-          <w:rFonts w:ascii="Arial" w:eastAsia="Times New Roman" w:hAnsi="Arial" w:cs="Arial"/>
-          <w:b/>
-          <w:bCs/>
-          <w:lang w:eastAsia="en-GB"/>
-        </w:rPr>
-        <w:t>&lt;&lt;</w:t>
-      </w:r>
-      <w:r>
-        <w:rPr>
-          <w:rFonts w:ascii="Arial" w:hAnsi="Arial" w:cs="Arial"/>
-          <w:lang w:val="en-US"/>
-        </w:rPr>
-        <w:t>fastTrack</w:t>
+        <w:t xml:space="preserve"> </w:t>
       </w:r>
       <w:r>
         <w:rPr>
           <w:rFonts w:ascii="Arial" w:eastAsia="Times New Roman" w:hAnsi="Arial" w:cs="Arial"/>
           <w:lang w:eastAsia="en-GB"/>
         </w:rPr>
-        <w:t>MethodVideoConferenceHearing</w:t>
-      </w:r>
-      <w:r>
-        <w:rPr>
-          <w:rFonts w:ascii="Arial" w:eastAsia="Times New Roman" w:hAnsi="Arial" w:cs="Arial"/>
-          <w:b/>
-          <w:bCs/>
-          <w:lang w:eastAsia="en-GB"/>
-        </w:rPr>
-        <w:t>&gt;&gt;</w:t>
-      </w:r>
-      <w:r>
+        <w:t>further details will be provided in your hearing notice.</w:t>
+      </w:r>
+    </w:p>
+    <w:p>
+      <w:pPr>
+        <w:spacing w:after="0" w:line="240" w:lineRule="auto"/>
         <w:rPr>
           <w:rFonts w:ascii="Arial" w:eastAsia="Times New Roman" w:hAnsi="Arial" w:cs="Arial"/>
           <w:lang w:eastAsia="en-GB"/>
         </w:rPr>
-        <w:t xml:space="preserve"> to arrange.</w:t>
-      </w:r>
-    </w:p>
-    <w:p>
-      <w:pPr>
-        <w:spacing w:after="0" w:line="240" w:lineRule="auto"/>
+      </w:pPr>
+      <w:r>
         <w:rPr>
           <w:rFonts w:ascii="Arial" w:eastAsia="Times New Roman" w:hAnsi="Arial" w:cs="Arial"/>
           <w:lang w:eastAsia="en-GB"/>
         </w:rPr>
-      </w:pPr>
-      <w:r>
-        <w:rPr>
-          <w:rFonts w:ascii="Arial" w:eastAsia="Times New Roman" w:hAnsi="Arial" w:cs="Arial"/>
-          <w:lang w:eastAsia="en-GB"/>
-        </w:rPr>
         <w:t>&lt;&lt;es_&gt;&gt;</w:t>
       </w:r>
     </w:p>
@@ -3421,12 +4329,21 @@
         </w:rPr>
         <w:t>&lt;&lt;cs_{</w:t>
       </w:r>
-      <w:r>
-        <w:rPr>
-          <w:rFonts w:ascii="Arial" w:hAnsi="Arial" w:cs="Arial"/>
-          <w:lang w:val="en-US"/>
-        </w:rPr>
-        <w:t>hasBuildingDispute=true}&gt;&gt;</w:t>
+      <w:proofErr w:type="spellStart"/>
+      <w:r>
+        <w:rPr>
+          <w:rFonts w:ascii="Arial" w:hAnsi="Arial" w:cs="Arial"/>
+          <w:lang w:val="en-US"/>
+        </w:rPr>
+        <w:t>hasBuildingDispute</w:t>
+      </w:r>
+      <w:proofErr w:type="spellEnd"/>
+      <w:r>
+        <w:rPr>
+          <w:rFonts w:ascii="Arial" w:hAnsi="Arial" w:cs="Arial"/>
+          <w:lang w:val="en-US"/>
+        </w:rPr>
+        <w:t>=true}&gt;&gt;</w:t>
       </w:r>
     </w:p>
     <w:p>
@@ -3581,14 +4498,40 @@
           <w:b/>
           <w:bCs/>
         </w:rPr>
-        <w:t>&lt;&lt;</w:t>
-      </w:r>
-      <w:r>
-        <w:rPr>
-          <w:rFonts w:ascii="Arial" w:eastAsia="Arial" w:hAnsi="Arial" w:cs="Arial"/>
-          <w:bCs/>
-        </w:rPr>
-        <w:t>{dateFormat(</w:t>
+        <w:t>&lt;</w:t>
+      </w:r>
+      <w:proofErr w:type="gramStart"/>
+      <w:r>
+        <w:rPr>
+          <w:rFonts w:ascii="Arial" w:hAnsi="Arial" w:cs="Arial"/>
+          <w:b/>
+          <w:bCs/>
+        </w:rPr>
+        <w:t>&lt;</w:t>
+      </w:r>
+      <w:r>
+        <w:rPr>
+          <w:rFonts w:ascii="Arial" w:eastAsia="Arial" w:hAnsi="Arial" w:cs="Arial"/>
+          <w:bCs/>
+        </w:rPr>
+        <w:t>{</w:t>
+      </w:r>
+      <w:proofErr w:type="spellStart"/>
+      <w:proofErr w:type="gramEnd"/>
+      <w:r>
+        <w:rPr>
+          <w:rFonts w:ascii="Arial" w:eastAsia="Arial" w:hAnsi="Arial" w:cs="Arial"/>
+          <w:bCs/>
+        </w:rPr>
+        <w:t>dateFormat</w:t>
+      </w:r>
+      <w:proofErr w:type="spellEnd"/>
+      <w:r>
+        <w:rPr>
+          <w:rFonts w:ascii="Arial" w:eastAsia="Arial" w:hAnsi="Arial" w:cs="Arial"/>
+          <w:bCs/>
+        </w:rPr>
+        <w:t>(</w:t>
       </w:r>
       <w:r>
         <w:rPr>
@@ -3616,7 +4559,39 @@
           <w:rFonts w:ascii="Arial" w:eastAsia="Arial" w:hAnsi="Arial" w:cs="Arial"/>
           <w:bCs/>
         </w:rPr>
-        <w:t>, ‘dd MMMM yyyy’, ‘yyyy-MM-dd’</w:t>
+        <w:t xml:space="preserve">, ‘dd MMMM </w:t>
+      </w:r>
+      <w:proofErr w:type="spellStart"/>
+      <w:r>
+        <w:rPr>
+          <w:rFonts w:ascii="Arial" w:eastAsia="Arial" w:hAnsi="Arial" w:cs="Arial"/>
+          <w:bCs/>
+        </w:rPr>
+        <w:t>yyyy</w:t>
+      </w:r>
+      <w:proofErr w:type="spellEnd"/>
+      <w:r>
+        <w:rPr>
+          <w:rFonts w:ascii="Arial" w:eastAsia="Arial" w:hAnsi="Arial" w:cs="Arial"/>
+          <w:bCs/>
+        </w:rPr>
+        <w:t>’, ‘</w:t>
+      </w:r>
+      <w:proofErr w:type="spellStart"/>
+      <w:r>
+        <w:rPr>
+          <w:rFonts w:ascii="Arial" w:eastAsia="Arial" w:hAnsi="Arial" w:cs="Arial"/>
+          <w:bCs/>
+        </w:rPr>
+        <w:t>yyyy</w:t>
+      </w:r>
+      <w:proofErr w:type="spellEnd"/>
+      <w:r>
+        <w:rPr>
+          <w:rFonts w:ascii="Arial" w:eastAsia="Arial" w:hAnsi="Arial" w:cs="Arial"/>
+          <w:bCs/>
+        </w:rPr>
+        <w:t>-MM-dd’</w:t>
       </w:r>
       <w:r>
         <w:rPr>
@@ -3696,14 +4671,40 @@
           <w:b/>
           <w:bCs/>
         </w:rPr>
-        <w:t>&lt;&lt;</w:t>
-      </w:r>
-      <w:r>
-        <w:rPr>
-          <w:rFonts w:ascii="Arial" w:eastAsia="Arial" w:hAnsi="Arial" w:cs="Arial"/>
-          <w:bCs/>
-        </w:rPr>
-        <w:t>{dateFormat(</w:t>
+        <w:t>&lt;</w:t>
+      </w:r>
+      <w:proofErr w:type="gramStart"/>
+      <w:r>
+        <w:rPr>
+          <w:rFonts w:ascii="Arial" w:hAnsi="Arial" w:cs="Arial"/>
+          <w:b/>
+          <w:bCs/>
+        </w:rPr>
+        <w:t>&lt;</w:t>
+      </w:r>
+      <w:r>
+        <w:rPr>
+          <w:rFonts w:ascii="Arial" w:eastAsia="Arial" w:hAnsi="Arial" w:cs="Arial"/>
+          <w:bCs/>
+        </w:rPr>
+        <w:t>{</w:t>
+      </w:r>
+      <w:proofErr w:type="spellStart"/>
+      <w:proofErr w:type="gramEnd"/>
+      <w:r>
+        <w:rPr>
+          <w:rFonts w:ascii="Arial" w:eastAsia="Arial" w:hAnsi="Arial" w:cs="Arial"/>
+          <w:bCs/>
+        </w:rPr>
+        <w:t>dateFormat</w:t>
+      </w:r>
+      <w:proofErr w:type="spellEnd"/>
+      <w:r>
+        <w:rPr>
+          <w:rFonts w:ascii="Arial" w:eastAsia="Arial" w:hAnsi="Arial" w:cs="Arial"/>
+          <w:bCs/>
+        </w:rPr>
+        <w:t>(</w:t>
       </w:r>
       <w:r>
         <w:rPr>
@@ -3738,7 +4739,39 @@
           <w:rFonts w:ascii="Arial" w:eastAsia="Arial" w:hAnsi="Arial" w:cs="Arial"/>
           <w:bCs/>
         </w:rPr>
-        <w:t>, ‘dd MMMM yyyy’, ‘yyyy-MM-dd’</w:t>
+        <w:t xml:space="preserve">, ‘dd MMMM </w:t>
+      </w:r>
+      <w:proofErr w:type="spellStart"/>
+      <w:r>
+        <w:rPr>
+          <w:rFonts w:ascii="Arial" w:eastAsia="Arial" w:hAnsi="Arial" w:cs="Arial"/>
+          <w:bCs/>
+        </w:rPr>
+        <w:t>yyyy</w:t>
+      </w:r>
+      <w:proofErr w:type="spellEnd"/>
+      <w:r>
+        <w:rPr>
+          <w:rFonts w:ascii="Arial" w:eastAsia="Arial" w:hAnsi="Arial" w:cs="Arial"/>
+          <w:bCs/>
+        </w:rPr>
+        <w:t>’, ‘</w:t>
+      </w:r>
+      <w:proofErr w:type="spellStart"/>
+      <w:r>
+        <w:rPr>
+          <w:rFonts w:ascii="Arial" w:eastAsia="Arial" w:hAnsi="Arial" w:cs="Arial"/>
+          <w:bCs/>
+        </w:rPr>
+        <w:t>yyyy</w:t>
+      </w:r>
+      <w:proofErr w:type="spellEnd"/>
+      <w:r>
+        <w:rPr>
+          <w:rFonts w:ascii="Arial" w:eastAsia="Arial" w:hAnsi="Arial" w:cs="Arial"/>
+          <w:bCs/>
+        </w:rPr>
+        <w:t>-MM-dd’</w:t>
       </w:r>
       <w:r>
         <w:rPr>
@@ -3798,12 +4831,21 @@
         </w:rPr>
         <w:t>&lt;&lt;cs_{</w:t>
       </w:r>
-      <w:r>
-        <w:rPr>
-          <w:rFonts w:ascii="Arial" w:hAnsi="Arial" w:cs="Arial"/>
-          <w:lang w:val="en-US"/>
-        </w:rPr>
-        <w:t>hasClinicalNegligence=true</w:t>
+      <w:proofErr w:type="spellStart"/>
+      <w:r>
+        <w:rPr>
+          <w:rFonts w:ascii="Arial" w:hAnsi="Arial" w:cs="Arial"/>
+          <w:lang w:val="en-US"/>
+        </w:rPr>
+        <w:t>hasClinicalNegligence</w:t>
+      </w:r>
+      <w:proofErr w:type="spellEnd"/>
+      <w:r>
+        <w:rPr>
+          <w:rFonts w:ascii="Arial" w:hAnsi="Arial" w:cs="Arial"/>
+          <w:lang w:val="en-US"/>
+        </w:rPr>
+        <w:t>=true</w:t>
       </w:r>
       <w:r>
         <w:rPr>
@@ -4020,12 +5062,21 @@
         </w:rPr>
         <w:t>&lt;&lt;cs_{</w:t>
       </w:r>
-      <w:r>
-        <w:rPr>
-          <w:rFonts w:ascii="Arial" w:hAnsi="Arial" w:cs="Arial"/>
-          <w:lang w:val="en-US"/>
-        </w:rPr>
-        <w:t>hasCreditHire=true</w:t>
+      <w:proofErr w:type="spellStart"/>
+      <w:r>
+        <w:rPr>
+          <w:rFonts w:ascii="Arial" w:hAnsi="Arial" w:cs="Arial"/>
+          <w:lang w:val="en-US"/>
+        </w:rPr>
+        <w:t>hasCreditHire</w:t>
+      </w:r>
+      <w:proofErr w:type="spellEnd"/>
+      <w:r>
+        <w:rPr>
+          <w:rFonts w:ascii="Arial" w:hAnsi="Arial" w:cs="Arial"/>
+          <w:lang w:val="en-US"/>
+        </w:rPr>
+        <w:t>=true</w:t>
       </w:r>
       <w:r>
         <w:rPr>
@@ -4158,14 +5209,40 @@
           <w:b/>
           <w:bCs/>
         </w:rPr>
-        <w:t>&lt;&lt;</w:t>
-      </w:r>
-      <w:r>
-        <w:rPr>
-          <w:rFonts w:ascii="Arial" w:eastAsia="Arial" w:hAnsi="Arial" w:cs="Arial"/>
-          <w:bCs/>
-        </w:rPr>
-        <w:t>{dateFormat(</w:t>
+        <w:t>&lt;</w:t>
+      </w:r>
+      <w:proofErr w:type="gramStart"/>
+      <w:r>
+        <w:rPr>
+          <w:rFonts w:ascii="Arial" w:hAnsi="Arial" w:cs="Arial"/>
+          <w:b/>
+          <w:bCs/>
+        </w:rPr>
+        <w:t>&lt;</w:t>
+      </w:r>
+      <w:r>
+        <w:rPr>
+          <w:rFonts w:ascii="Arial" w:eastAsia="Arial" w:hAnsi="Arial" w:cs="Arial"/>
+          <w:bCs/>
+        </w:rPr>
+        <w:t>{</w:t>
+      </w:r>
+      <w:proofErr w:type="spellStart"/>
+      <w:proofErr w:type="gramEnd"/>
+      <w:r>
+        <w:rPr>
+          <w:rFonts w:ascii="Arial" w:eastAsia="Arial" w:hAnsi="Arial" w:cs="Arial"/>
+          <w:bCs/>
+        </w:rPr>
+        <w:t>dateFormat</w:t>
+      </w:r>
+      <w:proofErr w:type="spellEnd"/>
+      <w:r>
+        <w:rPr>
+          <w:rFonts w:ascii="Arial" w:eastAsia="Arial" w:hAnsi="Arial" w:cs="Arial"/>
+          <w:bCs/>
+        </w:rPr>
+        <w:t>(</w:t>
       </w:r>
       <w:r>
         <w:rPr>
@@ -4193,7 +5270,39 @@
           <w:rFonts w:ascii="Arial" w:eastAsia="Arial" w:hAnsi="Arial" w:cs="Arial"/>
           <w:bCs/>
         </w:rPr>
-        <w:t>, ‘dd MMMM yyyy’, ‘yyyy-MM-dd’</w:t>
+        <w:t xml:space="preserve">, ‘dd MMMM </w:t>
+      </w:r>
+      <w:proofErr w:type="spellStart"/>
+      <w:r>
+        <w:rPr>
+          <w:rFonts w:ascii="Arial" w:eastAsia="Arial" w:hAnsi="Arial" w:cs="Arial"/>
+          <w:bCs/>
+        </w:rPr>
+        <w:t>yyyy</w:t>
+      </w:r>
+      <w:proofErr w:type="spellEnd"/>
+      <w:r>
+        <w:rPr>
+          <w:rFonts w:ascii="Arial" w:eastAsia="Arial" w:hAnsi="Arial" w:cs="Arial"/>
+          <w:bCs/>
+        </w:rPr>
+        <w:t>’, ‘</w:t>
+      </w:r>
+      <w:proofErr w:type="spellStart"/>
+      <w:r>
+        <w:rPr>
+          <w:rFonts w:ascii="Arial" w:eastAsia="Arial" w:hAnsi="Arial" w:cs="Arial"/>
+          <w:bCs/>
+        </w:rPr>
+        <w:t>yyyy</w:t>
+      </w:r>
+      <w:proofErr w:type="spellEnd"/>
+      <w:r>
+        <w:rPr>
+          <w:rFonts w:ascii="Arial" w:eastAsia="Arial" w:hAnsi="Arial" w:cs="Arial"/>
+          <w:bCs/>
+        </w:rPr>
+        <w:t>-MM-dd’</w:t>
       </w:r>
       <w:r>
         <w:rPr>
@@ -4285,14 +5394,353 @@
           <w:b/>
           <w:bCs/>
         </w:rPr>
+        <w:t>&lt;</w:t>
+      </w:r>
+      <w:proofErr w:type="gramStart"/>
+      <w:r>
+        <w:rPr>
+          <w:rFonts w:ascii="Arial" w:hAnsi="Arial" w:cs="Arial"/>
+          <w:b/>
+          <w:bCs/>
+        </w:rPr>
+        <w:t>&lt;</w:t>
+      </w:r>
+      <w:r>
+        <w:rPr>
+          <w:rFonts w:ascii="Arial" w:eastAsia="Arial" w:hAnsi="Arial" w:cs="Arial"/>
+          <w:bCs/>
+        </w:rPr>
+        <w:t>{</w:t>
+      </w:r>
+      <w:proofErr w:type="spellStart"/>
+      <w:proofErr w:type="gramEnd"/>
+      <w:r>
+        <w:rPr>
+          <w:rFonts w:ascii="Arial" w:eastAsia="Arial" w:hAnsi="Arial" w:cs="Arial"/>
+          <w:bCs/>
+        </w:rPr>
+        <w:t>dateFormat</w:t>
+      </w:r>
+      <w:proofErr w:type="spellEnd"/>
+      <w:r>
+        <w:rPr>
+          <w:rFonts w:ascii="Arial" w:eastAsia="Arial" w:hAnsi="Arial" w:cs="Arial"/>
+          <w:bCs/>
+        </w:rPr>
+        <w:t>(</w:t>
+      </w:r>
+      <w:r>
+        <w:rPr>
+          <w:rFonts w:ascii="Arial" w:hAnsi="Arial" w:cs="Arial"/>
+          <w:lang w:val="en-US"/>
+        </w:rPr>
+        <w:t>fastTrackCreditHire</w:t>
+      </w:r>
+      <w:r>
+        <w:rPr>
+          <w:rFonts w:ascii="Arial" w:hAnsi="Arial" w:cs="Arial"/>
+          <w:lang w:val="en-US"/>
+        </w:rPr>
+        <w:t>.</w:t>
+      </w:r>
+      <w:r>
+        <w:rPr>
+          <w:rFonts w:ascii="Arial" w:hAnsi="Arial" w:cs="Arial"/>
+          <w:lang w:val="en-US"/>
+        </w:rPr>
+        <w:t>date</w:t>
+      </w:r>
+      <w:r>
+        <w:rPr>
+          <w:rFonts w:ascii="Arial" w:hAnsi="Arial" w:cs="Arial"/>
+          <w:lang w:val="en-US"/>
+        </w:rPr>
+        <w:t>2</w:t>
+      </w:r>
+      <w:r>
+        <w:rPr>
+          <w:rFonts w:ascii="Arial" w:eastAsia="Arial" w:hAnsi="Arial" w:cs="Arial"/>
+          <w:bCs/>
+        </w:rPr>
+        <w:t xml:space="preserve">, ‘dd MMMM </w:t>
+      </w:r>
+      <w:proofErr w:type="spellStart"/>
+      <w:r>
+        <w:rPr>
+          <w:rFonts w:ascii="Arial" w:eastAsia="Arial" w:hAnsi="Arial" w:cs="Arial"/>
+          <w:bCs/>
+        </w:rPr>
+        <w:t>yyyy</w:t>
+      </w:r>
+      <w:proofErr w:type="spellEnd"/>
+      <w:r>
+        <w:rPr>
+          <w:rFonts w:ascii="Arial" w:eastAsia="Arial" w:hAnsi="Arial" w:cs="Arial"/>
+          <w:bCs/>
+        </w:rPr>
+        <w:t>’, ‘</w:t>
+      </w:r>
+      <w:proofErr w:type="spellStart"/>
+      <w:r>
+        <w:rPr>
+          <w:rFonts w:ascii="Arial" w:eastAsia="Arial" w:hAnsi="Arial" w:cs="Arial"/>
+          <w:bCs/>
+        </w:rPr>
+        <w:t>yyyy</w:t>
+      </w:r>
+      <w:proofErr w:type="spellEnd"/>
+      <w:r>
+        <w:rPr>
+          <w:rFonts w:ascii="Arial" w:eastAsia="Arial" w:hAnsi="Arial" w:cs="Arial"/>
+          <w:bCs/>
+        </w:rPr>
+        <w:t>-MM-dd’</w:t>
+      </w:r>
+      <w:r>
+        <w:rPr>
+          <w:rFonts w:ascii="Arial" w:eastAsia="Arial" w:hAnsi="Arial" w:cs="Arial"/>
+          <w:bCs/>
+        </w:rPr>
+        <w:t>)</w:t>
+      </w:r>
+      <w:r>
+        <w:rPr>
+          <w:rFonts w:ascii="Arial" w:eastAsia="Arial" w:hAnsi="Arial" w:cs="Arial"/>
+          <w:bCs/>
+        </w:rPr>
+        <w:t>}</w:t>
+      </w:r>
+      <w:r>
+        <w:rPr>
+          <w:rFonts w:ascii="Arial" w:hAnsi="Arial" w:cs="Arial"/>
+          <w:b/>
+          <w:bCs/>
+        </w:rPr>
+        <w:t>&gt;&gt;</w:t>
+      </w:r>
+      <w:r>
+        <w:rPr>
+          <w:rFonts w:ascii="Arial" w:hAnsi="Arial" w:cs="Arial"/>
+        </w:rPr>
+        <w:t>.</w:t>
+      </w:r>
+      <w:r>
+        <w:rPr>
+          <w:rFonts w:ascii="Arial" w:hAnsi="Arial" w:cs="Arial"/>
+        </w:rPr>
+        <w:t xml:space="preserve"> &lt;&lt;</w:t>
+      </w:r>
+      <w:r>
+        <w:rPr>
+          <w:rFonts w:ascii="Arial" w:hAnsi="Arial" w:cs="Arial"/>
+          <w:lang w:val="en-US"/>
+        </w:rPr>
+        <w:t>fastTrackCreditHire.input5</w:t>
+      </w:r>
+      <w:r>
+        <w:rPr>
+          <w:rFonts w:ascii="Arial" w:hAnsi="Arial" w:cs="Arial"/>
+        </w:rPr>
+        <w:t>&gt;&gt; &lt;&lt;</w:t>
+      </w:r>
+      <w:r>
+        <w:rPr>
+          <w:rFonts w:ascii="Arial" w:hAnsi="Arial" w:cs="Arial"/>
+          <w:lang w:val="en-US"/>
+        </w:rPr>
+        <w:t>fastTrackCreditHire.input6</w:t>
+      </w:r>
+      <w:r>
+        <w:rPr>
+          <w:rFonts w:ascii="Arial" w:hAnsi="Arial" w:cs="Arial"/>
+        </w:rPr>
+        <w:t>&gt;&gt;</w:t>
+      </w:r>
+      <w:r>
+        <w:rPr>
+          <w:rFonts w:ascii="Arial" w:hAnsi="Arial" w:cs="Arial"/>
+        </w:rPr>
+        <w:t xml:space="preserve"> </w:t>
+      </w:r>
+      <w:r>
+        <w:rPr>
+          <w:rFonts w:ascii="Arial" w:hAnsi="Arial" w:cs="Arial"/>
+          <w:b/>
+          <w:bCs/>
+        </w:rPr>
+        <w:t>&lt;</w:t>
+      </w:r>
+      <w:proofErr w:type="gramStart"/>
+      <w:r>
+        <w:rPr>
+          <w:rFonts w:ascii="Arial" w:hAnsi="Arial" w:cs="Arial"/>
+          <w:b/>
+          <w:bCs/>
+        </w:rPr>
+        <w:t>&lt;</w:t>
+      </w:r>
+      <w:r>
+        <w:rPr>
+          <w:rFonts w:ascii="Arial" w:eastAsia="Arial" w:hAnsi="Arial" w:cs="Arial"/>
+          <w:bCs/>
+        </w:rPr>
+        <w:t>{</w:t>
+      </w:r>
+      <w:proofErr w:type="spellStart"/>
+      <w:proofErr w:type="gramEnd"/>
+      <w:r>
+        <w:rPr>
+          <w:rFonts w:ascii="Arial" w:eastAsia="Arial" w:hAnsi="Arial" w:cs="Arial"/>
+          <w:bCs/>
+        </w:rPr>
+        <w:t>dateFormat</w:t>
+      </w:r>
+      <w:proofErr w:type="spellEnd"/>
+      <w:r>
+        <w:rPr>
+          <w:rFonts w:ascii="Arial" w:eastAsia="Arial" w:hAnsi="Arial" w:cs="Arial"/>
+          <w:bCs/>
+        </w:rPr>
+        <w:t>(</w:t>
+      </w:r>
+      <w:r>
+        <w:rPr>
+          <w:rFonts w:ascii="Arial" w:hAnsi="Arial" w:cs="Arial"/>
+          <w:lang w:val="en-US"/>
+        </w:rPr>
+        <w:t>fastTrackCreditHire</w:t>
+      </w:r>
+      <w:r>
+        <w:rPr>
+          <w:rFonts w:ascii="Arial" w:hAnsi="Arial" w:cs="Arial"/>
+          <w:lang w:val="en-US"/>
+        </w:rPr>
+        <w:t>.</w:t>
+      </w:r>
+      <w:r>
+        <w:rPr>
+          <w:rFonts w:ascii="Arial" w:hAnsi="Arial" w:cs="Arial"/>
+          <w:lang w:val="en-US"/>
+        </w:rPr>
+        <w:t>date</w:t>
+      </w:r>
+      <w:r>
+        <w:rPr>
+          <w:rFonts w:ascii="Arial" w:hAnsi="Arial" w:cs="Arial"/>
+          <w:lang w:val="en-US"/>
+        </w:rPr>
+        <w:t>3</w:t>
+      </w:r>
+      <w:r>
+        <w:rPr>
+          <w:rFonts w:ascii="Arial" w:eastAsia="Arial" w:hAnsi="Arial" w:cs="Arial"/>
+          <w:bCs/>
+        </w:rPr>
+        <w:t xml:space="preserve">, ‘dd MMMM </w:t>
+      </w:r>
+      <w:proofErr w:type="spellStart"/>
+      <w:r>
+        <w:rPr>
+          <w:rFonts w:ascii="Arial" w:eastAsia="Arial" w:hAnsi="Arial" w:cs="Arial"/>
+          <w:bCs/>
+        </w:rPr>
+        <w:t>yyyy</w:t>
+      </w:r>
+      <w:proofErr w:type="spellEnd"/>
+      <w:r>
+        <w:rPr>
+          <w:rFonts w:ascii="Arial" w:eastAsia="Arial" w:hAnsi="Arial" w:cs="Arial"/>
+          <w:bCs/>
+        </w:rPr>
+        <w:t>’, ‘</w:t>
+      </w:r>
+      <w:proofErr w:type="spellStart"/>
+      <w:r>
+        <w:rPr>
+          <w:rFonts w:ascii="Arial" w:eastAsia="Arial" w:hAnsi="Arial" w:cs="Arial"/>
+          <w:bCs/>
+        </w:rPr>
+        <w:t>yyyy</w:t>
+      </w:r>
+      <w:proofErr w:type="spellEnd"/>
+      <w:r>
+        <w:rPr>
+          <w:rFonts w:ascii="Arial" w:eastAsia="Arial" w:hAnsi="Arial" w:cs="Arial"/>
+          <w:bCs/>
+        </w:rPr>
+        <w:t>-MM-dd’</w:t>
+      </w:r>
+      <w:r>
+        <w:rPr>
+          <w:rFonts w:ascii="Arial" w:eastAsia="Arial" w:hAnsi="Arial" w:cs="Arial"/>
+          <w:bCs/>
+        </w:rPr>
+        <w:t>)</w:t>
+      </w:r>
+      <w:r>
+        <w:rPr>
+          <w:rFonts w:ascii="Arial" w:eastAsia="Arial" w:hAnsi="Arial" w:cs="Arial"/>
+          <w:bCs/>
+        </w:rPr>
+        <w:t>}</w:t>
+      </w:r>
+      <w:r>
+        <w:rPr>
+          <w:rFonts w:ascii="Arial" w:hAnsi="Arial" w:cs="Arial"/>
+          <w:b/>
+          <w:bCs/>
+        </w:rPr>
+        <w:t xml:space="preserve">&gt;&gt; </w:t>
+      </w:r>
+      <w:r>
+        <w:rPr>
+          <w:rFonts w:ascii="Arial" w:hAnsi="Arial" w:cs="Arial"/>
+        </w:rPr>
         <w:t>&lt;&lt;</w:t>
       </w:r>
       <w:r>
         <w:rPr>
-          <w:rFonts w:ascii="Arial" w:eastAsia="Arial" w:hAnsi="Arial" w:cs="Arial"/>
-          <w:bCs/>
-        </w:rPr>
-        <w:t>{dateFormat(</w:t>
+          <w:rFonts w:ascii="Arial" w:hAnsi="Arial" w:cs="Arial"/>
+          <w:lang w:val="en-US"/>
+        </w:rPr>
+        <w:t>fastTrackCreditHire.input7</w:t>
+      </w:r>
+      <w:r>
+        <w:rPr>
+          <w:rFonts w:ascii="Arial" w:hAnsi="Arial" w:cs="Arial"/>
+        </w:rPr>
+        <w:t xml:space="preserve">&gt;&gt; </w:t>
+      </w:r>
+      <w:r>
+        <w:rPr>
+          <w:rFonts w:ascii="Arial" w:hAnsi="Arial" w:cs="Arial"/>
+          <w:b/>
+          <w:bCs/>
+        </w:rPr>
+        <w:t>&lt;&lt;</w:t>
+      </w:r>
+      <w:r>
+        <w:rPr>
+          <w:rFonts w:ascii="Arial" w:eastAsia="Arial" w:hAnsi="Arial" w:cs="Arial"/>
+          <w:bCs/>
+        </w:rPr>
+        <w:t>{</w:t>
+      </w:r>
+      <w:proofErr w:type="spellStart"/>
+      <w:r>
+        <w:rPr>
+          <w:rFonts w:ascii="Arial" w:eastAsia="Arial" w:hAnsi="Arial" w:cs="Arial"/>
+          <w:bCs/>
+        </w:rPr>
+        <w:t>dateFormat</w:t>
+      </w:r>
+      <w:proofErr w:type="spellEnd"/>
+      <w:r>
+        <w:rPr>
+          <w:rFonts w:ascii="Arial" w:eastAsia="Arial" w:hAnsi="Arial" w:cs="Arial"/>
+          <w:bCs/>
+        </w:rPr>
+        <w:t>(</w:t>
       </w:r>
       <w:r>
         <w:rPr>
@@ -4320,122 +5768,6 @@
           <w:rFonts w:ascii="Arial" w:hAnsi="Arial" w:cs="Arial"/>
           <w:lang w:val="en-US"/>
         </w:rPr>
-        <w:t>2</w:t>
-      </w:r>
-      <w:r>
-        <w:rPr>
-          <w:rFonts w:ascii="Arial" w:eastAsia="Arial" w:hAnsi="Arial" w:cs="Arial"/>
-          <w:bCs/>
-        </w:rPr>
-        <w:t>, ‘dd MMMM yyyy’, ‘yyyy-MM-dd’</w:t>
-      </w:r>
-      <w:r>
-        <w:rPr>
-          <w:rFonts w:ascii="Arial" w:eastAsia="Arial" w:hAnsi="Arial" w:cs="Arial"/>
-          <w:bCs/>
-        </w:rPr>
-        <w:t>)</w:t>
-      </w:r>
-      <w:r>
-        <w:rPr>
-          <w:rFonts w:ascii="Arial" w:eastAsia="Arial" w:hAnsi="Arial" w:cs="Arial"/>
-          <w:bCs/>
-        </w:rPr>
-        <w:t>}</w:t>
-      </w:r>
-      <w:r>
-        <w:rPr>
-          <w:rFonts w:ascii="Arial" w:hAnsi="Arial" w:cs="Arial"/>
-          <w:b/>
-          <w:bCs/>
-        </w:rPr>
-        <w:t>&gt;&gt;</w:t>
-      </w:r>
-      <w:r>
-        <w:rPr>
-          <w:rFonts w:ascii="Arial" w:hAnsi="Arial" w:cs="Arial"/>
-        </w:rPr>
-        <w:t>.</w:t>
-      </w:r>
-      <w:r>
-        <w:rPr>
-          <w:rFonts w:ascii="Arial" w:hAnsi="Arial" w:cs="Arial"/>
-        </w:rPr>
-        <w:t xml:space="preserve"> &lt;&lt;</w:t>
-      </w:r>
-      <w:r>
-        <w:rPr>
-          <w:rFonts w:ascii="Arial" w:hAnsi="Arial" w:cs="Arial"/>
-          <w:lang w:val="en-US"/>
-        </w:rPr>
-        <w:t>fastTrackCreditHire.input5</w:t>
-      </w:r>
-      <w:r>
-        <w:rPr>
-          <w:rFonts w:ascii="Arial" w:hAnsi="Arial" w:cs="Arial"/>
-        </w:rPr>
-        <w:t>&gt;&gt; &lt;&lt;</w:t>
-      </w:r>
-      <w:r>
-        <w:rPr>
-          <w:rFonts w:ascii="Arial" w:hAnsi="Arial" w:cs="Arial"/>
-          <w:lang w:val="en-US"/>
-        </w:rPr>
-        <w:t>fastTrackCreditHire.input6</w:t>
-      </w:r>
-      <w:r>
-        <w:rPr>
-          <w:rFonts w:ascii="Arial" w:hAnsi="Arial" w:cs="Arial"/>
-        </w:rPr>
-        <w:t>&gt;&gt;</w:t>
-      </w:r>
-      <w:r>
-        <w:rPr>
-          <w:rFonts w:ascii="Arial" w:hAnsi="Arial" w:cs="Arial"/>
-        </w:rPr>
-        <w:t xml:space="preserve"> </w:t>
-      </w:r>
-      <w:r>
-        <w:rPr>
-          <w:rFonts w:ascii="Arial" w:hAnsi="Arial" w:cs="Arial"/>
-          <w:b/>
-          <w:bCs/>
-        </w:rPr>
-        <w:t>&lt;&lt;</w:t>
-      </w:r>
-      <w:r>
-        <w:rPr>
-          <w:rFonts w:ascii="Arial" w:eastAsia="Arial" w:hAnsi="Arial" w:cs="Arial"/>
-          <w:bCs/>
-        </w:rPr>
-        <w:t>{dateFormat(</w:t>
-      </w:r>
-      <w:r>
-        <w:rPr>
-          <w:rFonts w:ascii="Arial" w:hAnsi="Arial" w:cs="Arial"/>
-          <w:lang w:val="en-US"/>
-        </w:rPr>
-        <w:t>fastTrackCreditHire</w:t>
-      </w:r>
-      <w:r>
-        <w:rPr>
-          <w:rFonts w:ascii="Arial" w:hAnsi="Arial" w:cs="Arial"/>
-          <w:lang w:val="en-US"/>
-        </w:rPr>
-        <w:t>.</w:t>
-      </w:r>
-      <w:r>
-        <w:rPr>
-          <w:rFonts w:ascii="Arial" w:hAnsi="Arial" w:cs="Arial"/>
-          <w:lang w:val="en-US"/>
-        </w:rPr>
-        <w:t>date</w:t>
-      </w:r>
-      <w:r>
-        <w:rPr>
-          <w:rFonts w:ascii="Arial" w:hAnsi="Arial" w:cs="Arial"/>
-          <w:lang w:val="en-US"/>
-        </w:rPr>
         <w:t>3</w:t>
       </w:r>
       <w:r>
@@ -4443,98 +5775,39 @@
           <w:rFonts w:ascii="Arial" w:eastAsia="Arial" w:hAnsi="Arial" w:cs="Arial"/>
           <w:bCs/>
         </w:rPr>
-        <w:t>, ‘dd MMMM yyyy’, ‘yyyy-MM-dd’</w:t>
-      </w:r>
-      <w:r>
-        <w:rPr>
-          <w:rFonts w:ascii="Arial" w:eastAsia="Arial" w:hAnsi="Arial" w:cs="Arial"/>
-          <w:bCs/>
-        </w:rPr>
-        <w:t>)</w:t>
-      </w:r>
-      <w:r>
-        <w:rPr>
-          <w:rFonts w:ascii="Arial" w:eastAsia="Arial" w:hAnsi="Arial" w:cs="Arial"/>
-          <w:bCs/>
-        </w:rPr>
-        <w:t>}</w:t>
-      </w:r>
-      <w:r>
-        <w:rPr>
-          <w:rFonts w:ascii="Arial" w:hAnsi="Arial" w:cs="Arial"/>
-          <w:b/>
-          <w:bCs/>
-        </w:rPr>
-        <w:t xml:space="preserve">&gt;&gt; </w:t>
-      </w:r>
-      <w:r>
-        <w:rPr>
-          <w:rFonts w:ascii="Arial" w:hAnsi="Arial" w:cs="Arial"/>
-        </w:rPr>
-        <w:t>&lt;&lt;</w:t>
-      </w:r>
-      <w:r>
-        <w:rPr>
-          <w:rFonts w:ascii="Arial" w:hAnsi="Arial" w:cs="Arial"/>
-          <w:lang w:val="en-US"/>
-        </w:rPr>
-        <w:t>fastTrackCreditHire.input7</w:t>
-      </w:r>
-      <w:r>
-        <w:rPr>
-          <w:rFonts w:ascii="Arial" w:hAnsi="Arial" w:cs="Arial"/>
-        </w:rPr>
-        <w:t xml:space="preserve">&gt;&gt; </w:t>
-      </w:r>
-      <w:r>
-        <w:rPr>
-          <w:rFonts w:ascii="Arial" w:hAnsi="Arial" w:cs="Arial"/>
-          <w:b/>
-          <w:bCs/>
-        </w:rPr>
-        <w:t>&lt;&lt;</w:t>
-      </w:r>
-      <w:r>
-        <w:rPr>
-          <w:rFonts w:ascii="Arial" w:eastAsia="Arial" w:hAnsi="Arial" w:cs="Arial"/>
-          <w:bCs/>
-        </w:rPr>
-        <w:t>{dateFormat(</w:t>
-      </w:r>
-      <w:r>
-        <w:rPr>
-          <w:rFonts w:ascii="Arial" w:hAnsi="Arial" w:cs="Arial"/>
-          <w:lang w:val="en-US"/>
-        </w:rPr>
-        <w:t>fastTrackCreditHire</w:t>
-      </w:r>
-      <w:r>
-        <w:rPr>
-          <w:rFonts w:ascii="Arial" w:hAnsi="Arial" w:cs="Arial"/>
-          <w:lang w:val="en-US"/>
-        </w:rPr>
-        <w:t>.</w:t>
-      </w:r>
-      <w:r>
-        <w:rPr>
-          <w:rFonts w:ascii="Arial" w:hAnsi="Arial" w:cs="Arial"/>
-          <w:lang w:val="en-US"/>
-        </w:rPr>
-        <w:t>date</w:t>
-      </w:r>
-      <w:r>
-        <w:rPr>
-          <w:rFonts w:ascii="Arial" w:hAnsi="Arial" w:cs="Arial"/>
-          <w:lang w:val="en-US"/>
-        </w:rPr>
-        <w:t>3</w:t>
-      </w:r>
-      <w:r>
-        <w:rPr>
-          <w:rFonts w:ascii="Arial" w:eastAsia="Arial" w:hAnsi="Arial" w:cs="Arial"/>
-          <w:bCs/>
-        </w:rPr>
-        <w:t>, ‘dd MMMM yyyy’, ‘yyyy-MM-dd’</w:t>
+        <w:t xml:space="preserve">, ‘dd MMMM </w:t>
+      </w:r>
+      <w:proofErr w:type="spellStart"/>
+      <w:r>
+        <w:rPr>
+          <w:rFonts w:ascii="Arial" w:eastAsia="Arial" w:hAnsi="Arial" w:cs="Arial"/>
+          <w:bCs/>
+        </w:rPr>
+        <w:t>yyyy</w:t>
+      </w:r>
+      <w:proofErr w:type="spellEnd"/>
+      <w:r>
+        <w:rPr>
+          <w:rFonts w:ascii="Arial" w:eastAsia="Arial" w:hAnsi="Arial" w:cs="Arial"/>
+          <w:bCs/>
+        </w:rPr>
+        <w:t>’, ‘</w:t>
+      </w:r>
+      <w:proofErr w:type="spellStart"/>
+      <w:r>
+        <w:rPr>
+          <w:rFonts w:ascii="Arial" w:eastAsia="Arial" w:hAnsi="Arial" w:cs="Arial"/>
+          <w:bCs/>
+        </w:rPr>
+        <w:t>yyyy</w:t>
+      </w:r>
+      <w:proofErr w:type="spellEnd"/>
+      <w:r>
+        <w:rPr>
+          <w:rFonts w:ascii="Arial" w:eastAsia="Arial" w:hAnsi="Arial" w:cs="Arial"/>
+          <w:bCs/>
+        </w:rPr>
+        <w:t>-MM-dd’</w:t>
       </w:r>
       <w:r>
         <w:rPr>
@@ -4635,12 +5908,21 @@
         </w:rPr>
         <w:t>&lt;&lt;cs_{</w:t>
       </w:r>
-      <w:r>
-        <w:rPr>
-          <w:rFonts w:ascii="Arial" w:hAnsi="Arial" w:cs="Arial"/>
-          <w:lang w:val="en-US"/>
-        </w:rPr>
-        <w:t>hasEmployersLiability=true</w:t>
+      <w:proofErr w:type="spellStart"/>
+      <w:r>
+        <w:rPr>
+          <w:rFonts w:ascii="Arial" w:hAnsi="Arial" w:cs="Arial"/>
+          <w:lang w:val="en-US"/>
+        </w:rPr>
+        <w:t>hasEmployersLiability</w:t>
+      </w:r>
+      <w:proofErr w:type="spellEnd"/>
+      <w:r>
+        <w:rPr>
+          <w:rFonts w:ascii="Arial" w:hAnsi="Arial" w:cs="Arial"/>
+          <w:lang w:val="en-US"/>
+        </w:rPr>
+        <w:t>=true</w:t>
       </w:r>
       <w:r>
         <w:rPr>
@@ -4722,12 +6004,21 @@
         </w:rPr>
         <w:t>&lt;&lt;cs_{</w:t>
       </w:r>
-      <w:r>
-        <w:rPr>
-          <w:rFonts w:ascii="Arial" w:hAnsi="Arial" w:cs="Arial"/>
-          <w:lang w:val="en-US"/>
-        </w:rPr>
-        <w:t>hasHousingDisrepair=true</w:t>
+      <w:proofErr w:type="spellStart"/>
+      <w:r>
+        <w:rPr>
+          <w:rFonts w:ascii="Arial" w:hAnsi="Arial" w:cs="Arial"/>
+          <w:lang w:val="en-US"/>
+        </w:rPr>
+        <w:t>hasHousingDisrepair</w:t>
+      </w:r>
+      <w:proofErr w:type="spellEnd"/>
+      <w:r>
+        <w:rPr>
+          <w:rFonts w:ascii="Arial" w:hAnsi="Arial" w:cs="Arial"/>
+          <w:lang w:val="en-US"/>
+        </w:rPr>
+        <w:t>=true</w:t>
       </w:r>
       <w:r>
         <w:rPr>
@@ -4870,14 +6161,40 @@
           <w:b/>
           <w:bCs/>
         </w:rPr>
-        <w:t>&lt;&lt;</w:t>
-      </w:r>
-      <w:r>
-        <w:rPr>
-          <w:rFonts w:ascii="Arial" w:eastAsia="Arial" w:hAnsi="Arial" w:cs="Arial"/>
-          <w:bCs/>
-        </w:rPr>
-        <w:t>{dateFormat(</w:t>
+        <w:t>&lt;</w:t>
+      </w:r>
+      <w:proofErr w:type="gramStart"/>
+      <w:r>
+        <w:rPr>
+          <w:rFonts w:ascii="Arial" w:hAnsi="Arial" w:cs="Arial"/>
+          <w:b/>
+          <w:bCs/>
+        </w:rPr>
+        <w:t>&lt;</w:t>
+      </w:r>
+      <w:r>
+        <w:rPr>
+          <w:rFonts w:ascii="Arial" w:eastAsia="Arial" w:hAnsi="Arial" w:cs="Arial"/>
+          <w:bCs/>
+        </w:rPr>
+        <w:t>{</w:t>
+      </w:r>
+      <w:proofErr w:type="spellStart"/>
+      <w:proofErr w:type="gramEnd"/>
+      <w:r>
+        <w:rPr>
+          <w:rFonts w:ascii="Arial" w:eastAsia="Arial" w:hAnsi="Arial" w:cs="Arial"/>
+          <w:bCs/>
+        </w:rPr>
+        <w:t>dateFormat</w:t>
+      </w:r>
+      <w:proofErr w:type="spellEnd"/>
+      <w:r>
+        <w:rPr>
+          <w:rFonts w:ascii="Arial" w:eastAsia="Arial" w:hAnsi="Arial" w:cs="Arial"/>
+          <w:bCs/>
+        </w:rPr>
+        <w:t>(</w:t>
       </w:r>
       <w:r>
         <w:rPr>
@@ -4905,7 +6222,39 @@
           <w:rFonts w:ascii="Arial" w:eastAsia="Arial" w:hAnsi="Arial" w:cs="Arial"/>
           <w:bCs/>
         </w:rPr>
-        <w:t>, ‘dd MMMM yyyy’, ‘yyyy-MM-dd’</w:t>
+        <w:t xml:space="preserve">, ‘dd MMMM </w:t>
+      </w:r>
+      <w:proofErr w:type="spellStart"/>
+      <w:r>
+        <w:rPr>
+          <w:rFonts w:ascii="Arial" w:eastAsia="Arial" w:hAnsi="Arial" w:cs="Arial"/>
+          <w:bCs/>
+        </w:rPr>
+        <w:t>yyyy</w:t>
+      </w:r>
+      <w:proofErr w:type="spellEnd"/>
+      <w:r>
+        <w:rPr>
+          <w:rFonts w:ascii="Arial" w:eastAsia="Arial" w:hAnsi="Arial" w:cs="Arial"/>
+          <w:bCs/>
+        </w:rPr>
+        <w:t>’, ‘</w:t>
+      </w:r>
+      <w:proofErr w:type="spellStart"/>
+      <w:r>
+        <w:rPr>
+          <w:rFonts w:ascii="Arial" w:eastAsia="Arial" w:hAnsi="Arial" w:cs="Arial"/>
+          <w:bCs/>
+        </w:rPr>
+        <w:t>yyyy</w:t>
+      </w:r>
+      <w:proofErr w:type="spellEnd"/>
+      <w:r>
+        <w:rPr>
+          <w:rFonts w:ascii="Arial" w:eastAsia="Arial" w:hAnsi="Arial" w:cs="Arial"/>
+          <w:bCs/>
+        </w:rPr>
+        <w:t>-MM-dd’</w:t>
       </w:r>
       <w:r>
         <w:rPr>
@@ -4979,14 +6328,40 @@
           <w:b/>
           <w:bCs/>
         </w:rPr>
-        <w:t>&lt;&lt;</w:t>
-      </w:r>
-      <w:r>
-        <w:rPr>
-          <w:rFonts w:ascii="Arial" w:eastAsia="Arial" w:hAnsi="Arial" w:cs="Arial"/>
-          <w:bCs/>
-        </w:rPr>
-        <w:t>{dateFormat(</w:t>
+        <w:t>&lt;</w:t>
+      </w:r>
+      <w:proofErr w:type="gramStart"/>
+      <w:r>
+        <w:rPr>
+          <w:rFonts w:ascii="Arial" w:hAnsi="Arial" w:cs="Arial"/>
+          <w:b/>
+          <w:bCs/>
+        </w:rPr>
+        <w:t>&lt;</w:t>
+      </w:r>
+      <w:r>
+        <w:rPr>
+          <w:rFonts w:ascii="Arial" w:eastAsia="Arial" w:hAnsi="Arial" w:cs="Arial"/>
+          <w:bCs/>
+        </w:rPr>
+        <w:t>{</w:t>
+      </w:r>
+      <w:proofErr w:type="spellStart"/>
+      <w:proofErr w:type="gramEnd"/>
+      <w:r>
+        <w:rPr>
+          <w:rFonts w:ascii="Arial" w:eastAsia="Arial" w:hAnsi="Arial" w:cs="Arial"/>
+          <w:bCs/>
+        </w:rPr>
+        <w:t>dateFormat</w:t>
+      </w:r>
+      <w:proofErr w:type="spellEnd"/>
+      <w:r>
+        <w:rPr>
+          <w:rFonts w:ascii="Arial" w:eastAsia="Arial" w:hAnsi="Arial" w:cs="Arial"/>
+          <w:bCs/>
+        </w:rPr>
+        <w:t>(</w:t>
       </w:r>
       <w:r>
         <w:rPr>
@@ -5021,7 +6396,39 @@
           <w:rFonts w:ascii="Arial" w:eastAsia="Arial" w:hAnsi="Arial" w:cs="Arial"/>
           <w:bCs/>
         </w:rPr>
-        <w:t>, ‘dd MMMM yyyy’, ‘yyyy-MM-dd’</w:t>
+        <w:t xml:space="preserve">, ‘dd MMMM </w:t>
+      </w:r>
+      <w:proofErr w:type="spellStart"/>
+      <w:r>
+        <w:rPr>
+          <w:rFonts w:ascii="Arial" w:eastAsia="Arial" w:hAnsi="Arial" w:cs="Arial"/>
+          <w:bCs/>
+        </w:rPr>
+        <w:t>yyyy</w:t>
+      </w:r>
+      <w:proofErr w:type="spellEnd"/>
+      <w:r>
+        <w:rPr>
+          <w:rFonts w:ascii="Arial" w:eastAsia="Arial" w:hAnsi="Arial" w:cs="Arial"/>
+          <w:bCs/>
+        </w:rPr>
+        <w:t>’, ‘</w:t>
+      </w:r>
+      <w:proofErr w:type="spellStart"/>
+      <w:r>
+        <w:rPr>
+          <w:rFonts w:ascii="Arial" w:eastAsia="Arial" w:hAnsi="Arial" w:cs="Arial"/>
+          <w:bCs/>
+        </w:rPr>
+        <w:t>yyyy</w:t>
+      </w:r>
+      <w:proofErr w:type="spellEnd"/>
+      <w:r>
+        <w:rPr>
+          <w:rFonts w:ascii="Arial" w:eastAsia="Arial" w:hAnsi="Arial" w:cs="Arial"/>
+          <w:bCs/>
+        </w:rPr>
+        <w:t>-MM-dd’</w:t>
       </w:r>
       <w:r>
         <w:rPr>
@@ -5081,12 +6488,21 @@
         </w:rPr>
         <w:t>&lt;&lt;cs_{</w:t>
       </w:r>
-      <w:r>
-        <w:rPr>
-          <w:rFonts w:ascii="Arial" w:hAnsi="Arial" w:cs="Arial"/>
-          <w:lang w:val="en-US"/>
-        </w:rPr>
-        <w:t>hasPersonalInjury=true</w:t>
+      <w:proofErr w:type="spellStart"/>
+      <w:r>
+        <w:rPr>
+          <w:rFonts w:ascii="Arial" w:hAnsi="Arial" w:cs="Arial"/>
+          <w:lang w:val="en-US"/>
+        </w:rPr>
+        <w:t>hasPersonalInjury</w:t>
+      </w:r>
+      <w:proofErr w:type="spellEnd"/>
+      <w:r>
+        <w:rPr>
+          <w:rFonts w:ascii="Arial" w:hAnsi="Arial" w:cs="Arial"/>
+          <w:lang w:val="en-US"/>
+        </w:rPr>
+        <w:t>=true</w:t>
       </w:r>
       <w:r>
         <w:rPr>
@@ -5138,14 +6554,41 @@
           <w:bCs/>
           <w:lang w:val="en-US"/>
         </w:rPr>
-        <w:t>&lt;&lt;</w:t>
-      </w:r>
-      <w:r>
-        <w:rPr>
-          <w:rFonts w:ascii="Arial" w:eastAsia="Arial" w:hAnsi="Arial" w:cs="Arial"/>
-          <w:bCs/>
-        </w:rPr>
-        <w:t>{dateFormat(</w:t>
+        <w:t>&lt;</w:t>
+      </w:r>
+      <w:proofErr w:type="gramStart"/>
+      <w:r>
+        <w:rPr>
+          <w:rFonts w:ascii="Arial" w:hAnsi="Arial" w:cs="Arial"/>
+          <w:b/>
+          <w:bCs/>
+          <w:lang w:val="en-US"/>
+        </w:rPr>
+        <w:t>&lt;</w:t>
+      </w:r>
+      <w:r>
+        <w:rPr>
+          <w:rFonts w:ascii="Arial" w:eastAsia="Arial" w:hAnsi="Arial" w:cs="Arial"/>
+          <w:bCs/>
+        </w:rPr>
+        <w:t>{</w:t>
+      </w:r>
+      <w:proofErr w:type="spellStart"/>
+      <w:proofErr w:type="gramEnd"/>
+      <w:r>
+        <w:rPr>
+          <w:rFonts w:ascii="Arial" w:eastAsia="Arial" w:hAnsi="Arial" w:cs="Arial"/>
+          <w:bCs/>
+        </w:rPr>
+        <w:t>dateFormat</w:t>
+      </w:r>
+      <w:proofErr w:type="spellEnd"/>
+      <w:r>
+        <w:rPr>
+          <w:rFonts w:ascii="Arial" w:eastAsia="Arial" w:hAnsi="Arial" w:cs="Arial"/>
+          <w:bCs/>
+        </w:rPr>
+        <w:t>(</w:t>
       </w:r>
       <w:r>
         <w:rPr>
@@ -5173,7 +6616,39 @@
           <w:rFonts w:ascii="Arial" w:eastAsia="Arial" w:hAnsi="Arial" w:cs="Arial"/>
           <w:bCs/>
         </w:rPr>
-        <w:t>, ‘dd MMMM yyyy’, ‘yyyy-MM-dd’</w:t>
+        <w:t xml:space="preserve">, ‘dd MMMM </w:t>
+      </w:r>
+      <w:proofErr w:type="spellStart"/>
+      <w:r>
+        <w:rPr>
+          <w:rFonts w:ascii="Arial" w:eastAsia="Arial" w:hAnsi="Arial" w:cs="Arial"/>
+          <w:bCs/>
+        </w:rPr>
+        <w:t>yyyy</w:t>
+      </w:r>
+      <w:proofErr w:type="spellEnd"/>
+      <w:r>
+        <w:rPr>
+          <w:rFonts w:ascii="Arial" w:eastAsia="Arial" w:hAnsi="Arial" w:cs="Arial"/>
+          <w:bCs/>
+        </w:rPr>
+        <w:t>’, ‘</w:t>
+      </w:r>
+      <w:proofErr w:type="spellStart"/>
+      <w:r>
+        <w:rPr>
+          <w:rFonts w:ascii="Arial" w:eastAsia="Arial" w:hAnsi="Arial" w:cs="Arial"/>
+          <w:bCs/>
+        </w:rPr>
+        <w:t>yyyy</w:t>
+      </w:r>
+      <w:proofErr w:type="spellEnd"/>
+      <w:r>
+        <w:rPr>
+          <w:rFonts w:ascii="Arial" w:eastAsia="Arial" w:hAnsi="Arial" w:cs="Arial"/>
+          <w:bCs/>
+        </w:rPr>
+        <w:t>-MM-dd’</w:t>
       </w:r>
       <w:r>
         <w:rPr>
@@ -5232,14 +6707,41 @@
           <w:bCs/>
           <w:lang w:val="en-US"/>
         </w:rPr>
-        <w:t>&lt;&lt;</w:t>
-      </w:r>
-      <w:r>
-        <w:rPr>
-          <w:rFonts w:ascii="Arial" w:eastAsia="Arial" w:hAnsi="Arial" w:cs="Arial"/>
-          <w:bCs/>
-        </w:rPr>
-        <w:t>{dateFormat(</w:t>
+        <w:t>&lt;</w:t>
+      </w:r>
+      <w:proofErr w:type="gramStart"/>
+      <w:r>
+        <w:rPr>
+          <w:rFonts w:ascii="Arial" w:hAnsi="Arial" w:cs="Arial"/>
+          <w:b/>
+          <w:bCs/>
+          <w:lang w:val="en-US"/>
+        </w:rPr>
+        <w:t>&lt;</w:t>
+      </w:r>
+      <w:r>
+        <w:rPr>
+          <w:rFonts w:ascii="Arial" w:eastAsia="Arial" w:hAnsi="Arial" w:cs="Arial"/>
+          <w:bCs/>
+        </w:rPr>
+        <w:t>{</w:t>
+      </w:r>
+      <w:proofErr w:type="spellStart"/>
+      <w:proofErr w:type="gramEnd"/>
+      <w:r>
+        <w:rPr>
+          <w:rFonts w:ascii="Arial" w:eastAsia="Arial" w:hAnsi="Arial" w:cs="Arial"/>
+          <w:bCs/>
+        </w:rPr>
+        <w:t>dateFormat</w:t>
+      </w:r>
+      <w:proofErr w:type="spellEnd"/>
+      <w:r>
+        <w:rPr>
+          <w:rFonts w:ascii="Arial" w:eastAsia="Arial" w:hAnsi="Arial" w:cs="Arial"/>
+          <w:bCs/>
+        </w:rPr>
+        <w:t>(</w:t>
       </w:r>
       <w:r>
         <w:rPr>
@@ -5274,7 +6776,39 @@
           <w:rFonts w:ascii="Arial" w:eastAsia="Arial" w:hAnsi="Arial" w:cs="Arial"/>
           <w:bCs/>
         </w:rPr>
-        <w:t>, ‘dd MMMM yyyy’, ‘yyyy-MM-dd’</w:t>
+        <w:t xml:space="preserve">, ‘dd MMMM </w:t>
+      </w:r>
+      <w:proofErr w:type="spellStart"/>
+      <w:r>
+        <w:rPr>
+          <w:rFonts w:ascii="Arial" w:eastAsia="Arial" w:hAnsi="Arial" w:cs="Arial"/>
+          <w:bCs/>
+        </w:rPr>
+        <w:t>yyyy</w:t>
+      </w:r>
+      <w:proofErr w:type="spellEnd"/>
+      <w:r>
+        <w:rPr>
+          <w:rFonts w:ascii="Arial" w:eastAsia="Arial" w:hAnsi="Arial" w:cs="Arial"/>
+          <w:bCs/>
+        </w:rPr>
+        <w:t>’, ‘</w:t>
+      </w:r>
+      <w:proofErr w:type="spellStart"/>
+      <w:r>
+        <w:rPr>
+          <w:rFonts w:ascii="Arial" w:eastAsia="Arial" w:hAnsi="Arial" w:cs="Arial"/>
+          <w:bCs/>
+        </w:rPr>
+        <w:t>yyyy</w:t>
+      </w:r>
+      <w:proofErr w:type="spellEnd"/>
+      <w:r>
+        <w:rPr>
+          <w:rFonts w:ascii="Arial" w:eastAsia="Arial" w:hAnsi="Arial" w:cs="Arial"/>
+          <w:bCs/>
+        </w:rPr>
+        <w:t>-MM-dd’</w:t>
       </w:r>
       <w:r>
         <w:rPr>
@@ -5333,6 +6867,146 @@
           <w:bCs/>
           <w:lang w:val="en-US"/>
         </w:rPr>
+        <w:t>&lt;</w:t>
+      </w:r>
+      <w:proofErr w:type="gramStart"/>
+      <w:r>
+        <w:rPr>
+          <w:rFonts w:ascii="Arial" w:hAnsi="Arial" w:cs="Arial"/>
+          <w:b/>
+          <w:bCs/>
+          <w:lang w:val="en-US"/>
+        </w:rPr>
+        <w:t>&lt;</w:t>
+      </w:r>
+      <w:r>
+        <w:rPr>
+          <w:rFonts w:ascii="Arial" w:eastAsia="Arial" w:hAnsi="Arial" w:cs="Arial"/>
+          <w:bCs/>
+        </w:rPr>
+        <w:t>{</w:t>
+      </w:r>
+      <w:proofErr w:type="spellStart"/>
+      <w:proofErr w:type="gramEnd"/>
+      <w:r>
+        <w:rPr>
+          <w:rFonts w:ascii="Arial" w:eastAsia="Arial" w:hAnsi="Arial" w:cs="Arial"/>
+          <w:bCs/>
+        </w:rPr>
+        <w:t>dateFormat</w:t>
+      </w:r>
+      <w:proofErr w:type="spellEnd"/>
+      <w:r>
+        <w:rPr>
+          <w:rFonts w:ascii="Arial" w:eastAsia="Arial" w:hAnsi="Arial" w:cs="Arial"/>
+          <w:bCs/>
+        </w:rPr>
+        <w:t>(</w:t>
+      </w:r>
+      <w:r>
+        <w:rPr>
+          <w:rFonts w:ascii="Arial" w:hAnsi="Arial" w:cs="Arial"/>
+          <w:lang w:val="en-US"/>
+        </w:rPr>
+        <w:t>fastTrackPersonalInjury</w:t>
+      </w:r>
+      <w:r>
+        <w:rPr>
+          <w:rFonts w:ascii="Arial" w:hAnsi="Arial" w:cs="Arial"/>
+          <w:lang w:val="en-US"/>
+        </w:rPr>
+        <w:t>.</w:t>
+      </w:r>
+      <w:r>
+        <w:rPr>
+          <w:rFonts w:ascii="Arial" w:hAnsi="Arial" w:cs="Arial"/>
+          <w:lang w:val="en-US"/>
+        </w:rPr>
+        <w:t>date</w:t>
+      </w:r>
+      <w:r>
+        <w:rPr>
+          <w:rFonts w:ascii="Arial" w:hAnsi="Arial" w:cs="Arial"/>
+          <w:lang w:val="en-US"/>
+        </w:rPr>
+        <w:t>3</w:t>
+      </w:r>
+      <w:r>
+        <w:rPr>
+          <w:rFonts w:ascii="Arial" w:eastAsia="Arial" w:hAnsi="Arial" w:cs="Arial"/>
+          <w:bCs/>
+        </w:rPr>
+        <w:t xml:space="preserve">, ‘dd MMMM </w:t>
+      </w:r>
+      <w:proofErr w:type="spellStart"/>
+      <w:r>
+        <w:rPr>
+          <w:rFonts w:ascii="Arial" w:eastAsia="Arial" w:hAnsi="Arial" w:cs="Arial"/>
+          <w:bCs/>
+        </w:rPr>
+        <w:t>yyyy</w:t>
+      </w:r>
+      <w:proofErr w:type="spellEnd"/>
+      <w:r>
+        <w:rPr>
+          <w:rFonts w:ascii="Arial" w:eastAsia="Arial" w:hAnsi="Arial" w:cs="Arial"/>
+          <w:bCs/>
+        </w:rPr>
+        <w:t>’, ‘</w:t>
+      </w:r>
+      <w:proofErr w:type="spellStart"/>
+      <w:r>
+        <w:rPr>
+          <w:rFonts w:ascii="Arial" w:eastAsia="Arial" w:hAnsi="Arial" w:cs="Arial"/>
+          <w:bCs/>
+        </w:rPr>
+        <w:t>yyyy</w:t>
+      </w:r>
+      <w:proofErr w:type="spellEnd"/>
+      <w:r>
+        <w:rPr>
+          <w:rFonts w:ascii="Arial" w:eastAsia="Arial" w:hAnsi="Arial" w:cs="Arial"/>
+          <w:bCs/>
+        </w:rPr>
+        <w:t>-MM-dd’</w:t>
+      </w:r>
+      <w:r>
+        <w:rPr>
+          <w:rFonts w:ascii="Arial" w:eastAsia="Arial" w:hAnsi="Arial" w:cs="Arial"/>
+          <w:bCs/>
+        </w:rPr>
+        <w:t>)</w:t>
+      </w:r>
+      <w:r>
+        <w:rPr>
+          <w:rFonts w:ascii="Arial" w:eastAsia="Arial" w:hAnsi="Arial" w:cs="Arial"/>
+          <w:bCs/>
+        </w:rPr>
+        <w:t>}</w:t>
+      </w:r>
+      <w:r>
+        <w:rPr>
+          <w:rFonts w:ascii="Arial" w:hAnsi="Arial" w:cs="Arial"/>
+          <w:b/>
+          <w:bCs/>
+          <w:lang w:val="en-US"/>
+        </w:rPr>
+        <w:t>&gt;&gt;</w:t>
+      </w:r>
+      <w:r>
+        <w:rPr>
+          <w:rFonts w:ascii="Arial" w:hAnsi="Arial" w:cs="Arial"/>
+          <w:lang w:val="en-US"/>
+        </w:rPr>
+        <w:t xml:space="preserve"> &lt;&lt;fastTrackPersonalInjury.input4&gt;&gt; </w:t>
+      </w:r>
+      <w:r>
+        <w:rPr>
+          <w:rFonts w:ascii="Arial" w:hAnsi="Arial" w:cs="Arial"/>
+          <w:b/>
+          <w:bCs/>
+          <w:lang w:val="en-US"/>
+        </w:rPr>
         <w:t>&lt;&lt;</w:t>
       </w:r>
       <w:r>
@@ -5340,7 +7014,23 @@
           <w:rFonts w:ascii="Arial" w:eastAsia="Arial" w:hAnsi="Arial" w:cs="Arial"/>
           <w:bCs/>
         </w:rPr>
-        <w:t>{dateFormat(</w:t>
+        <w:t>{</w:t>
+      </w:r>
+      <w:proofErr w:type="spellStart"/>
+      <w:r>
+        <w:rPr>
+          <w:rFonts w:ascii="Arial" w:eastAsia="Arial" w:hAnsi="Arial" w:cs="Arial"/>
+          <w:bCs/>
+        </w:rPr>
+        <w:t>dateFormat</w:t>
+      </w:r>
+      <w:proofErr w:type="spellEnd"/>
+      <w:r>
+        <w:rPr>
+          <w:rFonts w:ascii="Arial" w:eastAsia="Arial" w:hAnsi="Arial" w:cs="Arial"/>
+          <w:bCs/>
+        </w:rPr>
+        <w:t>(</w:t>
       </w:r>
       <w:r>
         <w:rPr>
@@ -5368,14 +7058,46 @@
           <w:rFonts w:ascii="Arial" w:hAnsi="Arial" w:cs="Arial"/>
           <w:lang w:val="en-US"/>
         </w:rPr>
-        <w:t>3</w:t>
-      </w:r>
-      <w:r>
-        <w:rPr>
-          <w:rFonts w:ascii="Arial" w:eastAsia="Arial" w:hAnsi="Arial" w:cs="Arial"/>
-          <w:bCs/>
-        </w:rPr>
-        <w:t>, ‘dd MMMM yyyy’, ‘yyyy-MM-dd’</w:t>
+        <w:t>4</w:t>
+      </w:r>
+      <w:r>
+        <w:rPr>
+          <w:rFonts w:ascii="Arial" w:eastAsia="Arial" w:hAnsi="Arial" w:cs="Arial"/>
+          <w:bCs/>
+        </w:rPr>
+        <w:t xml:space="preserve">, ‘dd MMMM </w:t>
+      </w:r>
+      <w:proofErr w:type="spellStart"/>
+      <w:r>
+        <w:rPr>
+          <w:rFonts w:ascii="Arial" w:eastAsia="Arial" w:hAnsi="Arial" w:cs="Arial"/>
+          <w:bCs/>
+        </w:rPr>
+        <w:t>yyyy</w:t>
+      </w:r>
+      <w:proofErr w:type="spellEnd"/>
+      <w:r>
+        <w:rPr>
+          <w:rFonts w:ascii="Arial" w:eastAsia="Arial" w:hAnsi="Arial" w:cs="Arial"/>
+          <w:bCs/>
+        </w:rPr>
+        <w:t>’, ‘</w:t>
+      </w:r>
+      <w:proofErr w:type="spellStart"/>
+      <w:r>
+        <w:rPr>
+          <w:rFonts w:ascii="Arial" w:eastAsia="Arial" w:hAnsi="Arial" w:cs="Arial"/>
+          <w:bCs/>
+        </w:rPr>
+        <w:t>yyyy</w:t>
+      </w:r>
+      <w:proofErr w:type="spellEnd"/>
+      <w:r>
+        <w:rPr>
+          <w:rFonts w:ascii="Arial" w:eastAsia="Arial" w:hAnsi="Arial" w:cs="Arial"/>
+          <w:bCs/>
+        </w:rPr>
+        <w:t>-MM-dd’</w:t>
       </w:r>
       <w:r>
         <w:rPr>
@@ -5405,89 +7127,8 @@
           <w:rFonts w:ascii="Arial" w:hAnsi="Arial" w:cs="Arial"/>
           <w:lang w:val="en-US"/>
         </w:rPr>
-        <w:t xml:space="preserve"> &lt;&lt;fastTrackPersonalInjury.input4&gt;&gt; </w:t>
-      </w:r>
-      <w:r>
-        <w:rPr>
-          <w:rFonts w:ascii="Arial" w:hAnsi="Arial" w:cs="Arial"/>
-          <w:b/>
-          <w:bCs/>
-          <w:lang w:val="en-US"/>
-        </w:rPr>
-        <w:t>&lt;&lt;</w:t>
-      </w:r>
-      <w:r>
-        <w:rPr>
-          <w:rFonts w:ascii="Arial" w:eastAsia="Arial" w:hAnsi="Arial" w:cs="Arial"/>
-          <w:bCs/>
-        </w:rPr>
-        <w:t>{dateFormat(</w:t>
-      </w:r>
-      <w:r>
-        <w:rPr>
-          <w:rFonts w:ascii="Arial" w:hAnsi="Arial" w:cs="Arial"/>
-          <w:lang w:val="en-US"/>
-        </w:rPr>
-        <w:t>fastTrackPersonalInjury</w:t>
-      </w:r>
-      <w:r>
-        <w:rPr>
-          <w:rFonts w:ascii="Arial" w:hAnsi="Arial" w:cs="Arial"/>
-          <w:lang w:val="en-US"/>
-        </w:rPr>
         <w:t>.</w:t>
       </w:r>
-      <w:r>
-        <w:rPr>
-          <w:rFonts w:ascii="Arial" w:hAnsi="Arial" w:cs="Arial"/>
-          <w:lang w:val="en-US"/>
-        </w:rPr>
-        <w:t>date</w:t>
-      </w:r>
-      <w:r>
-        <w:rPr>
-          <w:rFonts w:ascii="Arial" w:hAnsi="Arial" w:cs="Arial"/>
-          <w:lang w:val="en-US"/>
-        </w:rPr>
-        <w:t>4</w:t>
-      </w:r>
-      <w:r>
-        <w:rPr>
-          <w:rFonts w:ascii="Arial" w:eastAsia="Arial" w:hAnsi="Arial" w:cs="Arial"/>
-          <w:bCs/>
-        </w:rPr>
-        <w:t>, ‘dd MMMM yyyy’, ‘yyyy-MM-dd’</w:t>
-      </w:r>
-      <w:r>
-        <w:rPr>
-          <w:rFonts w:ascii="Arial" w:eastAsia="Arial" w:hAnsi="Arial" w:cs="Arial"/>
-          <w:bCs/>
-        </w:rPr>
-        <w:t>)</w:t>
-      </w:r>
-      <w:r>
-        <w:rPr>
-          <w:rFonts w:ascii="Arial" w:eastAsia="Arial" w:hAnsi="Arial" w:cs="Arial"/>
-          <w:bCs/>
-        </w:rPr>
-        <w:t>}</w:t>
-      </w:r>
-      <w:r>
-        <w:rPr>
-          <w:rFonts w:ascii="Arial" w:hAnsi="Arial" w:cs="Arial"/>
-          <w:b/>
-          <w:bCs/>
-          <w:lang w:val="en-US"/>
-        </w:rPr>
-        <w:t>&gt;&gt;</w:t>
-      </w:r>
-      <w:r>
-        <w:rPr>
-          <w:rFonts w:ascii="Arial" w:hAnsi="Arial" w:cs="Arial"/>
-          <w:lang w:val="en-US"/>
-        </w:rPr>
-        <w:t>.</w:t>
-      </w:r>
     </w:p>
     <w:p>
       <w:pPr>
@@ -5518,12 +7159,21 @@
         </w:rPr>
         <w:t>&lt;&lt;cs_{</w:t>
       </w:r>
-      <w:r>
-        <w:rPr>
-          <w:rFonts w:ascii="Arial" w:hAnsi="Arial" w:cs="Arial"/>
-          <w:lang w:val="en-US"/>
-        </w:rPr>
-        <w:t>hasRoadTrafficAccident=true</w:t>
+      <w:proofErr w:type="spellStart"/>
+      <w:r>
+        <w:rPr>
+          <w:rFonts w:ascii="Arial" w:hAnsi="Arial" w:cs="Arial"/>
+          <w:lang w:val="en-US"/>
+        </w:rPr>
+        <w:t>hasRoadTrafficAccident</w:t>
+      </w:r>
+      <w:proofErr w:type="spellEnd"/>
+      <w:r>
+        <w:rPr>
+          <w:rFonts w:ascii="Arial" w:hAnsi="Arial" w:cs="Arial"/>
+          <w:lang w:val="en-US"/>
+        </w:rPr>
+        <w:t>=true</w:t>
       </w:r>
       <w:r>
         <w:rPr>
@@ -5566,6 +7216,7 @@
         <w:lastRenderedPageBreak/>
         <w:t>&lt;&lt;</w:t>
       </w:r>
+      <w:proofErr w:type="spellStart"/>
       <w:r>
         <w:rPr>
           <w:rFonts w:ascii="Arial" w:hAnsi="Arial" w:cs="Arial"/>
@@ -5573,6 +7224,7 @@
         </w:rPr>
         <w:t>fastTrackRoadTrafficAccident.input</w:t>
       </w:r>
+      <w:proofErr w:type="spellEnd"/>
       <w:r>
         <w:rPr>
           <w:rFonts w:ascii="Arial" w:hAnsi="Arial" w:cs="Arial"/>
@@ -5591,142 +7243,233 @@
           <w:b/>
           <w:bCs/>
         </w:rPr>
+        <w:t>&lt;</w:t>
+      </w:r>
+      <w:proofErr w:type="gramStart"/>
+      <w:r>
+        <w:rPr>
+          <w:rFonts w:ascii="Arial" w:hAnsi="Arial" w:cs="Arial"/>
+          <w:b/>
+          <w:bCs/>
+        </w:rPr>
+        <w:t>&lt;</w:t>
+      </w:r>
+      <w:r>
+        <w:rPr>
+          <w:rFonts w:ascii="Arial" w:eastAsia="Arial" w:hAnsi="Arial" w:cs="Arial"/>
+          <w:bCs/>
+        </w:rPr>
+        <w:t>{</w:t>
+      </w:r>
+      <w:proofErr w:type="spellStart"/>
+      <w:proofErr w:type="gramEnd"/>
+      <w:r>
+        <w:rPr>
+          <w:rFonts w:ascii="Arial" w:eastAsia="Arial" w:hAnsi="Arial" w:cs="Arial"/>
+          <w:bCs/>
+        </w:rPr>
+        <w:t>dateFormat</w:t>
+      </w:r>
+      <w:proofErr w:type="spellEnd"/>
+      <w:r>
+        <w:rPr>
+          <w:rFonts w:ascii="Arial" w:eastAsia="Arial" w:hAnsi="Arial" w:cs="Arial"/>
+          <w:bCs/>
+        </w:rPr>
+        <w:t>(</w:t>
+      </w:r>
+      <w:proofErr w:type="spellStart"/>
+      <w:r>
+        <w:rPr>
+          <w:rFonts w:ascii="Arial" w:hAnsi="Arial" w:cs="Arial"/>
+          <w:lang w:val="en-US"/>
+        </w:rPr>
+        <w:t>fastTrackRoadTrafficAccident.</w:t>
+      </w:r>
+      <w:r>
+        <w:rPr>
+          <w:rFonts w:ascii="Arial" w:hAnsi="Arial" w:cs="Arial"/>
+          <w:lang w:val="en-US"/>
+        </w:rPr>
+        <w:t>date</w:t>
+      </w:r>
+      <w:proofErr w:type="spellEnd"/>
+      <w:r>
+        <w:rPr>
+          <w:rFonts w:ascii="Arial" w:eastAsia="Arial" w:hAnsi="Arial" w:cs="Arial"/>
+          <w:bCs/>
+        </w:rPr>
+        <w:t xml:space="preserve">, ‘dd MMMM </w:t>
+      </w:r>
+      <w:proofErr w:type="spellStart"/>
+      <w:r>
+        <w:rPr>
+          <w:rFonts w:ascii="Arial" w:eastAsia="Arial" w:hAnsi="Arial" w:cs="Arial"/>
+          <w:bCs/>
+        </w:rPr>
+        <w:t>yyyy</w:t>
+      </w:r>
+      <w:proofErr w:type="spellEnd"/>
+      <w:r>
+        <w:rPr>
+          <w:rFonts w:ascii="Arial" w:eastAsia="Arial" w:hAnsi="Arial" w:cs="Arial"/>
+          <w:bCs/>
+        </w:rPr>
+        <w:t>’, ‘</w:t>
+      </w:r>
+      <w:proofErr w:type="spellStart"/>
+      <w:r>
+        <w:rPr>
+          <w:rFonts w:ascii="Arial" w:eastAsia="Arial" w:hAnsi="Arial" w:cs="Arial"/>
+          <w:bCs/>
+        </w:rPr>
+        <w:t>yyyy</w:t>
+      </w:r>
+      <w:proofErr w:type="spellEnd"/>
+      <w:r>
+        <w:rPr>
+          <w:rFonts w:ascii="Arial" w:eastAsia="Arial" w:hAnsi="Arial" w:cs="Arial"/>
+          <w:bCs/>
+        </w:rPr>
+        <w:t>-MM-dd’</w:t>
+      </w:r>
+      <w:r>
+        <w:rPr>
+          <w:rFonts w:ascii="Arial" w:eastAsia="Arial" w:hAnsi="Arial" w:cs="Arial"/>
+          <w:bCs/>
+        </w:rPr>
+        <w:t>)</w:t>
+      </w:r>
+      <w:r>
+        <w:rPr>
+          <w:rFonts w:ascii="Arial" w:eastAsia="Arial" w:hAnsi="Arial" w:cs="Arial"/>
+          <w:bCs/>
+        </w:rPr>
+        <w:t>}</w:t>
+      </w:r>
+      <w:r>
+        <w:rPr>
+          <w:rFonts w:ascii="Arial" w:hAnsi="Arial" w:cs="Arial"/>
+          <w:b/>
+          <w:bCs/>
+        </w:rPr>
+        <w:t>&gt;&gt;</w:t>
+      </w:r>
+      <w:r>
+        <w:rPr>
+          <w:rFonts w:ascii="Arial" w:hAnsi="Arial" w:cs="Arial"/>
+        </w:rPr>
+        <w:t>.</w:t>
+      </w:r>
+    </w:p>
+    <w:p>
+      <w:pPr>
+        <w:spacing w:line="256" w:lineRule="auto"/>
+        <w:rPr>
+          <w:rFonts w:ascii="Arial" w:hAnsi="Arial" w:cs="Arial"/>
+        </w:rPr>
+      </w:pPr>
+      <w:r>
+        <w:rPr>
+          <w:rFonts w:ascii="Arial" w:hAnsi="Arial" w:cs="Arial"/>
+        </w:rPr>
+        <w:t>&lt;&lt;es_&gt;&gt;</w:t>
+      </w:r>
+    </w:p>
+    <w:p>
+      <w:pPr>
+        <w:rPr>
+          <w:rFonts w:ascii="Arial" w:hAnsi="Arial" w:cs="Arial"/>
+        </w:rPr>
+      </w:pPr>
+      <w:r>
+        <w:rPr>
+          <w:rFonts w:ascii="Arial" w:hAnsi="Arial" w:cs="Arial"/>
+        </w:rPr>
+        <w:t>&lt;&lt;cs_{</w:t>
+      </w:r>
+      <w:proofErr w:type="spellStart"/>
+      <w:r>
+        <w:rPr>
+          <w:rFonts w:ascii="Arial" w:hAnsi="Arial" w:cs="Arial"/>
+        </w:rPr>
+        <w:t>hasNewDirections</w:t>
+      </w:r>
+      <w:proofErr w:type="spellEnd"/>
+      <w:r>
+        <w:rPr>
+          <w:rFonts w:ascii="Arial" w:hAnsi="Arial" w:cs="Arial"/>
+        </w:rPr>
+        <w:t>=true}&gt;&gt;</w:t>
+      </w:r>
+    </w:p>
+    <w:p>
+      <w:pPr>
+        <w:rPr>
+          <w:rFonts w:ascii="Arial" w:hAnsi="Arial" w:cs="Arial"/>
+          <w:b/>
+        </w:rPr>
+      </w:pPr>
+      <w:r>
+        <w:rPr>
+          <w:rFonts w:ascii="Arial" w:hAnsi="Arial" w:cs="Arial"/>
+          <w:b/>
+        </w:rPr>
+        <w:t>Additional</w:t>
+      </w:r>
+      <w:r>
+        <w:rPr>
+          <w:rFonts w:ascii="Arial" w:hAnsi="Arial" w:cs="Arial"/>
+          <w:b/>
+        </w:rPr>
+        <w:t xml:space="preserve"> </w:t>
+      </w:r>
+      <w:r>
+        <w:rPr>
+          <w:rFonts w:ascii="Arial" w:hAnsi="Arial" w:cs="Arial"/>
+          <w:b/>
+        </w:rPr>
+        <w:t>d</w:t>
+      </w:r>
+      <w:r>
+        <w:rPr>
+          <w:rFonts w:ascii="Arial" w:hAnsi="Arial" w:cs="Arial"/>
+          <w:b/>
+        </w:rPr>
+        <w:t>irections</w:t>
+      </w:r>
+    </w:p>
+    <w:p>
+      <w:pPr>
+        <w:rPr>
+          <w:rFonts w:ascii="Arial" w:hAnsi="Arial" w:cs="Arial"/>
+          <w:bCs/>
+        </w:rPr>
+      </w:pPr>
+      <w:r>
+        <w:rPr>
+          <w:rFonts w:ascii="Arial" w:hAnsi="Arial" w:cs="Arial"/>
+          <w:bCs/>
+        </w:rPr>
         <w:t>&lt;&lt;</w:t>
       </w:r>
-      <w:r>
-        <w:rPr>
-          <w:rFonts w:ascii="Arial" w:eastAsia="Arial" w:hAnsi="Arial" w:cs="Arial"/>
-          <w:bCs/>
-        </w:rPr>
-        <w:t>{dateFormat(</w:t>
-      </w:r>
-      <w:r>
-        <w:rPr>
-          <w:rFonts w:ascii="Arial" w:hAnsi="Arial" w:cs="Arial"/>
-          <w:lang w:val="en-US"/>
-        </w:rPr>
-        <w:t>fastTrackRoadTrafficAccident.</w:t>
-      </w:r>
-      <w:r>
-        <w:rPr>
-          <w:rFonts w:ascii="Arial" w:hAnsi="Arial" w:cs="Arial"/>
-          <w:lang w:val="en-US"/>
-        </w:rPr>
-        <w:t>date</w:t>
-      </w:r>
-      <w:r>
-        <w:rPr>
-          <w:rFonts w:ascii="Arial" w:eastAsia="Arial" w:hAnsi="Arial" w:cs="Arial"/>
-          <w:bCs/>
-        </w:rPr>
-        <w:t>, ‘dd MMMM yyyy’, ‘yyyy-MM-dd’</w:t>
-      </w:r>
-      <w:r>
-        <w:rPr>
-          <w:rFonts w:ascii="Arial" w:eastAsia="Arial" w:hAnsi="Arial" w:cs="Arial"/>
-          <w:bCs/>
-        </w:rPr>
-        <w:t>)</w:t>
-      </w:r>
-      <w:r>
-        <w:rPr>
-          <w:rFonts w:ascii="Arial" w:eastAsia="Arial" w:hAnsi="Arial" w:cs="Arial"/>
-          <w:bCs/>
-        </w:rPr>
-        <w:t>}</w:t>
-      </w:r>
-      <w:r>
-        <w:rPr>
-          <w:rFonts w:ascii="Arial" w:hAnsi="Arial" w:cs="Arial"/>
-          <w:b/>
-          <w:bCs/>
-        </w:rPr>
-        <w:t>&gt;&gt;</w:t>
-      </w:r>
-      <w:r>
-        <w:rPr>
-          <w:rFonts w:ascii="Arial" w:hAnsi="Arial" w:cs="Arial"/>
-        </w:rPr>
-        <w:t>.</w:t>
-      </w:r>
-    </w:p>
-    <w:p>
-      <w:pPr>
-        <w:spacing w:line="256" w:lineRule="auto"/>
-        <w:rPr>
-          <w:rFonts w:ascii="Arial" w:hAnsi="Arial" w:cs="Arial"/>
-        </w:rPr>
-      </w:pPr>
-      <w:r>
-        <w:rPr>
-          <w:rFonts w:ascii="Arial" w:hAnsi="Arial" w:cs="Arial"/>
-        </w:rPr>
-        <w:t>&lt;&lt;es_&gt;&gt;</w:t>
-      </w:r>
-    </w:p>
-    <w:p>
-      <w:pPr>
-        <w:rPr>
-          <w:rFonts w:ascii="Arial" w:hAnsi="Arial" w:cs="Arial"/>
-        </w:rPr>
-      </w:pPr>
-      <w:r>
-        <w:rPr>
-          <w:rFonts w:ascii="Arial" w:hAnsi="Arial" w:cs="Arial"/>
-        </w:rPr>
-        <w:t>&lt;&lt;cs_{hasNewDirections=true}&gt;&gt;</w:t>
-      </w:r>
-    </w:p>
-    <w:p>
-      <w:pPr>
-        <w:rPr>
-          <w:rFonts w:ascii="Arial" w:hAnsi="Arial" w:cs="Arial"/>
-          <w:b/>
-        </w:rPr>
-      </w:pPr>
-      <w:r>
-        <w:rPr>
-          <w:rFonts w:ascii="Arial" w:hAnsi="Arial" w:cs="Arial"/>
-          <w:b/>
-        </w:rPr>
-        <w:t>Additional</w:t>
-      </w:r>
-      <w:r>
-        <w:rPr>
-          <w:rFonts w:ascii="Arial" w:hAnsi="Arial" w:cs="Arial"/>
-          <w:b/>
-        </w:rPr>
-        <w:t xml:space="preserve"> </w:t>
-      </w:r>
-      <w:r>
-        <w:rPr>
-          <w:rFonts w:ascii="Arial" w:hAnsi="Arial" w:cs="Arial"/>
-          <w:b/>
-        </w:rPr>
-        <w:t>d</w:t>
-      </w:r>
-      <w:r>
-        <w:rPr>
-          <w:rFonts w:ascii="Arial" w:hAnsi="Arial" w:cs="Arial"/>
-          <w:b/>
-        </w:rPr>
-        <w:t>irections</w:t>
-      </w:r>
-    </w:p>
-    <w:p>
-      <w:pPr>
-        <w:rPr>
-          <w:rFonts w:ascii="Arial" w:hAnsi="Arial" w:cs="Arial"/>
-          <w:bCs/>
-        </w:rPr>
-      </w:pPr>
-      <w:r>
-        <w:rPr>
-          <w:rFonts w:ascii="Arial" w:hAnsi="Arial" w:cs="Arial"/>
-          <w:bCs/>
-        </w:rPr>
-        <w:t>&lt;&lt;rs_</w:t>
-      </w:r>
+      <w:proofErr w:type="spellStart"/>
+      <w:r>
+        <w:rPr>
+          <w:rFonts w:ascii="Arial" w:hAnsi="Arial" w:cs="Arial"/>
+          <w:bCs/>
+        </w:rPr>
+        <w:t>rs</w:t>
+      </w:r>
+      <w:proofErr w:type="spellEnd"/>
+      <w:r>
+        <w:rPr>
+          <w:rFonts w:ascii="Arial" w:hAnsi="Arial" w:cs="Arial"/>
+          <w:bCs/>
+        </w:rPr>
+        <w:t>_</w:t>
+      </w:r>
+      <w:proofErr w:type="spellStart"/>
       <w:r>
         <w:rPr>
           <w:rFonts w:ascii="Arial" w:hAnsi="Arial" w:cs="Arial"/>
@@ -5734,6 +7477,7 @@
         </w:rPr>
         <w:t>fastTrackAddNewDirections</w:t>
       </w:r>
+      <w:proofErr w:type="spellEnd"/>
       <w:r>
         <w:rPr>
           <w:rFonts w:ascii="Arial" w:hAnsi="Arial" w:cs="Arial"/>
@@ -5759,22 +7503,48 @@
           <w:rFonts w:ascii="Arial" w:hAnsi="Arial" w:cs="Arial"/>
           <w:bCs/>
         </w:rPr>
-        <w:t>&lt;&lt;value.directionComment&gt;&gt;</w:t>
-      </w:r>
-    </w:p>
-    <w:p>
-      <w:pPr>
-        <w:rPr>
-          <w:rFonts w:ascii="Arial" w:hAnsi="Arial" w:cs="Arial"/>
-          <w:bCs/>
-        </w:rPr>
-      </w:pPr>
-      <w:r>
-        <w:rPr>
-          <w:rFonts w:ascii="Arial" w:hAnsi="Arial" w:cs="Arial"/>
-          <w:bCs/>
-        </w:rPr>
-        <w:t>&lt;&lt;es_</w:t>
+        <w:t>&lt;&lt;</w:t>
+      </w:r>
+      <w:proofErr w:type="spellStart"/>
+      <w:proofErr w:type="gramStart"/>
+      <w:r>
+        <w:rPr>
+          <w:rFonts w:ascii="Arial" w:hAnsi="Arial" w:cs="Arial"/>
+          <w:bCs/>
+        </w:rPr>
+        <w:t>value.directionComment</w:t>
+      </w:r>
+      <w:proofErr w:type="spellEnd"/>
+      <w:proofErr w:type="gramEnd"/>
+      <w:r>
+        <w:rPr>
+          <w:rFonts w:ascii="Arial" w:hAnsi="Arial" w:cs="Arial"/>
+          <w:bCs/>
+        </w:rPr>
+        <w:t>&gt;&gt;</w:t>
+      </w:r>
+    </w:p>
+    <w:p>
+      <w:pPr>
+        <w:rPr>
+          <w:rFonts w:ascii="Arial" w:hAnsi="Arial" w:cs="Arial"/>
+          <w:bCs/>
+        </w:rPr>
+      </w:pPr>
+      <w:r>
+        <w:rPr>
+          <w:rFonts w:ascii="Arial" w:hAnsi="Arial" w:cs="Arial"/>
+          <w:bCs/>
+        </w:rPr>
+        <w:t>&lt;&lt;</w:t>
+      </w:r>
+      <w:proofErr w:type="spellStart"/>
+      <w:r>
+        <w:rPr>
+          <w:rFonts w:ascii="Arial" w:hAnsi="Arial" w:cs="Arial"/>
+          <w:bCs/>
+        </w:rPr>
+        <w:t>es_</w:t>
       </w:r>
       <w:r>
         <w:rPr>
@@ -5788,7 +7558,15 @@
           <w:rFonts w:ascii="Arial" w:hAnsi="Arial" w:cs="Arial"/>
           <w:bCs/>
         </w:rPr>
-        <w:t>AddNewDirections&gt;&gt;</w:t>
+        <w:t>AddNewDirections</w:t>
+      </w:r>
+      <w:proofErr w:type="spellEnd"/>
+      <w:r>
+        <w:rPr>
+          <w:rFonts w:ascii="Arial" w:hAnsi="Arial" w:cs="Arial"/>
+          <w:bCs/>
+        </w:rPr>
+        <w:t>&gt;&gt;</w:t>
       </w:r>
     </w:p>
     <w:p>
@@ -5830,7 +7608,14 @@
           <w:rFonts w:ascii="Arial" w:hAnsi="Arial" w:cs="Arial"/>
           <w:b/>
         </w:rPr>
-        <w:t xml:space="preserve">Notes </w:t>
+        <w:t>This Order has been made without a hearing</w:t>
+      </w:r>
+      <w:r>
+        <w:rPr>
+          <w:rFonts w:ascii="Arial" w:hAnsi="Arial" w:cs="Arial"/>
+          <w:b/>
+        </w:rPr>
+        <w:t xml:space="preserve"> </w:t>
       </w:r>
     </w:p>
     <w:p>
@@ -5855,88 +7640,29 @@
         <w:t>&lt;&lt;</w:t>
       </w:r>
       <w:r>
-        <w:rPr>
-          <w:rFonts w:ascii="Arial" w:hAnsi="Arial" w:cs="Arial"/>
-          <w:lang w:val="en-US"/>
-        </w:rPr>
-        <w:t>fastTrackNotes.input</w:t>
-      </w:r>
-      <w:r>
-        <w:rPr>
-          <w:rFonts w:ascii="Arial" w:hAnsi="Arial" w:cs="Arial"/>
-        </w:rPr>
-        <w:t xml:space="preserve">&gt;&gt; </w:t>
-      </w:r>
-      <w:r>
-        <w:rPr>
-          <w:rFonts w:ascii="Arial" w:hAnsi="Arial" w:cs="Arial"/>
-          <w:b/>
-          <w:bCs/>
-        </w:rPr>
-        <w:t>&lt;&lt;</w:t>
-      </w:r>
-      <w:r>
-        <w:rPr>
-          <w:rFonts w:ascii="Arial" w:eastAsia="Arial" w:hAnsi="Arial" w:cs="Arial"/>
-          <w:bCs/>
-        </w:rPr>
-        <w:t>{dateFormat(</w:t>
-      </w:r>
-      <w:r>
-        <w:rPr>
-          <w:rFonts w:ascii="Arial" w:hAnsi="Arial" w:cs="Arial"/>
-          <w:lang w:val="en-US"/>
-        </w:rPr>
-        <w:t>fastTrackNotes</w:t>
-      </w:r>
-      <w:r>
-        <w:rPr>
-          <w:rFonts w:ascii="Arial" w:hAnsi="Arial" w:cs="Arial"/>
-          <w:lang w:val="en-US"/>
-        </w:rPr>
-        <w:t>.</w:t>
-      </w:r>
-      <w:r>
-        <w:rPr>
-          <w:rFonts w:ascii="Arial" w:hAnsi="Arial" w:cs="Arial"/>
-          <w:lang w:val="en-US"/>
-        </w:rPr>
-        <w:t>date</w:t>
-      </w:r>
-      <w:r>
-        <w:rPr>
-          <w:rFonts w:ascii="Arial" w:eastAsia="Arial" w:hAnsi="Arial" w:cs="Arial"/>
-          <w:bCs/>
-        </w:rPr>
-        <w:t>, ‘dd MMMM yyyy’, ‘yyyy-MM-dd’</w:t>
-      </w:r>
-      <w:r>
-        <w:rPr>
-          <w:rFonts w:ascii="Arial" w:eastAsia="Arial" w:hAnsi="Arial" w:cs="Arial"/>
-          <w:bCs/>
-        </w:rPr>
-        <w:t>)</w:t>
-      </w:r>
-      <w:r>
-        <w:rPr>
-          <w:rFonts w:ascii="Arial" w:eastAsia="Arial" w:hAnsi="Arial" w:cs="Arial"/>
-          <w:bCs/>
-        </w:rPr>
-        <w:t>}</w:t>
-      </w:r>
-      <w:r>
-        <w:rPr>
-          <w:rFonts w:ascii="Arial" w:hAnsi="Arial" w:cs="Arial"/>
-          <w:b/>
-          <w:bCs/>
+        <w:t xml:space="preserve"> </w:t>
+      </w:r>
+      <w:proofErr w:type="spellStart"/>
+      <w:r>
+        <w:rPr>
+          <w:rFonts w:ascii="Arial" w:hAnsi="Arial" w:cs="Arial"/>
+          <w:lang w:val="en-US"/>
+        </w:rPr>
+        <w:t>fastTrackOrderWithoutJudgement</w:t>
+      </w:r>
+      <w:r>
+        <w:rPr>
+          <w:rFonts w:ascii="Arial" w:hAnsi="Arial" w:cs="Arial"/>
+          <w:lang w:val="en-US"/>
+        </w:rPr>
+        <w:t>.input</w:t>
+      </w:r>
+      <w:proofErr w:type="spellEnd"/>
+      <w:r>
+        <w:rPr>
+          <w:rFonts w:ascii="Arial" w:hAnsi="Arial" w:cs="Arial"/>
         </w:rPr>
         <w:t>&gt;&gt;</w:t>
-      </w:r>
-      <w:r>
-        <w:rPr>
-          <w:rFonts w:ascii="Arial" w:hAnsi="Arial" w:cs="Arial"/>
-        </w:rPr>
-        <w:t>.</w:t>
       </w:r>
     </w:p>
     <w:p>
@@ -5989,6 +7715,7 @@
         </w:rPr>
       </w:pPr>
     </w:p>
+    <w:bookmarkEnd w:id="0"/>
     <w:p>
       <w:pPr>
         <w:rPr>
@@ -5997,8 +7724,6 @@
       </w:pPr>
     </w:p>
     <w:sectPr>
-      <w:footerReference w:type="even" r:id="rId9"/>
-      <w:footerReference w:type="first" r:id="rId10"/>
       <w:pgSz w:w="11906" w:h="16838"/>
       <w:pgMar w:top="1440" w:right="1440" w:bottom="1440" w:left="1440" w:header="708" w:footer="708" w:gutter="0"/>
       <w:cols w:space="708"/>
@@ -6038,26 +7763,6 @@
     </w:p>
   </w:endnote>
 </w:endnotes>
-</file>
-
-<file path=word/footer1.xml><?xml version="1.0" encoding="utf-8"?>
-<w:ftr xmlns:wpc="http://schemas.microsoft.com/office/word/2010/wordprocessingCanvas" xmlns:cx="http://schemas.microsoft.com/office/drawing/2014/chartex" xmlns:cx1="http://schemas.microsoft.com/office/drawing/2015/9/8/chartex" xmlns:cx2="http://schemas.microsoft.com/office/drawing/2015/10/21/chartex" xmlns:cx3="http://schemas.microsoft.com/office/drawing/2016/5/9/chartex" xmlns:cx4="http://schemas.microsoft.com/office/drawing/2016/5/10/chartex" xmlns:cx5="http://schemas.microsoft.com/office/drawing/2016/5/11/chartex" xmlns:cx6="http://schemas.microsoft.com/office/drawing/2016/5/12/chartex" xmlns:cx7="http://schemas.microsoft.com/office/drawing/2016/5/13/chartex" xmlns:cx8="http://schemas.microsoft.com/office/drawing/2016/5/14/chartex" xmlns:mc="http://schemas.openxmlformats.org/markup-compatibility/2006" xmlns:aink="http://schemas.microsoft.com/office/drawing/2016/ink" xmlns:am3d="http://schemas.microsoft.com/office/drawing/2017/model3d" xmlns:o="urn:schemas-microsoft-com:office:office" xmlns:oel="http://schemas.microsoft.com/office/2019/extlst" xmlns:r="http://schemas.openxmlformats.org/officeDocument/2006/relationships" xmlns:m="http://schemas.openxmlformats.org/officeDocument/2006/math" xmlns:v="urn:schemas-microsoft-com:vml" xmlns:wp14="http://schemas.microsoft.com/office/word/2010/wordprocessingDrawing" xmlns:wp="http://schemas.openxmlformats.org/drawingml/2006/wordprocessingDrawing" xmlns:w10="urn:schemas-microsoft-com:office:word" xmlns:w="http://schemas.openxmlformats.org/wordprocessingml/2006/main" xmlns:w14="http://schemas.microsoft.com/office/word/2010/wordml" xmlns:w15="http://schemas.microsoft.com/office/word/2012/wordml" xmlns:w16cex="http://schemas.microsoft.com/office/word/2018/wordml/cex" xmlns:w16cid="http://schemas.microsoft.com/office/word/2016/wordml/cid" xmlns:w16="http://schemas.microsoft.com/office/word/2018/wordml" xmlns:w16sdtdh="http://schemas.microsoft.com/office/word/2020/wordml/sdtdatahash" xmlns:w16se="http://schemas.microsoft.com/office/word/2015/wordml/symex" xmlns:wpg="http://schemas.microsoft.com/office/word/2010/wordprocessingGroup" xmlns:wpi="http://schemas.microsoft.com/office/word/2010/wordprocessingInk" xmlns:wne="http://schemas.microsoft.com/office/word/2006/wordml" xmlns:wps="http://schemas.microsoft.com/office/word/2010/wordprocessingShape" mc:Ignorable="w14 w15 w16se w16cid w16 w16cex w16sdtdh wp14">
-  <w:p>
-    <w:pPr>
-      <w:pStyle w:val="Footer"/>
-    </w:pPr>
-  </w:p>
-</w:ftr>
-</file>
-
-<file path=word/footer2.xml><?xml version="1.0" encoding="utf-8"?>
-<w:ftr xmlns:wpc="http://schemas.microsoft.com/office/word/2010/wordprocessingCanvas" xmlns:cx="http://schemas.microsoft.com/office/drawing/2014/chartex" xmlns:cx1="http://schemas.microsoft.com/office/drawing/2015/9/8/chartex" xmlns:cx2="http://schemas.microsoft.com/office/drawing/2015/10/21/chartex" xmlns:cx3="http://schemas.microsoft.com/office/drawing/2016/5/9/chartex" xmlns:cx4="http://schemas.microsoft.com/office/drawing/2016/5/10/chartex" xmlns:cx5="http://schemas.microsoft.com/office/drawing/2016/5/11/chartex" xmlns:cx6="http://schemas.microsoft.com/office/drawing/2016/5/12/chartex" xmlns:cx7="http://schemas.microsoft.com/office/drawing/2016/5/13/chartex" xmlns:cx8="http://schemas.microsoft.com/office/drawing/2016/5/14/chartex" xmlns:mc="http://schemas.openxmlformats.org/markup-compatibility/2006" xmlns:aink="http://schemas.microsoft.com/office/drawing/2016/ink" xmlns:am3d="http://schemas.microsoft.com/office/drawing/2017/model3d" xmlns:o="urn:schemas-microsoft-com:office:office" xmlns:oel="http://schemas.microsoft.com/office/2019/extlst" xmlns:r="http://schemas.openxmlformats.org/officeDocument/2006/relationships" xmlns:m="http://schemas.openxmlformats.org/officeDocument/2006/math" xmlns:v="urn:schemas-microsoft-com:vml" xmlns:wp14="http://schemas.microsoft.com/office/word/2010/wordprocessingDrawing" xmlns:wp="http://schemas.openxmlformats.org/drawingml/2006/wordprocessingDrawing" xmlns:w10="urn:schemas-microsoft-com:office:word" xmlns:w="http://schemas.openxmlformats.org/wordprocessingml/2006/main" xmlns:w14="http://schemas.microsoft.com/office/word/2010/wordml" xmlns:w15="http://schemas.microsoft.com/office/word/2012/wordml" xmlns:w16cex="http://schemas.microsoft.com/office/word/2018/wordml/cex" xmlns:w16cid="http://schemas.microsoft.com/office/word/2016/wordml/cid" xmlns:w16="http://schemas.microsoft.com/office/word/2018/wordml" xmlns:w16sdtdh="http://schemas.microsoft.com/office/word/2020/wordml/sdtdatahash" xmlns:w16se="http://schemas.microsoft.com/office/word/2015/wordml/symex" xmlns:wpg="http://schemas.microsoft.com/office/word/2010/wordprocessingGroup" xmlns:wpi="http://schemas.microsoft.com/office/word/2010/wordprocessingInk" xmlns:wne="http://schemas.microsoft.com/office/word/2006/wordml" xmlns:wps="http://schemas.microsoft.com/office/word/2010/wordprocessingShape" mc:Ignorable="w14 w15 w16se w16cid w16 w16cex w16sdtdh wp14">
-  <w:p>
-    <w:pPr>
-      <w:pStyle w:val="Footer"/>
-    </w:pPr>
-  </w:p>
-</w:ftr>
 </file>
 
 <file path=word/footnotes.xml><?xml version="1.0" encoding="utf-8"?>

</xml_diff>

<commit_message>
Added new fields to sdo disposal document
</commit_message>
<xml_diff>
--- a/docker/docmosis/templates/CV-DAM-STD-ENG-00002.docx
+++ b/docker/docmosis/templates/CV-DAM-STD-ENG-00002.docx
@@ -10,7 +10,6 @@
           <w:lang w:val="en-US"/>
         </w:rPr>
       </w:pPr>
-      <w:bookmarkStart w:id="0" w:name="_Hlk117865301"/>
       <w:r>
         <w:rPr>
           <w:rFonts w:ascii="Arial" w:eastAsia="Tahoma" w:hAnsi="Arial" w:cs="Arial"/>
@@ -32,140 +31,49 @@
           <w:b/>
           <w:sz w:val="28"/>
         </w:rPr>
-        <w:t xml:space="preserve">In the County </w:t>
-      </w:r>
-      <w:proofErr w:type="gramStart"/>
-      <w:r>
-        <w:rPr>
-          <w:rFonts w:ascii="Arial" w:eastAsia="Arial" w:hAnsi="Arial" w:cs="Arial"/>
-          <w:b/>
-          <w:sz w:val="28"/>
-        </w:rPr>
-        <w:t xml:space="preserve">Court  </w:t>
+        <w:t xml:space="preserve">In the County Court  </w:t>
       </w:r>
       <w:r>
         <w:rPr>
           <w:rFonts w:ascii="Arial" w:eastAsia="Tahoma" w:hAnsi="Arial" w:cs="Arial"/>
         </w:rPr>
-        <w:t>Case</w:t>
-      </w:r>
-      <w:proofErr w:type="gramEnd"/>
-      <w:r>
-        <w:rPr>
-          <w:rFonts w:ascii="Arial" w:eastAsia="Tahoma" w:hAnsi="Arial" w:cs="Arial"/>
-        </w:rPr>
-        <w:t xml:space="preserve"> number:&lt;&lt;</w:t>
-      </w:r>
-      <w:proofErr w:type="spellStart"/>
-      <w:r>
-        <w:rPr>
-          <w:rFonts w:ascii="Arial" w:hAnsi="Arial" w:cs="Arial"/>
-          <w:lang w:val="en-US"/>
-        </w:rPr>
-        <w:t>caseNumber</w:t>
-      </w:r>
-      <w:proofErr w:type="spellEnd"/>
-      <w:r>
-        <w:rPr>
-          <w:rFonts w:ascii="Arial" w:hAnsi="Arial" w:cs="Arial"/>
-          <w:lang w:val="en-US"/>
-        </w:rPr>
-        <w:t>&gt;&gt;</w:t>
-      </w:r>
-    </w:p>
-    <w:p>
-      <w:pPr>
-        <w:rPr>
-          <w:rFonts w:ascii="Arial" w:hAnsi="Arial" w:cs="Arial"/>
-          <w:lang w:val="en-US"/>
-        </w:rPr>
-      </w:pPr>
-      <w:r>
-        <w:rPr>
-          <w:rFonts w:ascii="Arial" w:eastAsia="Arial" w:hAnsi="Arial" w:cs="Arial"/>
-          <w:b/>
-        </w:rPr>
-        <w:t>&lt;</w:t>
-      </w:r>
-      <w:proofErr w:type="gramStart"/>
-      <w:r>
-        <w:rPr>
-          <w:rFonts w:ascii="Arial" w:eastAsia="Arial" w:hAnsi="Arial" w:cs="Arial"/>
-          <w:b/>
-        </w:rPr>
-        <w:t>&lt;</w:t>
-      </w:r>
-      <w:r>
-        <w:rPr>
-          <w:rFonts w:ascii="Arial" w:eastAsia="Arial" w:hAnsi="Arial" w:cs="Arial"/>
-          <w:bCs/>
-        </w:rPr>
-        <w:t>{</w:t>
-      </w:r>
-      <w:proofErr w:type="spellStart"/>
-      <w:proofErr w:type="gramEnd"/>
-      <w:r>
-        <w:rPr>
-          <w:rFonts w:ascii="Arial" w:eastAsia="Arial" w:hAnsi="Arial" w:cs="Arial"/>
-          <w:bCs/>
-        </w:rPr>
-        <w:t>dateFormat</w:t>
-      </w:r>
-      <w:proofErr w:type="spellEnd"/>
-      <w:r>
-        <w:rPr>
-          <w:rFonts w:ascii="Arial" w:eastAsia="Arial" w:hAnsi="Arial" w:cs="Arial"/>
-          <w:bCs/>
-        </w:rPr>
-        <w:t>(</w:t>
-      </w:r>
-      <w:proofErr w:type="spellStart"/>
-      <w:r>
-        <w:rPr>
-          <w:rFonts w:ascii="Arial" w:eastAsia="Arial" w:hAnsi="Arial" w:cs="Arial"/>
-          <w:bCs/>
-        </w:rPr>
-        <w:t>currentDate</w:t>
-      </w:r>
-      <w:proofErr w:type="spellEnd"/>
-      <w:r>
-        <w:rPr>
-          <w:rFonts w:ascii="Arial" w:eastAsia="Arial" w:hAnsi="Arial" w:cs="Arial"/>
-          <w:bCs/>
-        </w:rPr>
-        <w:t xml:space="preserve">, ‘dd MMMM </w:t>
-      </w:r>
-      <w:proofErr w:type="spellStart"/>
-      <w:r>
-        <w:rPr>
-          <w:rFonts w:ascii="Arial" w:eastAsia="Arial" w:hAnsi="Arial" w:cs="Arial"/>
-          <w:bCs/>
-        </w:rPr>
-        <w:t>yyyy</w:t>
-      </w:r>
-      <w:proofErr w:type="spellEnd"/>
-      <w:r>
-        <w:rPr>
-          <w:rFonts w:ascii="Arial" w:eastAsia="Arial" w:hAnsi="Arial" w:cs="Arial"/>
-          <w:bCs/>
-        </w:rPr>
-        <w:t>’, ‘</w:t>
-      </w:r>
-      <w:proofErr w:type="spellStart"/>
-      <w:r>
-        <w:rPr>
-          <w:rFonts w:ascii="Arial" w:eastAsia="Arial" w:hAnsi="Arial" w:cs="Arial"/>
-          <w:bCs/>
-        </w:rPr>
-        <w:t>yyyy</w:t>
-      </w:r>
-      <w:proofErr w:type="spellEnd"/>
-      <w:r>
-        <w:rPr>
-          <w:rFonts w:ascii="Arial" w:eastAsia="Arial" w:hAnsi="Arial" w:cs="Arial"/>
-          <w:bCs/>
-        </w:rPr>
-        <w:t>-MM-dd’</w:t>
+        <w:t>Case number:&lt;&lt;</w:t>
+      </w:r>
+      <w:r>
+        <w:rPr>
+          <w:rFonts w:ascii="Arial" w:hAnsi="Arial" w:cs="Arial"/>
+          <w:lang w:val="en-US"/>
+        </w:rPr>
+        <w:t>caseNumber&gt;&gt;</w:t>
+      </w:r>
+    </w:p>
+    <w:p>
+      <w:pPr>
+        <w:rPr>
+          <w:rFonts w:ascii="Arial" w:hAnsi="Arial" w:cs="Arial"/>
+          <w:lang w:val="en-US"/>
+        </w:rPr>
+      </w:pPr>
+      <w:r>
+        <w:rPr>
+          <w:rFonts w:ascii="Arial" w:eastAsia="Arial" w:hAnsi="Arial" w:cs="Arial"/>
+          <w:b/>
+        </w:rPr>
+        <w:t>&lt;&lt;</w:t>
+      </w:r>
+      <w:r>
+        <w:rPr>
+          <w:rFonts w:ascii="Arial" w:eastAsia="Arial" w:hAnsi="Arial" w:cs="Arial"/>
+          <w:bCs/>
+        </w:rPr>
+        <w:t>{dateFormat(</w:t>
+      </w:r>
+      <w:r>
+        <w:rPr>
+          <w:rFonts w:ascii="Arial" w:eastAsia="Arial" w:hAnsi="Arial" w:cs="Arial"/>
+          <w:bCs/>
+        </w:rPr>
+        <w:t>currentDate, ‘dd MMMM yyyy’, ‘yyyy-MM-dd’</w:t>
       </w:r>
       <w:r>
         <w:rPr>
@@ -239,21 +147,7 @@
         <w:rPr>
           <w:color w:val="auto"/>
         </w:rPr>
-        <w:t>&lt;&lt;</w:t>
-      </w:r>
-      <w:proofErr w:type="spellStart"/>
-      <w:r>
-        <w:rPr>
-          <w:color w:val="auto"/>
-        </w:rPr>
-        <w:t>judgeName</w:t>
-      </w:r>
-      <w:proofErr w:type="spellEnd"/>
-      <w:r>
-        <w:rPr>
-          <w:color w:val="auto"/>
-        </w:rPr>
-        <w:t>&gt;&gt;</w:t>
+        <w:t>&lt;&lt;judgeName&gt;&gt;</w:t>
       </w:r>
     </w:p>
     <w:p>
@@ -461,7 +355,7 @@
         </w:rPr>
         <w:t xml:space="preserve">             </w:t>
       </w:r>
-      <w:bookmarkStart w:id="1" w:name="_Hlk108691980"/>
+      <w:bookmarkStart w:id="0" w:name="_Hlk108691980"/>
       <w:r>
         <w:rPr>
           <w:rFonts w:ascii="Arial" w:eastAsia="Tahoma" w:hAnsi="Arial" w:cs="Arial"/>
@@ -512,7 +406,7 @@
         <w:br/>
       </w:r>
     </w:p>
-    <w:bookmarkEnd w:id="1"/>
+    <w:bookmarkEnd w:id="0"/>
     <w:p>
       <w:pPr>
         <w:rPr>
@@ -937,10 +831,12 @@
           <w:szCs w:val="20"/>
           <w:lang w:val="en-US"/>
         </w:rPr>
-        <w:t xml:space="preserve"> You must comply with the terms imposed upon you by this order otherwise your claim or the </w:t>
-      </w:r>
-      <w:proofErr w:type="spellStart"/>
-      <w:r>
+        <w:t> You must comply with the terms imposed upon you by this order otherwise your claim or the defence of it is liable to be struck out or some other sanction imposed. If you cannot comply, you are expected to make formal application to the court before any deadline imposed upon you expires.</w:t>
+      </w:r>
+    </w:p>
+    <w:p>
+      <w:pPr>
+        <w:widowControl w:val="0"/>
         <w:rPr>
           <w:rFonts w:ascii="Arial" w:hAnsi="Arial" w:cs="Arial"/>
           <w:bCs/>
@@ -948,61 +844,21 @@
           <w:szCs w:val="20"/>
           <w:lang w:val="en-US"/>
         </w:rPr>
-        <w:t>defence</w:t>
-      </w:r>
-      <w:proofErr w:type="spellEnd"/>
-      <w:r>
-        <w:rPr>
-          <w:rFonts w:ascii="Arial" w:hAnsi="Arial" w:cs="Arial"/>
-          <w:bCs/>
-          <w:snapToGrid w:val="0"/>
-          <w:szCs w:val="20"/>
-          <w:lang w:val="en-US"/>
-        </w:rPr>
-        <w:t xml:space="preserve"> of it is liable to be struck out or some other sanction imposed. If you cannot comply, you are expected to make formal application to the court before any deadline imposed upon you expires.</w:t>
-      </w:r>
-    </w:p>
-    <w:p>
-      <w:pPr>
-        <w:widowControl w:val="0"/>
-        <w:rPr>
-          <w:rFonts w:ascii="Arial" w:hAnsi="Arial" w:cs="Arial"/>
-          <w:bCs/>
-          <w:snapToGrid w:val="0"/>
-          <w:szCs w:val="20"/>
-          <w:lang w:val="en-US"/>
-        </w:rPr>
-      </w:pPr>
-    </w:p>
-    <w:p>
-      <w:pPr>
-        <w:rPr>
-          <w:rFonts w:ascii="Arial" w:hAnsi="Arial" w:cs="Arial"/>
-          <w:lang w:val="en-US"/>
-        </w:rPr>
-      </w:pPr>
-      <w:r>
-        <w:rPr>
-          <w:rFonts w:ascii="Arial" w:hAnsi="Arial" w:cs="Arial"/>
-          <w:lang w:val="en-US"/>
-        </w:rPr>
-        <w:t>&lt;&lt;</w:t>
-      </w:r>
-      <w:proofErr w:type="spellStart"/>
-      <w:r>
-        <w:rPr>
-          <w:rFonts w:ascii="Arial" w:hAnsi="Arial" w:cs="Arial"/>
-          <w:lang w:val="en-US"/>
-        </w:rPr>
-        <w:t>fastTrackJudgesRecital.input</w:t>
-      </w:r>
-      <w:proofErr w:type="spellEnd"/>
-      <w:r>
-        <w:rPr>
-          <w:rFonts w:ascii="Arial" w:hAnsi="Arial" w:cs="Arial"/>
-          <w:lang w:val="en-US"/>
-        </w:rPr>
-        <w:t>&gt;&gt;</w:t>
+      </w:pPr>
+    </w:p>
+    <w:p>
+      <w:pPr>
+        <w:rPr>
+          <w:rFonts w:ascii="Arial" w:hAnsi="Arial" w:cs="Arial"/>
+          <w:lang w:val="en-US"/>
+        </w:rPr>
+      </w:pPr>
+      <w:r>
+        <w:rPr>
+          <w:rFonts w:ascii="Arial" w:hAnsi="Arial" w:cs="Arial"/>
+          <w:lang w:val="en-US"/>
+        </w:rPr>
+        <w:t>&lt;&lt;fastTrackJudgesRecital.input&gt;&gt;</w:t>
       </w:r>
     </w:p>
     <w:p>
@@ -1054,22 +910,12 @@
         </w:rPr>
         <w:t>&lt;&lt;cs_{</w:t>
       </w:r>
-      <w:proofErr w:type="spellStart"/>
-      <w:r>
-        <w:rPr>
-          <w:rFonts w:ascii="Arial" w:hAnsi="Arial" w:cs="Arial"/>
-          <w:lang w:val="en-US"/>
-        </w:rPr>
-        <w:t>drawDirectionsOrderRequired</w:t>
-      </w:r>
-      <w:proofErr w:type="spellEnd"/>
-      <w:proofErr w:type="gramStart"/>
-      <w:r>
-        <w:rPr>
-          <w:rFonts w:ascii="Arial" w:hAnsi="Arial" w:cs="Arial"/>
-          <w:lang w:val="en-US"/>
-        </w:rPr>
-        <w:t>=</w:t>
+      <w:r>
+        <w:rPr>
+          <w:rFonts w:ascii="Arial" w:hAnsi="Arial" w:cs="Arial"/>
+          <w:lang w:val="en-US"/>
+        </w:rPr>
+        <w:t>drawDirectionsOrderRequired=</w:t>
       </w:r>
       <w:r>
         <w:rPr>
@@ -1077,16 +923,7 @@
           <w:highlight w:val="yellow"/>
           <w:lang w:val="en-US"/>
         </w:rPr>
-        <w:t>‘</w:t>
-      </w:r>
-      <w:proofErr w:type="gramEnd"/>
-      <w:r>
-        <w:rPr>
-          <w:rFonts w:ascii="Arial" w:hAnsi="Arial" w:cs="Arial"/>
-          <w:highlight w:val="yellow"/>
-          <w:lang w:val="en-US"/>
-        </w:rPr>
-        <w:t>Yes’</w:t>
+        <w:t>‘Yes’</w:t>
       </w:r>
       <w:r>
         <w:rPr>
@@ -1157,32 +994,14 @@
           <w:rFonts w:ascii="Arial" w:hAnsi="Arial" w:cs="Arial"/>
           <w:bCs/>
         </w:rPr>
-        <w:t>&lt;&lt;cs</w:t>
-      </w:r>
-      <w:proofErr w:type="gramStart"/>
-      <w:r>
-        <w:rPr>
-          <w:rFonts w:ascii="Arial" w:hAnsi="Arial" w:cs="Arial"/>
-          <w:bCs/>
-        </w:rPr>
-        <w:t>_{</w:t>
-      </w:r>
-      <w:proofErr w:type="spellStart"/>
-      <w:proofErr w:type="gramEnd"/>
-      <w:r>
-        <w:rPr>
-          <w:rFonts w:ascii="Arial" w:hAnsi="Arial" w:cs="Arial"/>
-          <w:lang w:val="en-US"/>
-        </w:rPr>
-        <w:t>drawDirectionsOrderRequired</w:t>
-      </w:r>
-      <w:proofErr w:type="spellEnd"/>
-      <w:r>
-        <w:rPr>
-          <w:rFonts w:ascii="Arial" w:hAnsi="Arial" w:cs="Arial"/>
-          <w:lang w:val="en-US"/>
-        </w:rPr>
-        <w:t>=</w:t>
+        <w:t>&lt;&lt;cs_{</w:t>
+      </w:r>
+      <w:r>
+        <w:rPr>
+          <w:rFonts w:ascii="Arial" w:hAnsi="Arial" w:cs="Arial"/>
+          <w:lang w:val="en-US"/>
+        </w:rPr>
+        <w:t>drawDirectionsOrderRequired=</w:t>
       </w:r>
       <w:r>
         <w:rPr>
@@ -1197,23 +1016,7 @@
           <w:rFonts w:ascii="Arial" w:hAnsi="Arial" w:cs="Arial"/>
           <w:lang w:val="en-US"/>
         </w:rPr>
-        <w:t xml:space="preserve"> &amp;&amp; </w:t>
-      </w:r>
-      <w:proofErr w:type="spellStart"/>
-      <w:r>
-        <w:rPr>
-          <w:rFonts w:ascii="Arial" w:hAnsi="Arial" w:cs="Arial"/>
-          <w:lang w:val="en-US"/>
-        </w:rPr>
-        <w:t>drawDirectionsOrder.judgementSum</w:t>
-      </w:r>
-      <w:proofErr w:type="spellEnd"/>
-      <w:r>
-        <w:rPr>
-          <w:rFonts w:ascii="Arial" w:hAnsi="Arial" w:cs="Arial"/>
-          <w:lang w:val="en-US"/>
-        </w:rPr>
-        <w:t>!=</w:t>
+        <w:t xml:space="preserve"> &amp;&amp; drawDirectionsOrder.judgementSum!=</w:t>
       </w:r>
       <w:r>
         <w:rPr>
@@ -1257,7 +1060,6 @@
         </w:rPr>
         <w:t>&lt;&lt;</w:t>
       </w:r>
-      <w:proofErr w:type="spellStart"/>
       <w:r>
         <w:rPr>
           <w:rFonts w:ascii="Arial" w:hAnsi="Arial" w:cs="Arial"/>
@@ -1265,7 +1067,6 @@
         </w:rPr>
         <w:t>drawDirectionsOrder.judgementSum</w:t>
       </w:r>
-      <w:proofErr w:type="spellEnd"/>
       <w:r>
         <w:rPr>
           <w:rFonts w:ascii="Arial" w:hAnsi="Arial" w:cs="Arial"/>
@@ -1337,23 +1138,7 @@
           <w:rFonts w:ascii="Arial" w:hAnsi="Arial" w:cs="Arial"/>
           <w:lang w:val="en-US"/>
         </w:rPr>
-        <w:t>_{</w:t>
-      </w:r>
-      <w:proofErr w:type="spellStart"/>
-      <w:r>
-        <w:rPr>
-          <w:rFonts w:ascii="Arial" w:hAnsi="Arial" w:cs="Arial"/>
-          <w:lang w:val="en-US"/>
-        </w:rPr>
-        <w:t>fastTrackAltDisputeResolutionToggle</w:t>
-      </w:r>
-      <w:proofErr w:type="spellEnd"/>
-      <w:r>
-        <w:rPr>
-          <w:rFonts w:ascii="Arial" w:hAnsi="Arial" w:cs="Arial"/>
-          <w:lang w:val="en-US"/>
-        </w:rPr>
-        <w:t>=true}&gt;&gt;</w:t>
+        <w:t>_{fastTrackAltDisputeResolutionToggle=true}&gt;&gt;</w:t>
       </w:r>
     </w:p>
     <w:p>
@@ -1422,21 +1207,12 @@
         </w:rPr>
         <w:t>&lt;&lt;cs_{</w:t>
       </w:r>
-      <w:proofErr w:type="spellStart"/>
-      <w:r>
-        <w:rPr>
-          <w:rFonts w:ascii="Arial" w:hAnsi="Arial" w:cs="Arial"/>
-          <w:lang w:val="en-US"/>
-        </w:rPr>
-        <w:t>fastTrackVariationOfDirectionsToggle</w:t>
-      </w:r>
-      <w:proofErr w:type="spellEnd"/>
-      <w:r>
-        <w:rPr>
-          <w:rFonts w:ascii="Arial" w:hAnsi="Arial" w:cs="Arial"/>
-          <w:lang w:val="en-US"/>
-        </w:rPr>
-        <w:t>=true}&gt;&gt;</w:t>
+      <w:r>
+        <w:rPr>
+          <w:rFonts w:ascii="Arial" w:hAnsi="Arial" w:cs="Arial"/>
+          <w:lang w:val="en-US"/>
+        </w:rPr>
+        <w:t>fastTrackVariationOfDirectionsToggle=true}&gt;&gt;</w:t>
       </w:r>
     </w:p>
     <w:p>
@@ -1512,21 +1288,12 @@
         </w:rPr>
         <w:t>&lt;&lt;cs_{</w:t>
       </w:r>
-      <w:proofErr w:type="spellStart"/>
-      <w:r>
-        <w:rPr>
-          <w:rFonts w:ascii="Arial" w:hAnsi="Arial" w:cs="Arial"/>
-          <w:lang w:val="en-US"/>
-        </w:rPr>
-        <w:t>fastTrackSettlementToggle</w:t>
-      </w:r>
-      <w:proofErr w:type="spellEnd"/>
-      <w:r>
-        <w:rPr>
-          <w:rFonts w:ascii="Arial" w:hAnsi="Arial" w:cs="Arial"/>
-          <w:lang w:val="en-US"/>
-        </w:rPr>
-        <w:t>=true}&gt;&gt;</w:t>
+      <w:r>
+        <w:rPr>
+          <w:rFonts w:ascii="Arial" w:hAnsi="Arial" w:cs="Arial"/>
+          <w:lang w:val="en-US"/>
+        </w:rPr>
+        <w:t>fastTrackSettlementToggle=true}&gt;&gt;</w:t>
       </w:r>
     </w:p>
     <w:p>
@@ -1560,21 +1327,7 @@
         <w:rPr>
           <w:rFonts w:ascii="Arial" w:hAnsi="Arial" w:cs="Arial"/>
         </w:rPr>
-        <w:t xml:space="preserve">Each party must inform the Court immediately if the case is settled </w:t>
-      </w:r>
-      <w:proofErr w:type="gramStart"/>
-      <w:r>
-        <w:rPr>
-          <w:rFonts w:ascii="Arial" w:hAnsi="Arial" w:cs="Arial"/>
-        </w:rPr>
-        <w:t>whether or not</w:t>
-      </w:r>
-      <w:proofErr w:type="gramEnd"/>
-      <w:r>
-        <w:rPr>
-          <w:rFonts w:ascii="Arial" w:hAnsi="Arial" w:cs="Arial"/>
-        </w:rPr>
-        <w:t xml:space="preserve"> it is then possible to upload to the Digital Portal a draft consent order to give effect to their agreement.</w:t>
+        <w:t>Each party must inform the Court immediately if the case is settled whether or not it is then possible to upload to the Digital Portal a draft consent order to give effect to their agreement.</w:t>
       </w:r>
     </w:p>
     <w:p>
@@ -1606,21 +1359,12 @@
         </w:rPr>
         <w:t>&lt;&lt;cs_{</w:t>
       </w:r>
-      <w:proofErr w:type="spellStart"/>
-      <w:r>
-        <w:rPr>
-          <w:rFonts w:ascii="Arial" w:hAnsi="Arial" w:cs="Arial"/>
-          <w:lang w:val="en-US"/>
-        </w:rPr>
-        <w:t>fastTrackDisclosureOfDocumentsToggle</w:t>
-      </w:r>
-      <w:proofErr w:type="spellEnd"/>
-      <w:r>
-        <w:rPr>
-          <w:rFonts w:ascii="Arial" w:hAnsi="Arial" w:cs="Arial"/>
-          <w:lang w:val="en-US"/>
-        </w:rPr>
-        <w:t>=true}&gt;&gt;</w:t>
+      <w:r>
+        <w:rPr>
+          <w:rFonts w:ascii="Arial" w:hAnsi="Arial" w:cs="Arial"/>
+          <w:lang w:val="en-US"/>
+        </w:rPr>
+        <w:t>fastTrackDisclosureOfDocumentsToggle=true}&gt;&gt;</w:t>
       </w:r>
     </w:p>
     <w:p>
@@ -1681,40 +1425,14 @@
           <w:b/>
           <w:bCs/>
         </w:rPr>
-        <w:t>&lt;</w:t>
-      </w:r>
-      <w:proofErr w:type="gramStart"/>
-      <w:r>
-        <w:rPr>
-          <w:rFonts w:ascii="Arial" w:hAnsi="Arial" w:cs="Arial"/>
-          <w:b/>
-          <w:bCs/>
-        </w:rPr>
-        <w:t>&lt;</w:t>
-      </w:r>
-      <w:r>
-        <w:rPr>
-          <w:rFonts w:ascii="Arial" w:eastAsia="Arial" w:hAnsi="Arial" w:cs="Arial"/>
-          <w:bCs/>
-        </w:rPr>
-        <w:t>{</w:t>
-      </w:r>
-      <w:proofErr w:type="spellStart"/>
-      <w:proofErr w:type="gramEnd"/>
-      <w:r>
-        <w:rPr>
-          <w:rFonts w:ascii="Arial" w:eastAsia="Arial" w:hAnsi="Arial" w:cs="Arial"/>
-          <w:bCs/>
-        </w:rPr>
-        <w:t>dateFormat</w:t>
-      </w:r>
-      <w:proofErr w:type="spellEnd"/>
-      <w:r>
-        <w:rPr>
-          <w:rFonts w:ascii="Arial" w:eastAsia="Arial" w:hAnsi="Arial" w:cs="Arial"/>
-          <w:bCs/>
-        </w:rPr>
-        <w:t>(</w:t>
+        <w:t>&lt;&lt;</w:t>
+      </w:r>
+      <w:r>
+        <w:rPr>
+          <w:rFonts w:ascii="Arial" w:eastAsia="Arial" w:hAnsi="Arial" w:cs="Arial"/>
+          <w:bCs/>
+        </w:rPr>
+        <w:t>{dateFormat(</w:t>
       </w:r>
       <w:r>
         <w:rPr>
@@ -1735,39 +1453,7 @@
           <w:rFonts w:ascii="Arial" w:eastAsia="Arial" w:hAnsi="Arial" w:cs="Arial"/>
           <w:bCs/>
         </w:rPr>
-        <w:t xml:space="preserve">, ‘dd MMMM </w:t>
-      </w:r>
-      <w:proofErr w:type="spellStart"/>
-      <w:r>
-        <w:rPr>
-          <w:rFonts w:ascii="Arial" w:eastAsia="Arial" w:hAnsi="Arial" w:cs="Arial"/>
-          <w:bCs/>
-        </w:rPr>
-        <w:t>yyyy</w:t>
-      </w:r>
-      <w:proofErr w:type="spellEnd"/>
-      <w:r>
-        <w:rPr>
-          <w:rFonts w:ascii="Arial" w:eastAsia="Arial" w:hAnsi="Arial" w:cs="Arial"/>
-          <w:bCs/>
-        </w:rPr>
-        <w:t>’, ‘</w:t>
-      </w:r>
-      <w:proofErr w:type="spellStart"/>
-      <w:r>
-        <w:rPr>
-          <w:rFonts w:ascii="Arial" w:eastAsia="Arial" w:hAnsi="Arial" w:cs="Arial"/>
-          <w:bCs/>
-        </w:rPr>
-        <w:t>yyyy</w:t>
-      </w:r>
-      <w:proofErr w:type="spellEnd"/>
-      <w:r>
-        <w:rPr>
-          <w:rFonts w:ascii="Arial" w:eastAsia="Arial" w:hAnsi="Arial" w:cs="Arial"/>
-          <w:bCs/>
-        </w:rPr>
-        <w:t>-MM-dd’</w:t>
+        <w:t>, ‘dd MMMM yyyy’, ‘yyyy-MM-dd’</w:t>
       </w:r>
       <w:r>
         <w:rPr>
@@ -1841,40 +1527,14 @@
           <w:b/>
           <w:bCs/>
         </w:rPr>
-        <w:t>&lt;</w:t>
-      </w:r>
-      <w:proofErr w:type="gramStart"/>
-      <w:r>
-        <w:rPr>
-          <w:rFonts w:ascii="Arial" w:hAnsi="Arial" w:cs="Arial"/>
-          <w:b/>
-          <w:bCs/>
-        </w:rPr>
-        <w:t>&lt;</w:t>
-      </w:r>
-      <w:r>
-        <w:rPr>
-          <w:rFonts w:ascii="Arial" w:eastAsia="Arial" w:hAnsi="Arial" w:cs="Arial"/>
-          <w:bCs/>
-        </w:rPr>
-        <w:t>{</w:t>
-      </w:r>
-      <w:proofErr w:type="spellStart"/>
-      <w:proofErr w:type="gramEnd"/>
-      <w:r>
-        <w:rPr>
-          <w:rFonts w:ascii="Arial" w:eastAsia="Arial" w:hAnsi="Arial" w:cs="Arial"/>
-          <w:bCs/>
-        </w:rPr>
-        <w:t>dateFormat</w:t>
-      </w:r>
-      <w:proofErr w:type="spellEnd"/>
-      <w:r>
-        <w:rPr>
-          <w:rFonts w:ascii="Arial" w:eastAsia="Arial" w:hAnsi="Arial" w:cs="Arial"/>
-          <w:bCs/>
-        </w:rPr>
-        <w:t>(</w:t>
+        <w:t>&lt;&lt;</w:t>
+      </w:r>
+      <w:r>
+        <w:rPr>
+          <w:rFonts w:ascii="Arial" w:eastAsia="Arial" w:hAnsi="Arial" w:cs="Arial"/>
+          <w:bCs/>
+        </w:rPr>
+        <w:t>{dateFormat(</w:t>
       </w:r>
       <w:r>
         <w:rPr>
@@ -1895,39 +1555,7 @@
           <w:rFonts w:ascii="Arial" w:eastAsia="Arial" w:hAnsi="Arial" w:cs="Arial"/>
           <w:bCs/>
         </w:rPr>
-        <w:t xml:space="preserve">, ‘dd MMMM </w:t>
-      </w:r>
-      <w:proofErr w:type="spellStart"/>
-      <w:r>
-        <w:rPr>
-          <w:rFonts w:ascii="Arial" w:eastAsia="Arial" w:hAnsi="Arial" w:cs="Arial"/>
-          <w:bCs/>
-        </w:rPr>
-        <w:t>yyyy</w:t>
-      </w:r>
-      <w:proofErr w:type="spellEnd"/>
-      <w:r>
-        <w:rPr>
-          <w:rFonts w:ascii="Arial" w:eastAsia="Arial" w:hAnsi="Arial" w:cs="Arial"/>
-          <w:bCs/>
-        </w:rPr>
-        <w:t>’, ‘</w:t>
-      </w:r>
-      <w:proofErr w:type="spellStart"/>
-      <w:r>
-        <w:rPr>
-          <w:rFonts w:ascii="Arial" w:eastAsia="Arial" w:hAnsi="Arial" w:cs="Arial"/>
-          <w:bCs/>
-        </w:rPr>
-        <w:t>yyyy</w:t>
-      </w:r>
-      <w:proofErr w:type="spellEnd"/>
-      <w:r>
-        <w:rPr>
-          <w:rFonts w:ascii="Arial" w:eastAsia="Arial" w:hAnsi="Arial" w:cs="Arial"/>
-          <w:bCs/>
-        </w:rPr>
-        <w:t>-MM-dd’</w:t>
+        <w:t>, ‘dd MMMM yyyy’, ‘yyyy-MM-dd’</w:t>
       </w:r>
       <w:r>
         <w:rPr>
@@ -2020,40 +1648,14 @@
           <w:b/>
           <w:bCs/>
         </w:rPr>
-        <w:t>&lt;</w:t>
-      </w:r>
-      <w:proofErr w:type="gramStart"/>
-      <w:r>
-        <w:rPr>
-          <w:rFonts w:ascii="Arial" w:hAnsi="Arial" w:cs="Arial"/>
-          <w:b/>
-          <w:bCs/>
-        </w:rPr>
-        <w:t>&lt;</w:t>
-      </w:r>
-      <w:r>
-        <w:rPr>
-          <w:rFonts w:ascii="Arial" w:eastAsia="Arial" w:hAnsi="Arial" w:cs="Arial"/>
-          <w:bCs/>
-        </w:rPr>
-        <w:t>{</w:t>
-      </w:r>
-      <w:proofErr w:type="spellStart"/>
-      <w:proofErr w:type="gramEnd"/>
-      <w:r>
-        <w:rPr>
-          <w:rFonts w:ascii="Arial" w:eastAsia="Arial" w:hAnsi="Arial" w:cs="Arial"/>
-          <w:bCs/>
-        </w:rPr>
-        <w:t>dateFormat</w:t>
-      </w:r>
-      <w:proofErr w:type="spellEnd"/>
-      <w:r>
-        <w:rPr>
-          <w:rFonts w:ascii="Arial" w:eastAsia="Arial" w:hAnsi="Arial" w:cs="Arial"/>
-          <w:bCs/>
-        </w:rPr>
-        <w:t>(</w:t>
+        <w:t>&lt;&lt;</w:t>
+      </w:r>
+      <w:r>
+        <w:rPr>
+          <w:rFonts w:ascii="Arial" w:eastAsia="Arial" w:hAnsi="Arial" w:cs="Arial"/>
+          <w:bCs/>
+        </w:rPr>
+        <w:t>{dateFormat(</w:t>
       </w:r>
       <w:r>
         <w:rPr>
@@ -2074,39 +1676,7 @@
           <w:rFonts w:ascii="Arial" w:eastAsia="Arial" w:hAnsi="Arial" w:cs="Arial"/>
           <w:bCs/>
         </w:rPr>
-        <w:t xml:space="preserve">, ‘dd MMMM </w:t>
-      </w:r>
-      <w:proofErr w:type="spellStart"/>
-      <w:r>
-        <w:rPr>
-          <w:rFonts w:ascii="Arial" w:eastAsia="Arial" w:hAnsi="Arial" w:cs="Arial"/>
-          <w:bCs/>
-        </w:rPr>
-        <w:t>yyyy</w:t>
-      </w:r>
-      <w:proofErr w:type="spellEnd"/>
-      <w:r>
-        <w:rPr>
-          <w:rFonts w:ascii="Arial" w:eastAsia="Arial" w:hAnsi="Arial" w:cs="Arial"/>
-          <w:bCs/>
-        </w:rPr>
-        <w:t>’, ‘</w:t>
-      </w:r>
-      <w:proofErr w:type="spellStart"/>
-      <w:r>
-        <w:rPr>
-          <w:rFonts w:ascii="Arial" w:eastAsia="Arial" w:hAnsi="Arial" w:cs="Arial"/>
-          <w:bCs/>
-        </w:rPr>
-        <w:t>yyyy</w:t>
-      </w:r>
-      <w:proofErr w:type="spellEnd"/>
-      <w:r>
-        <w:rPr>
-          <w:rFonts w:ascii="Arial" w:eastAsia="Arial" w:hAnsi="Arial" w:cs="Arial"/>
-          <w:bCs/>
-        </w:rPr>
-        <w:t>-MM-dd’</w:t>
+        <w:t>, ‘dd MMMM yyyy’, ‘yyyy-MM-dd’</w:t>
       </w:r>
       <w:r>
         <w:rPr>
@@ -2166,21 +1736,12 @@
         </w:rPr>
         <w:t>&lt;&lt;cs_{</w:t>
       </w:r>
-      <w:proofErr w:type="spellStart"/>
-      <w:r>
-        <w:rPr>
-          <w:rFonts w:ascii="Arial" w:hAnsi="Arial" w:cs="Arial"/>
-          <w:lang w:val="en-US"/>
-        </w:rPr>
-        <w:t>fastTrackWitnessOfFactToggle</w:t>
-      </w:r>
-      <w:proofErr w:type="spellEnd"/>
-      <w:r>
-        <w:rPr>
-          <w:rFonts w:ascii="Arial" w:hAnsi="Arial" w:cs="Arial"/>
-          <w:lang w:val="en-US"/>
-        </w:rPr>
-        <w:t>=true}&gt;&gt;</w:t>
+      <w:r>
+        <w:rPr>
+          <w:rFonts w:ascii="Arial" w:hAnsi="Arial" w:cs="Arial"/>
+          <w:lang w:val="en-US"/>
+        </w:rPr>
+        <w:t>fastTrackWitnessOfFactToggle=true}&gt;&gt;</w:t>
       </w:r>
     </w:p>
     <w:p>
@@ -2476,41 +2037,15 @@
           <w:rFonts w:ascii="Arial" w:hAnsi="Arial" w:cs="Arial"/>
           <w:b/>
         </w:rPr>
-        <w:t>&lt;</w:t>
-      </w:r>
-      <w:proofErr w:type="gramStart"/>
-      <w:r>
-        <w:rPr>
-          <w:rFonts w:ascii="Arial" w:hAnsi="Arial" w:cs="Arial"/>
-          <w:b/>
-        </w:rPr>
-        <w:t>&lt;</w:t>
-      </w:r>
-      <w:r>
-        <w:rPr>
-          <w:rFonts w:ascii="Arial" w:eastAsia="Arial" w:hAnsi="Arial" w:cs="Arial"/>
-          <w:bCs/>
-        </w:rPr>
-        <w:t>{</w:t>
-      </w:r>
-      <w:proofErr w:type="spellStart"/>
-      <w:proofErr w:type="gramEnd"/>
-      <w:r>
-        <w:rPr>
-          <w:rFonts w:ascii="Arial" w:eastAsia="Arial" w:hAnsi="Arial" w:cs="Arial"/>
-          <w:bCs/>
-        </w:rPr>
-        <w:t>dateFormat</w:t>
-      </w:r>
-      <w:proofErr w:type="spellEnd"/>
-      <w:r>
-        <w:rPr>
-          <w:rFonts w:ascii="Arial" w:eastAsia="Arial" w:hAnsi="Arial" w:cs="Arial"/>
-          <w:bCs/>
-        </w:rPr>
-        <w:t>(</w:t>
-      </w:r>
-      <w:proofErr w:type="spellStart"/>
+        <w:t>&lt;&lt;</w:t>
+      </w:r>
+      <w:r>
+        <w:rPr>
+          <w:rFonts w:ascii="Arial" w:eastAsia="Arial" w:hAnsi="Arial" w:cs="Arial"/>
+          <w:bCs/>
+        </w:rPr>
+        <w:t>{dateFormat(</w:t>
+      </w:r>
       <w:r>
         <w:rPr>
           <w:rFonts w:ascii="Arial" w:hAnsi="Arial" w:cs="Arial"/>
@@ -2525,45 +2060,12 @@
         </w:rPr>
         <w:t>date</w:t>
       </w:r>
-      <w:proofErr w:type="spellEnd"/>
-      <w:r>
-        <w:rPr>
-          <w:rFonts w:ascii="Arial" w:eastAsia="Arial" w:hAnsi="Arial" w:cs="Arial"/>
-          <w:bCs/>
-        </w:rPr>
-        <w:t xml:space="preserve">, ‘dd MMMM </w:t>
-      </w:r>
-      <w:proofErr w:type="spellStart"/>
-      <w:r>
-        <w:rPr>
-          <w:rFonts w:ascii="Arial" w:eastAsia="Arial" w:hAnsi="Arial" w:cs="Arial"/>
-          <w:bCs/>
-        </w:rPr>
-        <w:t>yyyy</w:t>
-      </w:r>
-      <w:proofErr w:type="spellEnd"/>
-      <w:r>
-        <w:rPr>
-          <w:rFonts w:ascii="Arial" w:eastAsia="Arial" w:hAnsi="Arial" w:cs="Arial"/>
-          <w:bCs/>
-        </w:rPr>
-        <w:t>’, ‘</w:t>
-      </w:r>
-      <w:proofErr w:type="spellStart"/>
-      <w:r>
-        <w:rPr>
-          <w:rFonts w:ascii="Arial" w:eastAsia="Arial" w:hAnsi="Arial" w:cs="Arial"/>
-          <w:bCs/>
-        </w:rPr>
-        <w:t>yyyy</w:t>
-      </w:r>
-      <w:proofErr w:type="spellEnd"/>
-      <w:r>
-        <w:rPr>
-          <w:rFonts w:ascii="Arial" w:eastAsia="Arial" w:hAnsi="Arial" w:cs="Arial"/>
-          <w:bCs/>
-        </w:rPr>
-        <w:t>-MM-dd’</w:t>
+      <w:r>
+        <w:rPr>
+          <w:rFonts w:ascii="Arial" w:eastAsia="Arial" w:hAnsi="Arial" w:cs="Arial"/>
+          <w:bCs/>
+        </w:rPr>
+        <w:t>, ‘dd MMMM yyyy’, ‘yyyy-MM-dd’</w:t>
       </w:r>
       <w:r>
         <w:rPr>
@@ -2655,21 +2157,12 @@
         </w:rPr>
         <w:t>&lt;&lt;cs_{</w:t>
       </w:r>
-      <w:proofErr w:type="spellStart"/>
-      <w:r>
-        <w:rPr>
-          <w:rFonts w:ascii="Arial" w:hAnsi="Arial" w:cs="Arial"/>
-          <w:lang w:val="en-US"/>
-        </w:rPr>
-        <w:t>fastTrackSchedulesOfLossToggle</w:t>
-      </w:r>
-      <w:proofErr w:type="spellEnd"/>
-      <w:r>
-        <w:rPr>
-          <w:rFonts w:ascii="Arial" w:hAnsi="Arial" w:cs="Arial"/>
-          <w:lang w:val="en-US"/>
-        </w:rPr>
-        <w:t>=true}&gt;&gt;</w:t>
+      <w:r>
+        <w:rPr>
+          <w:rFonts w:ascii="Arial" w:hAnsi="Arial" w:cs="Arial"/>
+          <w:lang w:val="en-US"/>
+        </w:rPr>
+        <w:t>fastTrackSchedulesOfLossToggle=true}&gt;&gt;</w:t>
       </w:r>
     </w:p>
     <w:p>
@@ -2730,40 +2223,14 @@
           <w:b/>
           <w:bCs/>
         </w:rPr>
-        <w:t>&lt;</w:t>
-      </w:r>
-      <w:proofErr w:type="gramStart"/>
-      <w:r>
-        <w:rPr>
-          <w:rFonts w:ascii="Arial" w:hAnsi="Arial" w:cs="Arial"/>
-          <w:b/>
-          <w:bCs/>
-        </w:rPr>
-        <w:t>&lt;</w:t>
-      </w:r>
-      <w:r>
-        <w:rPr>
-          <w:rFonts w:ascii="Arial" w:eastAsia="Arial" w:hAnsi="Arial" w:cs="Arial"/>
-          <w:bCs/>
-        </w:rPr>
-        <w:t>{</w:t>
-      </w:r>
-      <w:proofErr w:type="spellStart"/>
-      <w:proofErr w:type="gramEnd"/>
-      <w:r>
-        <w:rPr>
-          <w:rFonts w:ascii="Arial" w:eastAsia="Arial" w:hAnsi="Arial" w:cs="Arial"/>
-          <w:bCs/>
-        </w:rPr>
-        <w:t>dateFormat</w:t>
-      </w:r>
-      <w:proofErr w:type="spellEnd"/>
-      <w:r>
-        <w:rPr>
-          <w:rFonts w:ascii="Arial" w:eastAsia="Arial" w:hAnsi="Arial" w:cs="Arial"/>
-          <w:bCs/>
-        </w:rPr>
-        <w:t>(</w:t>
+        <w:t>&lt;&lt;</w:t>
+      </w:r>
+      <w:r>
+        <w:rPr>
+          <w:rFonts w:ascii="Arial" w:eastAsia="Arial" w:hAnsi="Arial" w:cs="Arial"/>
+          <w:bCs/>
+        </w:rPr>
+        <w:t>{dateFormat(</w:t>
       </w:r>
       <w:r>
         <w:rPr>
@@ -2784,39 +2251,7 @@
           <w:rFonts w:ascii="Arial" w:eastAsia="Arial" w:hAnsi="Arial" w:cs="Arial"/>
           <w:bCs/>
         </w:rPr>
-        <w:t xml:space="preserve">, ‘dd MMMM </w:t>
-      </w:r>
-      <w:proofErr w:type="spellStart"/>
-      <w:r>
-        <w:rPr>
-          <w:rFonts w:ascii="Arial" w:eastAsia="Arial" w:hAnsi="Arial" w:cs="Arial"/>
-          <w:bCs/>
-        </w:rPr>
-        <w:t>yyyy</w:t>
-      </w:r>
-      <w:proofErr w:type="spellEnd"/>
-      <w:r>
-        <w:rPr>
-          <w:rFonts w:ascii="Arial" w:eastAsia="Arial" w:hAnsi="Arial" w:cs="Arial"/>
-          <w:bCs/>
-        </w:rPr>
-        <w:t>’, ‘</w:t>
-      </w:r>
-      <w:proofErr w:type="spellStart"/>
-      <w:r>
-        <w:rPr>
-          <w:rFonts w:ascii="Arial" w:eastAsia="Arial" w:hAnsi="Arial" w:cs="Arial"/>
-          <w:bCs/>
-        </w:rPr>
-        <w:t>yyyy</w:t>
-      </w:r>
-      <w:proofErr w:type="spellEnd"/>
-      <w:r>
-        <w:rPr>
-          <w:rFonts w:ascii="Arial" w:eastAsia="Arial" w:hAnsi="Arial" w:cs="Arial"/>
-          <w:bCs/>
-        </w:rPr>
-        <w:t>-MM-dd’</w:t>
+        <w:t>, ‘dd MMMM yyyy’, ‘yyyy-MM-dd’</w:t>
       </w:r>
       <w:r>
         <w:rPr>
@@ -2890,40 +2325,14 @@
           <w:b/>
           <w:bCs/>
         </w:rPr>
-        <w:t>&lt;</w:t>
-      </w:r>
-      <w:proofErr w:type="gramStart"/>
-      <w:r>
-        <w:rPr>
-          <w:rFonts w:ascii="Arial" w:hAnsi="Arial" w:cs="Arial"/>
-          <w:b/>
-          <w:bCs/>
-        </w:rPr>
-        <w:t>&lt;</w:t>
-      </w:r>
-      <w:r>
-        <w:rPr>
-          <w:rFonts w:ascii="Arial" w:eastAsia="Arial" w:hAnsi="Arial" w:cs="Arial"/>
-          <w:bCs/>
-        </w:rPr>
-        <w:t>{</w:t>
-      </w:r>
-      <w:proofErr w:type="spellStart"/>
-      <w:proofErr w:type="gramEnd"/>
-      <w:r>
-        <w:rPr>
-          <w:rFonts w:ascii="Arial" w:eastAsia="Arial" w:hAnsi="Arial" w:cs="Arial"/>
-          <w:bCs/>
-        </w:rPr>
-        <w:t>dateFormat</w:t>
-      </w:r>
-      <w:proofErr w:type="spellEnd"/>
-      <w:r>
-        <w:rPr>
-          <w:rFonts w:ascii="Arial" w:eastAsia="Arial" w:hAnsi="Arial" w:cs="Arial"/>
-          <w:bCs/>
-        </w:rPr>
-        <w:t>(</w:t>
+        <w:t>&lt;&lt;</w:t>
+      </w:r>
+      <w:r>
+        <w:rPr>
+          <w:rFonts w:ascii="Arial" w:eastAsia="Arial" w:hAnsi="Arial" w:cs="Arial"/>
+          <w:bCs/>
+        </w:rPr>
+        <w:t>{dateFormat(</w:t>
       </w:r>
       <w:r>
         <w:rPr>
@@ -2944,39 +2353,7 @@
           <w:rFonts w:ascii="Arial" w:eastAsia="Arial" w:hAnsi="Arial" w:cs="Arial"/>
           <w:bCs/>
         </w:rPr>
-        <w:t xml:space="preserve">, ‘dd MMMM </w:t>
-      </w:r>
-      <w:proofErr w:type="spellStart"/>
-      <w:r>
-        <w:rPr>
-          <w:rFonts w:ascii="Arial" w:eastAsia="Arial" w:hAnsi="Arial" w:cs="Arial"/>
-          <w:bCs/>
-        </w:rPr>
-        <w:t>yyyy</w:t>
-      </w:r>
-      <w:proofErr w:type="spellEnd"/>
-      <w:r>
-        <w:rPr>
-          <w:rFonts w:ascii="Arial" w:eastAsia="Arial" w:hAnsi="Arial" w:cs="Arial"/>
-          <w:bCs/>
-        </w:rPr>
-        <w:t>’, ‘</w:t>
-      </w:r>
-      <w:proofErr w:type="spellStart"/>
-      <w:r>
-        <w:rPr>
-          <w:rFonts w:ascii="Arial" w:eastAsia="Arial" w:hAnsi="Arial" w:cs="Arial"/>
-          <w:bCs/>
-        </w:rPr>
-        <w:t>yyyy</w:t>
-      </w:r>
-      <w:proofErr w:type="spellEnd"/>
-      <w:r>
-        <w:rPr>
-          <w:rFonts w:ascii="Arial" w:eastAsia="Arial" w:hAnsi="Arial" w:cs="Arial"/>
-          <w:bCs/>
-        </w:rPr>
-        <w:t>-MM-dd’</w:t>
+        <w:t>, ‘dd MMMM yyyy’, ‘yyyy-MM-dd’</w:t>
       </w:r>
       <w:r>
         <w:rPr>
@@ -3081,40 +2458,14 @@
           <w:b/>
           <w:bCs/>
         </w:rPr>
-        <w:t>&lt;</w:t>
-      </w:r>
-      <w:proofErr w:type="gramStart"/>
-      <w:r>
-        <w:rPr>
-          <w:rFonts w:ascii="Arial" w:hAnsi="Arial" w:cs="Arial"/>
-          <w:b/>
-          <w:bCs/>
-        </w:rPr>
-        <w:t>&lt;</w:t>
-      </w:r>
-      <w:r>
-        <w:rPr>
-          <w:rFonts w:ascii="Arial" w:eastAsia="Arial" w:hAnsi="Arial" w:cs="Arial"/>
-          <w:bCs/>
-        </w:rPr>
-        <w:t>{</w:t>
-      </w:r>
-      <w:proofErr w:type="spellStart"/>
-      <w:proofErr w:type="gramEnd"/>
-      <w:r>
-        <w:rPr>
-          <w:rFonts w:ascii="Arial" w:eastAsia="Arial" w:hAnsi="Arial" w:cs="Arial"/>
-          <w:bCs/>
-        </w:rPr>
-        <w:t>dateFormat</w:t>
-      </w:r>
-      <w:proofErr w:type="spellEnd"/>
-      <w:r>
-        <w:rPr>
-          <w:rFonts w:ascii="Arial" w:eastAsia="Arial" w:hAnsi="Arial" w:cs="Arial"/>
-          <w:bCs/>
-        </w:rPr>
-        <w:t>(</w:t>
+        <w:t>&lt;&lt;</w:t>
+      </w:r>
+      <w:r>
+        <w:rPr>
+          <w:rFonts w:ascii="Arial" w:eastAsia="Arial" w:hAnsi="Arial" w:cs="Arial"/>
+          <w:bCs/>
+        </w:rPr>
+        <w:t>{dateFormat(</w:t>
       </w:r>
       <w:r>
         <w:rPr>
@@ -3142,39 +2493,7 @@
           <w:rFonts w:ascii="Arial" w:eastAsia="Arial" w:hAnsi="Arial" w:cs="Arial"/>
           <w:bCs/>
         </w:rPr>
-        <w:t xml:space="preserve">, ‘dd MMMM </w:t>
-      </w:r>
-      <w:proofErr w:type="spellStart"/>
-      <w:r>
-        <w:rPr>
-          <w:rFonts w:ascii="Arial" w:eastAsia="Arial" w:hAnsi="Arial" w:cs="Arial"/>
-          <w:bCs/>
-        </w:rPr>
-        <w:t>yyyy</w:t>
-      </w:r>
-      <w:proofErr w:type="spellEnd"/>
-      <w:r>
-        <w:rPr>
-          <w:rFonts w:ascii="Arial" w:eastAsia="Arial" w:hAnsi="Arial" w:cs="Arial"/>
-          <w:bCs/>
-        </w:rPr>
-        <w:t>’, ‘</w:t>
-      </w:r>
-      <w:proofErr w:type="spellStart"/>
-      <w:r>
-        <w:rPr>
-          <w:rFonts w:ascii="Arial" w:eastAsia="Arial" w:hAnsi="Arial" w:cs="Arial"/>
-          <w:bCs/>
-        </w:rPr>
-        <w:t>yyyy</w:t>
-      </w:r>
-      <w:proofErr w:type="spellEnd"/>
-      <w:r>
-        <w:rPr>
-          <w:rFonts w:ascii="Arial" w:eastAsia="Arial" w:hAnsi="Arial" w:cs="Arial"/>
-          <w:bCs/>
-        </w:rPr>
-        <w:t>-MM-dd’</w:t>
+        <w:t>, ‘dd MMMM yyyy’, ‘yyyy-MM-dd’</w:t>
       </w:r>
       <w:r>
         <w:rPr>
@@ -3234,21 +2553,12 @@
         </w:rPr>
         <w:t>&lt;&lt;cs_{</w:t>
       </w:r>
-      <w:proofErr w:type="spellStart"/>
-      <w:r>
-        <w:rPr>
-          <w:rFonts w:ascii="Arial" w:hAnsi="Arial" w:cs="Arial"/>
-          <w:lang w:val="en-US"/>
-        </w:rPr>
-        <w:t>fastTrackCostsToggle</w:t>
-      </w:r>
-      <w:proofErr w:type="spellEnd"/>
-      <w:r>
-        <w:rPr>
-          <w:rFonts w:ascii="Arial" w:hAnsi="Arial" w:cs="Arial"/>
-          <w:lang w:val="en-US"/>
-        </w:rPr>
-        <w:t>=true}&gt;&gt;</w:t>
+      <w:r>
+        <w:rPr>
+          <w:rFonts w:ascii="Arial" w:hAnsi="Arial" w:cs="Arial"/>
+          <w:lang w:val="en-US"/>
+        </w:rPr>
+        <w:t>fastTrackCostsToggle=true}&gt;&gt;</w:t>
       </w:r>
     </w:p>
     <w:p>
@@ -3284,6 +2594,12 @@
       </w:r>
     </w:p>
     <w:p>
+      <w:pPr>
+        <w:rPr>
+          <w:rFonts w:ascii="Arial" w:hAnsi="Arial" w:cs="Arial"/>
+          <w:bCs/>
+        </w:rPr>
+      </w:pPr>
       <w:r>
         <w:rPr>
           <w:rFonts w:ascii="Arial" w:hAnsi="Arial" w:cs="Arial"/>
@@ -3306,21 +2622,12 @@
         </w:rPr>
         <w:t>&lt;&lt;cs_{</w:t>
       </w:r>
-      <w:proofErr w:type="spellStart"/>
-      <w:r>
-        <w:rPr>
-          <w:rFonts w:ascii="Arial" w:hAnsi="Arial" w:cs="Arial"/>
-          <w:lang w:val="en-US"/>
-        </w:rPr>
-        <w:t>fastTrackTrialToggle</w:t>
-      </w:r>
-      <w:proofErr w:type="spellEnd"/>
-      <w:r>
-        <w:rPr>
-          <w:rFonts w:ascii="Arial" w:hAnsi="Arial" w:cs="Arial"/>
-          <w:lang w:val="en-US"/>
-        </w:rPr>
-        <w:t>=true}&gt;&gt;</w:t>
+      <w:r>
+        <w:rPr>
+          <w:rFonts w:ascii="Arial" w:hAnsi="Arial" w:cs="Arial"/>
+          <w:lang w:val="en-US"/>
+        </w:rPr>
+        <w:t>fastTrackTrialToggle=true}&gt;&gt;</w:t>
       </w:r>
     </w:p>
     <w:p>
@@ -3353,289 +2660,120 @@
           <w:rFonts w:ascii="Arial" w:hAnsi="Arial" w:cs="Arial"/>
           <w:lang w:val="en-US"/>
         </w:rPr>
+        <w:t>&lt;&lt;fastTrackTrial.input1&gt;&gt;</w:t>
+      </w:r>
+      <w:r>
+        <w:rPr>
+          <w:rFonts w:ascii="Arial" w:hAnsi="Arial" w:cs="Arial"/>
+          <w:lang w:val="en-US"/>
+        </w:rPr>
+        <w:t xml:space="preserve"> </w:t>
+      </w:r>
+      <w:r>
+        <w:rPr>
+          <w:rFonts w:ascii="Arial" w:hAnsi="Arial" w:cs="Arial"/>
+        </w:rPr>
+        <w:t xml:space="preserve">This trial will be heard between </w:t>
+      </w:r>
+      <w:r>
+        <w:rPr>
+          <w:rFonts w:ascii="Arial" w:hAnsi="Arial" w:cs="Arial"/>
+          <w:b/>
+          <w:bCs/>
+        </w:rPr>
         <w:t>&lt;&lt;</w:t>
       </w:r>
-      <w:proofErr w:type="spellStart"/>
-      <w:r>
-        <w:rPr>
-          <w:rFonts w:ascii="Arial" w:hAnsi="Arial" w:cs="Arial"/>
-          <w:lang w:val="en-US"/>
-        </w:rPr>
-        <w:t>fastTrackHearingTimeTex</w:t>
-      </w:r>
-      <w:r>
-        <w:rPr>
-          <w:rFonts w:ascii="Arial" w:hAnsi="Arial" w:cs="Arial"/>
-          <w:lang w:val="en-US"/>
-        </w:rPr>
-        <w:t>t</w:t>
-      </w:r>
-      <w:proofErr w:type="spellEnd"/>
-      <w:r>
-        <w:rPr>
-          <w:rFonts w:ascii="Arial" w:hAnsi="Arial" w:cs="Arial"/>
-          <w:lang w:val="en-US"/>
+      <w:r>
+        <w:rPr>
+          <w:rFonts w:ascii="Arial" w:eastAsia="Arial" w:hAnsi="Arial" w:cs="Arial"/>
+          <w:bCs/>
+        </w:rPr>
+        <w:t>{dateFormat(</w:t>
+      </w:r>
+      <w:r>
+        <w:rPr>
+          <w:rFonts w:ascii="Arial" w:hAnsi="Arial" w:cs="Arial"/>
+          <w:lang w:val="en-US"/>
+        </w:rPr>
+        <w:t>fastTrackTrial.</w:t>
+      </w:r>
+      <w:r>
+        <w:rPr>
+          <w:rFonts w:ascii="Arial" w:hAnsi="Arial" w:cs="Arial"/>
+          <w:lang w:val="en-US"/>
+        </w:rPr>
+        <w:t>date1</w:t>
+      </w:r>
+      <w:r>
+        <w:rPr>
+          <w:rFonts w:ascii="Arial" w:eastAsia="Arial" w:hAnsi="Arial" w:cs="Arial"/>
+          <w:bCs/>
+        </w:rPr>
+        <w:t>, ‘dd MMMM yyyy’, ‘yyyy-MM-dd’</w:t>
+      </w:r>
+      <w:r>
+        <w:rPr>
+          <w:rFonts w:ascii="Arial" w:eastAsia="Arial" w:hAnsi="Arial" w:cs="Arial"/>
+          <w:bCs/>
+        </w:rPr>
+        <w:t>)</w:t>
+      </w:r>
+      <w:r>
+        <w:rPr>
+          <w:rFonts w:ascii="Arial" w:eastAsia="Arial" w:hAnsi="Arial" w:cs="Arial"/>
+          <w:bCs/>
+        </w:rPr>
+        <w:t>}</w:t>
+      </w:r>
+      <w:r>
+        <w:rPr>
+          <w:rFonts w:ascii="Arial" w:hAnsi="Arial" w:cs="Arial"/>
+          <w:b/>
+          <w:bCs/>
         </w:rPr>
         <w:t>&gt;&gt;</w:t>
       </w:r>
       <w:r>
         <w:rPr>
           <w:rFonts w:ascii="Arial" w:hAnsi="Arial" w:cs="Arial"/>
-          <w:lang w:val="en-US"/>
-        </w:rPr>
-        <w:t xml:space="preserve"> </w:t>
-      </w:r>
-      <w:r>
-        <w:rPr>
-          <w:rFonts w:ascii="Arial" w:hAnsi="Arial" w:cs="Arial"/>
-          <w:b/>
-          <w:bCs/>
-          <w:lang w:val="en-US"/>
+        </w:rPr>
+        <w:t xml:space="preserve"> and </w:t>
+      </w:r>
+      <w:r>
+        <w:rPr>
+          <w:rFonts w:ascii="Arial" w:hAnsi="Arial" w:cs="Arial"/>
+          <w:b/>
+          <w:bCs/>
         </w:rPr>
         <w:t>&lt;&lt;</w:t>
       </w:r>
       <w:r>
         <w:rPr>
-          <w:b/>
-          <w:bCs/>
-        </w:rPr>
-        <w:t xml:space="preserve"> </w:t>
-      </w:r>
-      <w:proofErr w:type="spellStart"/>
-      <w:r>
-        <w:rPr>
-          <w:rFonts w:ascii="Arial" w:hAnsi="Arial" w:cs="Arial"/>
-          <w:b/>
-          <w:bCs/>
-          <w:lang w:val="en-US"/>
-        </w:rPr>
-        <w:t>fastTrackHearingTimeEstimate</w:t>
-      </w:r>
-      <w:proofErr w:type="spellEnd"/>
-      <w:r>
-        <w:rPr>
-          <w:rFonts w:ascii="Arial" w:hAnsi="Arial" w:cs="Arial"/>
-          <w:b/>
-          <w:bCs/>
-          <w:lang w:val="en-US"/>
-        </w:rPr>
-        <w:t>&gt;&gt;</w:t>
-      </w:r>
-      <w:r>
-        <w:rPr>
-          <w:rFonts w:ascii="Arial" w:hAnsi="Arial" w:cs="Arial"/>
-          <w:lang w:val="en-US"/>
-        </w:rPr>
-        <w:t>.</w:t>
-      </w:r>
-      <w:r>
-        <w:rPr>
-          <w:rFonts w:ascii="Arial" w:hAnsi="Arial" w:cs="Arial"/>
-          <w:lang w:val="en-US"/>
-        </w:rPr>
-        <w:t xml:space="preserve"> </w:t>
-      </w:r>
-      <w:r>
-        <w:rPr>
-          <w:rFonts w:ascii="Arial" w:hAnsi="Arial" w:cs="Arial"/>
-        </w:rPr>
-        <w:t xml:space="preserve">This trial will be heard between </w:t>
-      </w:r>
-      <w:r>
-        <w:rPr>
-          <w:rFonts w:ascii="Arial" w:hAnsi="Arial" w:cs="Arial"/>
-          <w:b/>
-          <w:bCs/>
-        </w:rPr>
-        <w:t>&lt;</w:t>
-      </w:r>
-      <w:proofErr w:type="gramStart"/>
-      <w:r>
-        <w:rPr>
-          <w:rFonts w:ascii="Arial" w:hAnsi="Arial" w:cs="Arial"/>
-          <w:b/>
-          <w:bCs/>
-        </w:rPr>
-        <w:t>&lt;</w:t>
-      </w:r>
-      <w:r>
-        <w:rPr>
-          <w:rFonts w:ascii="Arial" w:eastAsia="Arial" w:hAnsi="Arial" w:cs="Arial"/>
-          <w:bCs/>
-        </w:rPr>
-        <w:t>{</w:t>
-      </w:r>
-      <w:proofErr w:type="spellStart"/>
-      <w:proofErr w:type="gramEnd"/>
-      <w:r>
-        <w:rPr>
-          <w:rFonts w:ascii="Arial" w:eastAsia="Arial" w:hAnsi="Arial" w:cs="Arial"/>
-          <w:bCs/>
-        </w:rPr>
-        <w:t>dateFormat</w:t>
-      </w:r>
-      <w:proofErr w:type="spellEnd"/>
-      <w:r>
-        <w:rPr>
-          <w:rFonts w:ascii="Arial" w:eastAsia="Arial" w:hAnsi="Arial" w:cs="Arial"/>
-          <w:bCs/>
-        </w:rPr>
-        <w:t>(</w:t>
-      </w:r>
-      <w:proofErr w:type="spellStart"/>
-      <w:r>
-        <w:rPr>
-          <w:rFonts w:ascii="Arial" w:hAnsi="Arial" w:cs="Arial"/>
-          <w:lang w:val="en-US"/>
-        </w:rPr>
-        <w:t>fastTrackHearingTime.dateFrom</w:t>
-      </w:r>
-      <w:proofErr w:type="spellEnd"/>
-      <w:r>
-        <w:rPr>
-          <w:rFonts w:ascii="Arial" w:eastAsia="Arial" w:hAnsi="Arial" w:cs="Arial"/>
-          <w:bCs/>
-        </w:rPr>
-        <w:t xml:space="preserve">, ‘dd MMMM </w:t>
-      </w:r>
-      <w:proofErr w:type="spellStart"/>
-      <w:r>
-        <w:rPr>
-          <w:rFonts w:ascii="Arial" w:eastAsia="Arial" w:hAnsi="Arial" w:cs="Arial"/>
-          <w:bCs/>
-        </w:rPr>
-        <w:t>yyyy</w:t>
-      </w:r>
-      <w:proofErr w:type="spellEnd"/>
-      <w:r>
-        <w:rPr>
-          <w:rFonts w:ascii="Arial" w:eastAsia="Arial" w:hAnsi="Arial" w:cs="Arial"/>
-          <w:bCs/>
-        </w:rPr>
-        <w:t>’, ‘</w:t>
-      </w:r>
-      <w:proofErr w:type="spellStart"/>
-      <w:r>
-        <w:rPr>
-          <w:rFonts w:ascii="Arial" w:eastAsia="Arial" w:hAnsi="Arial" w:cs="Arial"/>
-          <w:bCs/>
-        </w:rPr>
-        <w:t>yyyy</w:t>
-      </w:r>
-      <w:proofErr w:type="spellEnd"/>
-      <w:r>
-        <w:rPr>
-          <w:rFonts w:ascii="Arial" w:eastAsia="Arial" w:hAnsi="Arial" w:cs="Arial"/>
-          <w:bCs/>
-        </w:rPr>
-        <w:t>-MM-dd’</w:t>
-      </w:r>
-      <w:r>
-        <w:rPr>
-          <w:rFonts w:ascii="Arial" w:eastAsia="Arial" w:hAnsi="Arial" w:cs="Arial"/>
-          <w:bCs/>
-        </w:rPr>
-        <w:t>)</w:t>
-      </w:r>
-      <w:r>
-        <w:rPr>
-          <w:rFonts w:ascii="Arial" w:eastAsia="Arial" w:hAnsi="Arial" w:cs="Arial"/>
-          <w:bCs/>
-        </w:rPr>
-        <w:t>}</w:t>
-      </w:r>
-      <w:r>
-        <w:rPr>
-          <w:rFonts w:ascii="Arial" w:hAnsi="Arial" w:cs="Arial"/>
-          <w:b/>
-          <w:bCs/>
-        </w:rPr>
-        <w:t>&gt;&gt;</w:t>
-      </w:r>
-      <w:r>
-        <w:rPr>
-          <w:rFonts w:ascii="Arial" w:hAnsi="Arial" w:cs="Arial"/>
-        </w:rPr>
-        <w:t xml:space="preserve"> and </w:t>
-      </w:r>
-      <w:r>
-        <w:rPr>
-          <w:rFonts w:ascii="Arial" w:hAnsi="Arial" w:cs="Arial"/>
-          <w:b/>
-          <w:bCs/>
-        </w:rPr>
-        <w:t>&lt;&lt;</w:t>
-      </w:r>
-      <w:r>
-        <w:rPr>
-          <w:rFonts w:ascii="Arial" w:eastAsia="Arial" w:hAnsi="Arial" w:cs="Arial"/>
-          <w:bCs/>
-        </w:rPr>
-        <w:t>{</w:t>
-      </w:r>
-      <w:proofErr w:type="spellStart"/>
-      <w:r>
-        <w:rPr>
-          <w:rFonts w:ascii="Arial" w:eastAsia="Arial" w:hAnsi="Arial" w:cs="Arial"/>
-          <w:bCs/>
-        </w:rPr>
-        <w:t>dateFormat</w:t>
-      </w:r>
-      <w:proofErr w:type="spellEnd"/>
-      <w:r>
-        <w:rPr>
-          <w:rFonts w:ascii="Arial" w:eastAsia="Arial" w:hAnsi="Arial" w:cs="Arial"/>
-          <w:bCs/>
-        </w:rPr>
-        <w:t>(</w:t>
-      </w:r>
-      <w:proofErr w:type="spellStart"/>
-      <w:r>
-        <w:rPr>
-          <w:rFonts w:ascii="Arial" w:hAnsi="Arial" w:cs="Arial"/>
-          <w:lang w:val="en-US"/>
-        </w:rPr>
-        <w:t>fastTrackHearingTime.dateTo</w:t>
-      </w:r>
-      <w:proofErr w:type="spellEnd"/>
-      <w:r>
-        <w:rPr>
-          <w:rFonts w:ascii="Arial" w:eastAsia="Arial" w:hAnsi="Arial" w:cs="Arial"/>
-          <w:bCs/>
-        </w:rPr>
-        <w:t xml:space="preserve">, ‘dd MMMM </w:t>
-      </w:r>
-      <w:proofErr w:type="spellStart"/>
-      <w:r>
-        <w:rPr>
-          <w:rFonts w:ascii="Arial" w:eastAsia="Arial" w:hAnsi="Arial" w:cs="Arial"/>
-          <w:bCs/>
-        </w:rPr>
-        <w:t>yyyy</w:t>
-      </w:r>
-      <w:proofErr w:type="spellEnd"/>
-      <w:r>
-        <w:rPr>
-          <w:rFonts w:ascii="Arial" w:eastAsia="Arial" w:hAnsi="Arial" w:cs="Arial"/>
-          <w:bCs/>
-        </w:rPr>
-        <w:t>’, ‘</w:t>
-      </w:r>
-      <w:proofErr w:type="spellStart"/>
-      <w:r>
-        <w:rPr>
-          <w:rFonts w:ascii="Arial" w:eastAsia="Arial" w:hAnsi="Arial" w:cs="Arial"/>
-          <w:bCs/>
-        </w:rPr>
-        <w:t>yyyy</w:t>
-      </w:r>
-      <w:proofErr w:type="spellEnd"/>
-      <w:r>
-        <w:rPr>
-          <w:rFonts w:ascii="Arial" w:eastAsia="Arial" w:hAnsi="Arial" w:cs="Arial"/>
-          <w:bCs/>
-        </w:rPr>
-        <w:t>-MM-dd’</w:t>
+          <w:rFonts w:ascii="Arial" w:eastAsia="Arial" w:hAnsi="Arial" w:cs="Arial"/>
+          <w:bCs/>
+        </w:rPr>
+        <w:t>{dateFormat(</w:t>
+      </w:r>
+      <w:r>
+        <w:rPr>
+          <w:rFonts w:ascii="Arial" w:hAnsi="Arial" w:cs="Arial"/>
+          <w:lang w:val="en-US"/>
+        </w:rPr>
+        <w:t>fastTrackTrial.</w:t>
+      </w:r>
+      <w:r>
+        <w:rPr>
+          <w:rFonts w:ascii="Arial" w:hAnsi="Arial" w:cs="Arial"/>
+          <w:lang w:val="en-US"/>
+        </w:rPr>
+        <w:t>date2</w:t>
+      </w:r>
+      <w:r>
+        <w:rPr>
+          <w:rFonts w:ascii="Arial" w:eastAsia="Arial" w:hAnsi="Arial" w:cs="Arial"/>
+          <w:bCs/>
+        </w:rPr>
+        <w:t>, ‘dd MMMM yyyy’, ‘yyyy-MM-dd’</w:t>
       </w:r>
       <w:r>
         <w:rPr>
@@ -3689,21 +2827,7 @@
           <w:rFonts w:ascii="Arial" w:hAnsi="Arial" w:cs="Arial"/>
           <w:lang w:val="en-US"/>
         </w:rPr>
-        <w:t>fastTrackHearingTime</w:t>
-      </w:r>
-      <w:r>
-        <w:rPr>
-          <w:rFonts w:ascii="Arial" w:hAnsi="Arial" w:cs="Arial"/>
-          <w:lang w:val="en-US"/>
-        </w:rPr>
-        <w:t>.</w:t>
-      </w:r>
-      <w:r>
-        <w:rPr>
-          <w:rFonts w:ascii="Arial" w:hAnsi="Arial" w:cs="Arial"/>
-          <w:lang w:val="en-US"/>
-        </w:rPr>
-        <w:t>helpText1</w:t>
+        <w:t>fastTrackTrial.input2</w:t>
       </w:r>
       <w:r>
         <w:rPr>
@@ -3735,62 +2859,26 @@
           <w:rFonts w:ascii="Arial" w:hAnsi="Arial" w:cs="Arial"/>
           <w:lang w:val="en-US"/>
         </w:rPr>
-        <w:t xml:space="preserve"> </w:t>
-      </w:r>
-      <w:r>
-        <w:rPr>
-          <w:rFonts w:ascii="Arial" w:hAnsi="Arial" w:cs="Arial"/>
-          <w:lang w:val="en-US"/>
-        </w:rPr>
-        <w:t>fastTrackHearingTime</w:t>
-      </w:r>
-      <w:r>
-        <w:rPr>
-          <w:rFonts w:ascii="Arial" w:hAnsi="Arial" w:cs="Arial"/>
-          <w:lang w:val="en-US"/>
+        <w:t>fastTrackTrial.input3</w:t>
+      </w:r>
+      <w:r>
+        <w:rPr>
+          <w:rFonts w:ascii="Arial" w:hAnsi="Arial" w:cs="Arial"/>
+        </w:rPr>
+        <w:t>&gt;&gt;</w:t>
+      </w:r>
+      <w:r>
+        <w:rPr>
+          <w:rFonts w:ascii="Arial" w:hAnsi="Arial" w:cs="Arial"/>
+        </w:rPr>
+        <w:t xml:space="preserve"> &lt;&lt;fastTrackTrialBundleTypeText&gt;&gt;</w:t>
+      </w:r>
+      <w:r>
+        <w:rPr>
+          <w:rFonts w:ascii="Arial" w:hAnsi="Arial" w:cs="Arial"/>
         </w:rPr>
         <w:t>.</w:t>
       </w:r>
-      <w:r>
-        <w:rPr>
-          <w:rFonts w:ascii="Arial" w:hAnsi="Arial" w:cs="Arial"/>
-          <w:lang w:val="en-US"/>
-        </w:rPr>
-        <w:t>helpText</w:t>
-      </w:r>
-      <w:r>
-        <w:rPr>
-          <w:rFonts w:ascii="Arial" w:hAnsi="Arial" w:cs="Arial"/>
-          <w:lang w:val="en-US"/>
-        </w:rPr>
-        <w:t>2</w:t>
-      </w:r>
-      <w:r>
-        <w:rPr>
-          <w:rFonts w:ascii="Arial" w:hAnsi="Arial" w:cs="Arial"/>
-        </w:rPr>
-        <w:t>&gt;&gt;</w:t>
-      </w:r>
-      <w:r>
-        <w:rPr>
-          <w:rFonts w:ascii="Arial" w:hAnsi="Arial" w:cs="Arial"/>
-        </w:rPr>
-        <w:t xml:space="preserve"> &lt;&lt;</w:t>
-      </w:r>
-      <w:proofErr w:type="spellStart"/>
-      <w:r>
-        <w:rPr>
-          <w:rFonts w:ascii="Arial" w:hAnsi="Arial" w:cs="Arial"/>
-        </w:rPr>
-        <w:t>fastTrackTrialBundleTypeText</w:t>
-      </w:r>
-      <w:proofErr w:type="spellEnd"/>
-      <w:r>
-        <w:rPr>
-          <w:rFonts w:ascii="Arial" w:hAnsi="Arial" w:cs="Arial"/>
-        </w:rPr>
-        <w:t>&gt;&gt;</w:t>
-      </w:r>
     </w:p>
     <w:p>
       <w:pPr>
@@ -3821,21 +2909,12 @@
         </w:rPr>
         <w:t>&lt;&lt;cs_{</w:t>
       </w:r>
-      <w:proofErr w:type="spellStart"/>
-      <w:r>
-        <w:rPr>
-          <w:rFonts w:ascii="Arial" w:hAnsi="Arial" w:cs="Arial"/>
-          <w:lang w:val="en-US"/>
-        </w:rPr>
-        <w:t>fastTrackMethodToggle</w:t>
-      </w:r>
-      <w:proofErr w:type="spellEnd"/>
-      <w:r>
-        <w:rPr>
-          <w:rFonts w:ascii="Arial" w:hAnsi="Arial" w:cs="Arial"/>
-          <w:lang w:val="en-US"/>
-        </w:rPr>
-        <w:t>=true}&gt;&gt;</w:t>
+      <w:r>
+        <w:rPr>
+          <w:rFonts w:ascii="Arial" w:hAnsi="Arial" w:cs="Arial"/>
+          <w:lang w:val="en-US"/>
+        </w:rPr>
+        <w:t>fastTrackMethodToggle=true}&gt;&gt;</w:t>
       </w:r>
     </w:p>
     <w:p>
@@ -3874,7 +2953,6 @@
         </w:rPr>
         <w:t>&lt;&lt;cs_{</w:t>
       </w:r>
-      <w:proofErr w:type="spellStart"/>
       <w:r>
         <w:rPr>
           <w:rFonts w:ascii="Arial" w:hAnsi="Arial" w:cs="Arial"/>
@@ -3887,17 +2965,8 @@
           <w:rFonts w:ascii="Arial" w:hAnsi="Arial" w:cs="Arial"/>
           <w:lang w:val="en-US"/>
         </w:rPr>
-        <w:t>Method</w:t>
-      </w:r>
-      <w:proofErr w:type="spellEnd"/>
-      <w:r>
-        <w:rPr>
-          <w:rFonts w:ascii="Arial" w:hAnsi="Arial" w:cs="Arial"/>
-          <w:lang w:val="en-US"/>
-        </w:rPr>
-        <w:t>=’</w:t>
-      </w:r>
-      <w:proofErr w:type="spellStart"/>
+        <w:t>Method=’</w:t>
+      </w:r>
       <w:r>
         <w:rPr>
           <w:rFonts w:ascii="Arial" w:hAnsi="Arial" w:cs="Arial"/>
@@ -3910,15 +2979,7 @@
           <w:rFonts w:ascii="Arial" w:hAnsi="Arial" w:cs="Arial"/>
           <w:lang w:val="en-US"/>
         </w:rPr>
-        <w:t>MethodInPerson</w:t>
-      </w:r>
-      <w:proofErr w:type="spellEnd"/>
-      <w:r>
-        <w:rPr>
-          <w:rFonts w:ascii="Arial" w:hAnsi="Arial" w:cs="Arial"/>
-          <w:lang w:val="en-US"/>
-        </w:rPr>
-        <w:t>’}&gt;&gt;</w:t>
+        <w:t>MethodInPerson’}&gt;&gt;</w:t>
       </w:r>
     </w:p>
     <w:p>
@@ -3952,17 +3013,20 @@
         </w:rPr>
         <w:t>&lt;&lt;</w:t>
       </w:r>
-      <w:proofErr w:type="spellStart"/>
+      <w:r>
+        <w:rPr>
+          <w:rFonts w:ascii="Arial" w:hAnsi="Arial" w:cs="Arial"/>
+          <w:lang w:val="en-US"/>
+        </w:rPr>
+        <w:t>fastTrack</w:t>
+      </w:r>
       <w:r>
         <w:rPr>
           <w:rFonts w:ascii="Arial" w:eastAsia="Times New Roman" w:hAnsi="Arial" w:cs="Arial"/>
-          <w:b/>
-          <w:bCs/>
           <w:lang w:eastAsia="en-GB"/>
         </w:rPr>
-        <w:t>hearingLocation</w:t>
-      </w:r>
-      <w:proofErr w:type="spellEnd"/>
+        <w:t>MethodInPerson.value.label</w:t>
+      </w:r>
       <w:r>
         <w:rPr>
           <w:rFonts w:ascii="Arial" w:eastAsia="Times New Roman" w:hAnsi="Arial" w:cs="Arial"/>
@@ -4036,7 +3100,6 @@
         </w:rPr>
         <w:t>&lt;&lt;cs_{</w:t>
       </w:r>
-      <w:proofErr w:type="spellStart"/>
       <w:r>
         <w:rPr>
           <w:rFonts w:ascii="Arial" w:hAnsi="Arial" w:cs="Arial"/>
@@ -4049,17 +3112,8 @@
           <w:rFonts w:ascii="Arial" w:hAnsi="Arial" w:cs="Arial"/>
           <w:lang w:val="en-US"/>
         </w:rPr>
-        <w:t>Method</w:t>
-      </w:r>
-      <w:proofErr w:type="spellEnd"/>
-      <w:r>
-        <w:rPr>
-          <w:rFonts w:ascii="Arial" w:hAnsi="Arial" w:cs="Arial"/>
-          <w:lang w:val="en-US"/>
-        </w:rPr>
-        <w:t>=’</w:t>
-      </w:r>
-      <w:proofErr w:type="spellStart"/>
+        <w:t>Method=’</w:t>
+      </w:r>
       <w:r>
         <w:rPr>
           <w:rFonts w:ascii="Arial" w:hAnsi="Arial" w:cs="Arial"/>
@@ -4072,15 +3126,7 @@
           <w:rFonts w:ascii="Arial" w:hAnsi="Arial" w:cs="Arial"/>
           <w:lang w:val="en-US"/>
         </w:rPr>
-        <w:t>MethodTelephoneHearing</w:t>
-      </w:r>
-      <w:proofErr w:type="spellEnd"/>
-      <w:r>
-        <w:rPr>
-          <w:rFonts w:ascii="Arial" w:hAnsi="Arial" w:cs="Arial"/>
-          <w:lang w:val="en-US"/>
-        </w:rPr>
-        <w:t>’}&gt;&gt;</w:t>
+        <w:t>MethodTelephoneHearing’}&gt;&gt;</w:t>
       </w:r>
     </w:p>
     <w:p>
@@ -4127,21 +3173,53 @@
           <w:rFonts w:ascii="Arial" w:eastAsia="Times New Roman" w:hAnsi="Arial" w:cs="Arial"/>
           <w:lang w:eastAsia="en-GB"/>
         </w:rPr>
-        <w:t>,</w:t>
+        <w:t xml:space="preserve"> wi</w:t>
       </w:r>
       <w:r>
         <w:rPr>
           <w:rFonts w:ascii="Arial" w:eastAsia="Times New Roman" w:hAnsi="Arial" w:cs="Arial"/>
           <w:lang w:eastAsia="en-GB"/>
         </w:rPr>
-        <w:t xml:space="preserve"> </w:t>
+        <w:t xml:space="preserve">th the </w:t>
+      </w:r>
+      <w:r>
+        <w:rPr>
+          <w:rFonts w:ascii="Arial" w:eastAsia="Times New Roman" w:hAnsi="Arial" w:cs="Arial"/>
+          <w:b/>
+          <w:bCs/>
+          <w:lang w:eastAsia="en-GB"/>
+        </w:rPr>
+        <w:t>&lt;&lt;</w:t>
+      </w:r>
+      <w:r>
+        <w:rPr>
+          <w:rFonts w:ascii="Arial" w:hAnsi="Arial" w:cs="Arial"/>
+          <w:lang w:val="en-US"/>
+        </w:rPr>
+        <w:t>fastTrack</w:t>
       </w:r>
       <w:r>
         <w:rPr>
           <w:rFonts w:ascii="Arial" w:eastAsia="Times New Roman" w:hAnsi="Arial" w:cs="Arial"/>
           <w:lang w:eastAsia="en-GB"/>
         </w:rPr>
-        <w:t>further details will be provided in your hearing notice.</w:t>
+        <w:t>MethodTelephoneHearing</w:t>
+      </w:r>
+      <w:r>
+        <w:rPr>
+          <w:rFonts w:ascii="Arial" w:eastAsia="Times New Roman" w:hAnsi="Arial" w:cs="Arial"/>
+          <w:b/>
+          <w:bCs/>
+          <w:lang w:eastAsia="en-GB"/>
+        </w:rPr>
+        <w:t>&gt;&gt;</w:t>
+      </w:r>
+      <w:r>
+        <w:rPr>
+          <w:rFonts w:ascii="Arial" w:eastAsia="Times New Roman" w:hAnsi="Arial" w:cs="Arial"/>
+          <w:lang w:eastAsia="en-GB"/>
+        </w:rPr>
+        <w:t xml:space="preserve"> to arrange.</w:t>
       </w:r>
     </w:p>
     <w:p>
@@ -4177,7 +3255,6 @@
         </w:rPr>
         <w:t>&lt;&lt;cs_{</w:t>
       </w:r>
-      <w:proofErr w:type="spellStart"/>
       <w:r>
         <w:rPr>
           <w:rFonts w:ascii="Arial" w:hAnsi="Arial" w:cs="Arial"/>
@@ -4190,17 +3267,8 @@
           <w:rFonts w:ascii="Arial" w:hAnsi="Arial" w:cs="Arial"/>
           <w:lang w:val="en-US"/>
         </w:rPr>
-        <w:t>Method</w:t>
-      </w:r>
-      <w:proofErr w:type="spellEnd"/>
-      <w:r>
-        <w:rPr>
-          <w:rFonts w:ascii="Arial" w:hAnsi="Arial" w:cs="Arial"/>
-          <w:lang w:val="en-US"/>
-        </w:rPr>
-        <w:t>=’</w:t>
-      </w:r>
-      <w:proofErr w:type="spellStart"/>
+        <w:t>Method=’</w:t>
+      </w:r>
       <w:r>
         <w:rPr>
           <w:rFonts w:ascii="Arial" w:hAnsi="Arial" w:cs="Arial"/>
@@ -4213,15 +3281,7 @@
           <w:rFonts w:ascii="Arial" w:hAnsi="Arial" w:cs="Arial"/>
           <w:lang w:val="en-US"/>
         </w:rPr>
-        <w:t>MethodVideoConferenceHearing</w:t>
-      </w:r>
-      <w:proofErr w:type="spellEnd"/>
-      <w:r>
-        <w:rPr>
-          <w:rFonts w:ascii="Arial" w:hAnsi="Arial" w:cs="Arial"/>
-          <w:lang w:val="en-US"/>
-        </w:rPr>
-        <w:t>’}&gt;&gt;</w:t>
+        <w:t>MethodVideoConferenceHearing’}&gt;&gt;</w:t>
       </w:r>
     </w:p>
     <w:p>
@@ -4267,36 +3327,68 @@
           <w:rFonts w:ascii="Arial" w:eastAsia="Times New Roman" w:hAnsi="Arial" w:cs="Arial"/>
           <w:lang w:eastAsia="en-GB"/>
         </w:rPr>
-        <w:t>,</w:t>
+        <w:t xml:space="preserve"> wi</w:t>
       </w:r>
       <w:r>
         <w:rPr>
           <w:rFonts w:ascii="Arial" w:eastAsia="Times New Roman" w:hAnsi="Arial" w:cs="Arial"/>
           <w:lang w:eastAsia="en-GB"/>
         </w:rPr>
-        <w:t xml:space="preserve"> </w:t>
+        <w:t xml:space="preserve">th the </w:t>
+      </w:r>
+      <w:r>
+        <w:rPr>
+          <w:rFonts w:ascii="Arial" w:eastAsia="Times New Roman" w:hAnsi="Arial" w:cs="Arial"/>
+          <w:b/>
+          <w:bCs/>
+          <w:lang w:eastAsia="en-GB"/>
+        </w:rPr>
+        <w:t>&lt;&lt;</w:t>
+      </w:r>
+      <w:r>
+        <w:rPr>
+          <w:rFonts w:ascii="Arial" w:hAnsi="Arial" w:cs="Arial"/>
+          <w:lang w:val="en-US"/>
+        </w:rPr>
+        <w:t>fastTrack</w:t>
       </w:r>
       <w:r>
         <w:rPr>
           <w:rFonts w:ascii="Arial" w:eastAsia="Times New Roman" w:hAnsi="Arial" w:cs="Arial"/>
           <w:lang w:eastAsia="en-GB"/>
         </w:rPr>
-        <w:t>further details will be provided in your hearing notice.</w:t>
-      </w:r>
-    </w:p>
-    <w:p>
-      <w:pPr>
-        <w:spacing w:after="0" w:line="240" w:lineRule="auto"/>
+        <w:t>MethodVideoConferenceHearing</w:t>
+      </w:r>
+      <w:r>
+        <w:rPr>
+          <w:rFonts w:ascii="Arial" w:eastAsia="Times New Roman" w:hAnsi="Arial" w:cs="Arial"/>
+          <w:b/>
+          <w:bCs/>
+          <w:lang w:eastAsia="en-GB"/>
+        </w:rPr>
+        <w:t>&gt;&gt;</w:t>
+      </w:r>
+      <w:r>
         <w:rPr>
           <w:rFonts w:ascii="Arial" w:eastAsia="Times New Roman" w:hAnsi="Arial" w:cs="Arial"/>
           <w:lang w:eastAsia="en-GB"/>
         </w:rPr>
-      </w:pPr>
-      <w:r>
+        <w:t xml:space="preserve"> to arrange.</w:t>
+      </w:r>
+    </w:p>
+    <w:p>
+      <w:pPr>
+        <w:spacing w:after="0" w:line="240" w:lineRule="auto"/>
         <w:rPr>
           <w:rFonts w:ascii="Arial" w:eastAsia="Times New Roman" w:hAnsi="Arial" w:cs="Arial"/>
           <w:lang w:eastAsia="en-GB"/>
         </w:rPr>
+      </w:pPr>
+      <w:r>
+        <w:rPr>
+          <w:rFonts w:ascii="Arial" w:eastAsia="Times New Roman" w:hAnsi="Arial" w:cs="Arial"/>
+          <w:lang w:eastAsia="en-GB"/>
+        </w:rPr>
         <w:t>&lt;&lt;es_&gt;&gt;</w:t>
       </w:r>
     </w:p>
@@ -4329,21 +3421,12 @@
         </w:rPr>
         <w:t>&lt;&lt;cs_{</w:t>
       </w:r>
-      <w:proofErr w:type="spellStart"/>
-      <w:r>
-        <w:rPr>
-          <w:rFonts w:ascii="Arial" w:hAnsi="Arial" w:cs="Arial"/>
-          <w:lang w:val="en-US"/>
-        </w:rPr>
-        <w:t>hasBuildingDispute</w:t>
-      </w:r>
-      <w:proofErr w:type="spellEnd"/>
-      <w:r>
-        <w:rPr>
-          <w:rFonts w:ascii="Arial" w:hAnsi="Arial" w:cs="Arial"/>
-          <w:lang w:val="en-US"/>
-        </w:rPr>
-        <w:t>=true}&gt;&gt;</w:t>
+      <w:r>
+        <w:rPr>
+          <w:rFonts w:ascii="Arial" w:hAnsi="Arial" w:cs="Arial"/>
+          <w:lang w:val="en-US"/>
+        </w:rPr>
+        <w:t>hasBuildingDispute=true}&gt;&gt;</w:t>
       </w:r>
     </w:p>
     <w:p>
@@ -4498,40 +3581,14 @@
           <w:b/>
           <w:bCs/>
         </w:rPr>
-        <w:t>&lt;</w:t>
-      </w:r>
-      <w:proofErr w:type="gramStart"/>
-      <w:r>
-        <w:rPr>
-          <w:rFonts w:ascii="Arial" w:hAnsi="Arial" w:cs="Arial"/>
-          <w:b/>
-          <w:bCs/>
-        </w:rPr>
-        <w:t>&lt;</w:t>
-      </w:r>
-      <w:r>
-        <w:rPr>
-          <w:rFonts w:ascii="Arial" w:eastAsia="Arial" w:hAnsi="Arial" w:cs="Arial"/>
-          <w:bCs/>
-        </w:rPr>
-        <w:t>{</w:t>
-      </w:r>
-      <w:proofErr w:type="spellStart"/>
-      <w:proofErr w:type="gramEnd"/>
-      <w:r>
-        <w:rPr>
-          <w:rFonts w:ascii="Arial" w:eastAsia="Arial" w:hAnsi="Arial" w:cs="Arial"/>
-          <w:bCs/>
-        </w:rPr>
-        <w:t>dateFormat</w:t>
-      </w:r>
-      <w:proofErr w:type="spellEnd"/>
-      <w:r>
-        <w:rPr>
-          <w:rFonts w:ascii="Arial" w:eastAsia="Arial" w:hAnsi="Arial" w:cs="Arial"/>
-          <w:bCs/>
-        </w:rPr>
-        <w:t>(</w:t>
+        <w:t>&lt;&lt;</w:t>
+      </w:r>
+      <w:r>
+        <w:rPr>
+          <w:rFonts w:ascii="Arial" w:eastAsia="Arial" w:hAnsi="Arial" w:cs="Arial"/>
+          <w:bCs/>
+        </w:rPr>
+        <w:t>{dateFormat(</w:t>
       </w:r>
       <w:r>
         <w:rPr>
@@ -4559,39 +3616,7 @@
           <w:rFonts w:ascii="Arial" w:eastAsia="Arial" w:hAnsi="Arial" w:cs="Arial"/>
           <w:bCs/>
         </w:rPr>
-        <w:t xml:space="preserve">, ‘dd MMMM </w:t>
-      </w:r>
-      <w:proofErr w:type="spellStart"/>
-      <w:r>
-        <w:rPr>
-          <w:rFonts w:ascii="Arial" w:eastAsia="Arial" w:hAnsi="Arial" w:cs="Arial"/>
-          <w:bCs/>
-        </w:rPr>
-        <w:t>yyyy</w:t>
-      </w:r>
-      <w:proofErr w:type="spellEnd"/>
-      <w:r>
-        <w:rPr>
-          <w:rFonts w:ascii="Arial" w:eastAsia="Arial" w:hAnsi="Arial" w:cs="Arial"/>
-          <w:bCs/>
-        </w:rPr>
-        <w:t>’, ‘</w:t>
-      </w:r>
-      <w:proofErr w:type="spellStart"/>
-      <w:r>
-        <w:rPr>
-          <w:rFonts w:ascii="Arial" w:eastAsia="Arial" w:hAnsi="Arial" w:cs="Arial"/>
-          <w:bCs/>
-        </w:rPr>
-        <w:t>yyyy</w:t>
-      </w:r>
-      <w:proofErr w:type="spellEnd"/>
-      <w:r>
-        <w:rPr>
-          <w:rFonts w:ascii="Arial" w:eastAsia="Arial" w:hAnsi="Arial" w:cs="Arial"/>
-          <w:bCs/>
-        </w:rPr>
-        <w:t>-MM-dd’</w:t>
+        <w:t>, ‘dd MMMM yyyy’, ‘yyyy-MM-dd’</w:t>
       </w:r>
       <w:r>
         <w:rPr>
@@ -4671,40 +3696,14 @@
           <w:b/>
           <w:bCs/>
         </w:rPr>
-        <w:t>&lt;</w:t>
-      </w:r>
-      <w:proofErr w:type="gramStart"/>
-      <w:r>
-        <w:rPr>
-          <w:rFonts w:ascii="Arial" w:hAnsi="Arial" w:cs="Arial"/>
-          <w:b/>
-          <w:bCs/>
-        </w:rPr>
-        <w:t>&lt;</w:t>
-      </w:r>
-      <w:r>
-        <w:rPr>
-          <w:rFonts w:ascii="Arial" w:eastAsia="Arial" w:hAnsi="Arial" w:cs="Arial"/>
-          <w:bCs/>
-        </w:rPr>
-        <w:t>{</w:t>
-      </w:r>
-      <w:proofErr w:type="spellStart"/>
-      <w:proofErr w:type="gramEnd"/>
-      <w:r>
-        <w:rPr>
-          <w:rFonts w:ascii="Arial" w:eastAsia="Arial" w:hAnsi="Arial" w:cs="Arial"/>
-          <w:bCs/>
-        </w:rPr>
-        <w:t>dateFormat</w:t>
-      </w:r>
-      <w:proofErr w:type="spellEnd"/>
-      <w:r>
-        <w:rPr>
-          <w:rFonts w:ascii="Arial" w:eastAsia="Arial" w:hAnsi="Arial" w:cs="Arial"/>
-          <w:bCs/>
-        </w:rPr>
-        <w:t>(</w:t>
+        <w:t>&lt;&lt;</w:t>
+      </w:r>
+      <w:r>
+        <w:rPr>
+          <w:rFonts w:ascii="Arial" w:eastAsia="Arial" w:hAnsi="Arial" w:cs="Arial"/>
+          <w:bCs/>
+        </w:rPr>
+        <w:t>{dateFormat(</w:t>
       </w:r>
       <w:r>
         <w:rPr>
@@ -4739,39 +3738,7 @@
           <w:rFonts w:ascii="Arial" w:eastAsia="Arial" w:hAnsi="Arial" w:cs="Arial"/>
           <w:bCs/>
         </w:rPr>
-        <w:t xml:space="preserve">, ‘dd MMMM </w:t>
-      </w:r>
-      <w:proofErr w:type="spellStart"/>
-      <w:r>
-        <w:rPr>
-          <w:rFonts w:ascii="Arial" w:eastAsia="Arial" w:hAnsi="Arial" w:cs="Arial"/>
-          <w:bCs/>
-        </w:rPr>
-        <w:t>yyyy</w:t>
-      </w:r>
-      <w:proofErr w:type="spellEnd"/>
-      <w:r>
-        <w:rPr>
-          <w:rFonts w:ascii="Arial" w:eastAsia="Arial" w:hAnsi="Arial" w:cs="Arial"/>
-          <w:bCs/>
-        </w:rPr>
-        <w:t>’, ‘</w:t>
-      </w:r>
-      <w:proofErr w:type="spellStart"/>
-      <w:r>
-        <w:rPr>
-          <w:rFonts w:ascii="Arial" w:eastAsia="Arial" w:hAnsi="Arial" w:cs="Arial"/>
-          <w:bCs/>
-        </w:rPr>
-        <w:t>yyyy</w:t>
-      </w:r>
-      <w:proofErr w:type="spellEnd"/>
-      <w:r>
-        <w:rPr>
-          <w:rFonts w:ascii="Arial" w:eastAsia="Arial" w:hAnsi="Arial" w:cs="Arial"/>
-          <w:bCs/>
-        </w:rPr>
-        <w:t>-MM-dd’</w:t>
+        <w:t>, ‘dd MMMM yyyy’, ‘yyyy-MM-dd’</w:t>
       </w:r>
       <w:r>
         <w:rPr>
@@ -4831,21 +3798,12 @@
         </w:rPr>
         <w:t>&lt;&lt;cs_{</w:t>
       </w:r>
-      <w:proofErr w:type="spellStart"/>
-      <w:r>
-        <w:rPr>
-          <w:rFonts w:ascii="Arial" w:hAnsi="Arial" w:cs="Arial"/>
-          <w:lang w:val="en-US"/>
-        </w:rPr>
-        <w:t>hasClinicalNegligence</w:t>
-      </w:r>
-      <w:proofErr w:type="spellEnd"/>
-      <w:r>
-        <w:rPr>
-          <w:rFonts w:ascii="Arial" w:hAnsi="Arial" w:cs="Arial"/>
-          <w:lang w:val="en-US"/>
-        </w:rPr>
-        <w:t>=true</w:t>
+      <w:r>
+        <w:rPr>
+          <w:rFonts w:ascii="Arial" w:hAnsi="Arial" w:cs="Arial"/>
+          <w:lang w:val="en-US"/>
+        </w:rPr>
+        <w:t>hasClinicalNegligence=true</w:t>
       </w:r>
       <w:r>
         <w:rPr>
@@ -5062,21 +4020,12 @@
         </w:rPr>
         <w:t>&lt;&lt;cs_{</w:t>
       </w:r>
-      <w:proofErr w:type="spellStart"/>
-      <w:r>
-        <w:rPr>
-          <w:rFonts w:ascii="Arial" w:hAnsi="Arial" w:cs="Arial"/>
-          <w:lang w:val="en-US"/>
-        </w:rPr>
-        <w:t>hasCreditHire</w:t>
-      </w:r>
-      <w:proofErr w:type="spellEnd"/>
-      <w:r>
-        <w:rPr>
-          <w:rFonts w:ascii="Arial" w:hAnsi="Arial" w:cs="Arial"/>
-          <w:lang w:val="en-US"/>
-        </w:rPr>
-        <w:t>=true</w:t>
+      <w:r>
+        <w:rPr>
+          <w:rFonts w:ascii="Arial" w:hAnsi="Arial" w:cs="Arial"/>
+          <w:lang w:val="en-US"/>
+        </w:rPr>
+        <w:t>hasCreditHire=true</w:t>
       </w:r>
       <w:r>
         <w:rPr>
@@ -5209,40 +4158,14 @@
           <w:b/>
           <w:bCs/>
         </w:rPr>
-        <w:t>&lt;</w:t>
-      </w:r>
-      <w:proofErr w:type="gramStart"/>
-      <w:r>
-        <w:rPr>
-          <w:rFonts w:ascii="Arial" w:hAnsi="Arial" w:cs="Arial"/>
-          <w:b/>
-          <w:bCs/>
-        </w:rPr>
-        <w:t>&lt;</w:t>
-      </w:r>
-      <w:r>
-        <w:rPr>
-          <w:rFonts w:ascii="Arial" w:eastAsia="Arial" w:hAnsi="Arial" w:cs="Arial"/>
-          <w:bCs/>
-        </w:rPr>
-        <w:t>{</w:t>
-      </w:r>
-      <w:proofErr w:type="spellStart"/>
-      <w:proofErr w:type="gramEnd"/>
-      <w:r>
-        <w:rPr>
-          <w:rFonts w:ascii="Arial" w:eastAsia="Arial" w:hAnsi="Arial" w:cs="Arial"/>
-          <w:bCs/>
-        </w:rPr>
-        <w:t>dateFormat</w:t>
-      </w:r>
-      <w:proofErr w:type="spellEnd"/>
-      <w:r>
-        <w:rPr>
-          <w:rFonts w:ascii="Arial" w:eastAsia="Arial" w:hAnsi="Arial" w:cs="Arial"/>
-          <w:bCs/>
-        </w:rPr>
-        <w:t>(</w:t>
+        <w:t>&lt;&lt;</w:t>
+      </w:r>
+      <w:r>
+        <w:rPr>
+          <w:rFonts w:ascii="Arial" w:eastAsia="Arial" w:hAnsi="Arial" w:cs="Arial"/>
+          <w:bCs/>
+        </w:rPr>
+        <w:t>{dateFormat(</w:t>
       </w:r>
       <w:r>
         <w:rPr>
@@ -5270,39 +4193,7 @@
           <w:rFonts w:ascii="Arial" w:eastAsia="Arial" w:hAnsi="Arial" w:cs="Arial"/>
           <w:bCs/>
         </w:rPr>
-        <w:t xml:space="preserve">, ‘dd MMMM </w:t>
-      </w:r>
-      <w:proofErr w:type="spellStart"/>
-      <w:r>
-        <w:rPr>
-          <w:rFonts w:ascii="Arial" w:eastAsia="Arial" w:hAnsi="Arial" w:cs="Arial"/>
-          <w:bCs/>
-        </w:rPr>
-        <w:t>yyyy</w:t>
-      </w:r>
-      <w:proofErr w:type="spellEnd"/>
-      <w:r>
-        <w:rPr>
-          <w:rFonts w:ascii="Arial" w:eastAsia="Arial" w:hAnsi="Arial" w:cs="Arial"/>
-          <w:bCs/>
-        </w:rPr>
-        <w:t>’, ‘</w:t>
-      </w:r>
-      <w:proofErr w:type="spellStart"/>
-      <w:r>
-        <w:rPr>
-          <w:rFonts w:ascii="Arial" w:eastAsia="Arial" w:hAnsi="Arial" w:cs="Arial"/>
-          <w:bCs/>
-        </w:rPr>
-        <w:t>yyyy</w:t>
-      </w:r>
-      <w:proofErr w:type="spellEnd"/>
-      <w:r>
-        <w:rPr>
-          <w:rFonts w:ascii="Arial" w:eastAsia="Arial" w:hAnsi="Arial" w:cs="Arial"/>
-          <w:bCs/>
-        </w:rPr>
-        <w:t>-MM-dd’</w:t>
+        <w:t>, ‘dd MMMM yyyy’, ‘yyyy-MM-dd’</w:t>
       </w:r>
       <w:r>
         <w:rPr>
@@ -5394,40 +4285,14 @@
           <w:b/>
           <w:bCs/>
         </w:rPr>
-        <w:t>&lt;</w:t>
-      </w:r>
-      <w:proofErr w:type="gramStart"/>
-      <w:r>
-        <w:rPr>
-          <w:rFonts w:ascii="Arial" w:hAnsi="Arial" w:cs="Arial"/>
-          <w:b/>
-          <w:bCs/>
-        </w:rPr>
-        <w:t>&lt;</w:t>
-      </w:r>
-      <w:r>
-        <w:rPr>
-          <w:rFonts w:ascii="Arial" w:eastAsia="Arial" w:hAnsi="Arial" w:cs="Arial"/>
-          <w:bCs/>
-        </w:rPr>
-        <w:t>{</w:t>
-      </w:r>
-      <w:proofErr w:type="spellStart"/>
-      <w:proofErr w:type="gramEnd"/>
-      <w:r>
-        <w:rPr>
-          <w:rFonts w:ascii="Arial" w:eastAsia="Arial" w:hAnsi="Arial" w:cs="Arial"/>
-          <w:bCs/>
-        </w:rPr>
-        <w:t>dateFormat</w:t>
-      </w:r>
-      <w:proofErr w:type="spellEnd"/>
-      <w:r>
-        <w:rPr>
-          <w:rFonts w:ascii="Arial" w:eastAsia="Arial" w:hAnsi="Arial" w:cs="Arial"/>
-          <w:bCs/>
-        </w:rPr>
-        <w:t>(</w:t>
+        <w:t>&lt;&lt;</w:t>
+      </w:r>
+      <w:r>
+        <w:rPr>
+          <w:rFonts w:ascii="Arial" w:eastAsia="Arial" w:hAnsi="Arial" w:cs="Arial"/>
+          <w:bCs/>
+        </w:rPr>
+        <w:t>{dateFormat(</w:t>
       </w:r>
       <w:r>
         <w:rPr>
@@ -5462,39 +4327,7 @@
           <w:rFonts w:ascii="Arial" w:eastAsia="Arial" w:hAnsi="Arial" w:cs="Arial"/>
           <w:bCs/>
         </w:rPr>
-        <w:t xml:space="preserve">, ‘dd MMMM </w:t>
-      </w:r>
-      <w:proofErr w:type="spellStart"/>
-      <w:r>
-        <w:rPr>
-          <w:rFonts w:ascii="Arial" w:eastAsia="Arial" w:hAnsi="Arial" w:cs="Arial"/>
-          <w:bCs/>
-        </w:rPr>
-        <w:t>yyyy</w:t>
-      </w:r>
-      <w:proofErr w:type="spellEnd"/>
-      <w:r>
-        <w:rPr>
-          <w:rFonts w:ascii="Arial" w:eastAsia="Arial" w:hAnsi="Arial" w:cs="Arial"/>
-          <w:bCs/>
-        </w:rPr>
-        <w:t>’, ‘</w:t>
-      </w:r>
-      <w:proofErr w:type="spellStart"/>
-      <w:r>
-        <w:rPr>
-          <w:rFonts w:ascii="Arial" w:eastAsia="Arial" w:hAnsi="Arial" w:cs="Arial"/>
-          <w:bCs/>
-        </w:rPr>
-        <w:t>yyyy</w:t>
-      </w:r>
-      <w:proofErr w:type="spellEnd"/>
-      <w:r>
-        <w:rPr>
-          <w:rFonts w:ascii="Arial" w:eastAsia="Arial" w:hAnsi="Arial" w:cs="Arial"/>
-          <w:bCs/>
-        </w:rPr>
-        <w:t>-MM-dd’</w:t>
+        <w:t>, ‘dd MMMM yyyy’, ‘yyyy-MM-dd’</w:t>
       </w:r>
       <w:r>
         <w:rPr>
@@ -5568,40 +4401,14 @@
           <w:b/>
           <w:bCs/>
         </w:rPr>
-        <w:t>&lt;</w:t>
-      </w:r>
-      <w:proofErr w:type="gramStart"/>
-      <w:r>
-        <w:rPr>
-          <w:rFonts w:ascii="Arial" w:hAnsi="Arial" w:cs="Arial"/>
-          <w:b/>
-          <w:bCs/>
-        </w:rPr>
-        <w:t>&lt;</w:t>
-      </w:r>
-      <w:r>
-        <w:rPr>
-          <w:rFonts w:ascii="Arial" w:eastAsia="Arial" w:hAnsi="Arial" w:cs="Arial"/>
-          <w:bCs/>
-        </w:rPr>
-        <w:t>{</w:t>
-      </w:r>
-      <w:proofErr w:type="spellStart"/>
-      <w:proofErr w:type="gramEnd"/>
-      <w:r>
-        <w:rPr>
-          <w:rFonts w:ascii="Arial" w:eastAsia="Arial" w:hAnsi="Arial" w:cs="Arial"/>
-          <w:bCs/>
-        </w:rPr>
-        <w:t>dateFormat</w:t>
-      </w:r>
-      <w:proofErr w:type="spellEnd"/>
-      <w:r>
-        <w:rPr>
-          <w:rFonts w:ascii="Arial" w:eastAsia="Arial" w:hAnsi="Arial" w:cs="Arial"/>
-          <w:bCs/>
-        </w:rPr>
-        <w:t>(</w:t>
+        <w:t>&lt;&lt;</w:t>
+      </w:r>
+      <w:r>
+        <w:rPr>
+          <w:rFonts w:ascii="Arial" w:eastAsia="Arial" w:hAnsi="Arial" w:cs="Arial"/>
+          <w:bCs/>
+        </w:rPr>
+        <w:t>{dateFormat(</w:t>
       </w:r>
       <w:r>
         <w:rPr>
@@ -5636,39 +4443,7 @@
           <w:rFonts w:ascii="Arial" w:eastAsia="Arial" w:hAnsi="Arial" w:cs="Arial"/>
           <w:bCs/>
         </w:rPr>
-        <w:t xml:space="preserve">, ‘dd MMMM </w:t>
-      </w:r>
-      <w:proofErr w:type="spellStart"/>
-      <w:r>
-        <w:rPr>
-          <w:rFonts w:ascii="Arial" w:eastAsia="Arial" w:hAnsi="Arial" w:cs="Arial"/>
-          <w:bCs/>
-        </w:rPr>
-        <w:t>yyyy</w:t>
-      </w:r>
-      <w:proofErr w:type="spellEnd"/>
-      <w:r>
-        <w:rPr>
-          <w:rFonts w:ascii="Arial" w:eastAsia="Arial" w:hAnsi="Arial" w:cs="Arial"/>
-          <w:bCs/>
-        </w:rPr>
-        <w:t>’, ‘</w:t>
-      </w:r>
-      <w:proofErr w:type="spellStart"/>
-      <w:r>
-        <w:rPr>
-          <w:rFonts w:ascii="Arial" w:eastAsia="Arial" w:hAnsi="Arial" w:cs="Arial"/>
-          <w:bCs/>
-        </w:rPr>
-        <w:t>yyyy</w:t>
-      </w:r>
-      <w:proofErr w:type="spellEnd"/>
-      <w:r>
-        <w:rPr>
-          <w:rFonts w:ascii="Arial" w:eastAsia="Arial" w:hAnsi="Arial" w:cs="Arial"/>
-          <w:bCs/>
-        </w:rPr>
-        <w:t>-MM-dd’</w:t>
+        <w:t>, ‘dd MMMM yyyy’, ‘yyyy-MM-dd’</w:t>
       </w:r>
       <w:r>
         <w:rPr>
@@ -5724,23 +4499,7 @@
           <w:rFonts w:ascii="Arial" w:eastAsia="Arial" w:hAnsi="Arial" w:cs="Arial"/>
           <w:bCs/>
         </w:rPr>
-        <w:t>{</w:t>
-      </w:r>
-      <w:proofErr w:type="spellStart"/>
-      <w:r>
-        <w:rPr>
-          <w:rFonts w:ascii="Arial" w:eastAsia="Arial" w:hAnsi="Arial" w:cs="Arial"/>
-          <w:bCs/>
-        </w:rPr>
-        <w:t>dateFormat</w:t>
-      </w:r>
-      <w:proofErr w:type="spellEnd"/>
-      <w:r>
-        <w:rPr>
-          <w:rFonts w:ascii="Arial" w:eastAsia="Arial" w:hAnsi="Arial" w:cs="Arial"/>
-          <w:bCs/>
-        </w:rPr>
-        <w:t>(</w:t>
+        <w:t>{dateFormat(</w:t>
       </w:r>
       <w:r>
         <w:rPr>
@@ -5775,39 +4534,7 @@
           <w:rFonts w:ascii="Arial" w:eastAsia="Arial" w:hAnsi="Arial" w:cs="Arial"/>
           <w:bCs/>
         </w:rPr>
-        <w:t xml:space="preserve">, ‘dd MMMM </w:t>
-      </w:r>
-      <w:proofErr w:type="spellStart"/>
-      <w:r>
-        <w:rPr>
-          <w:rFonts w:ascii="Arial" w:eastAsia="Arial" w:hAnsi="Arial" w:cs="Arial"/>
-          <w:bCs/>
-        </w:rPr>
-        <w:t>yyyy</w:t>
-      </w:r>
-      <w:proofErr w:type="spellEnd"/>
-      <w:r>
-        <w:rPr>
-          <w:rFonts w:ascii="Arial" w:eastAsia="Arial" w:hAnsi="Arial" w:cs="Arial"/>
-          <w:bCs/>
-        </w:rPr>
-        <w:t>’, ‘</w:t>
-      </w:r>
-      <w:proofErr w:type="spellStart"/>
-      <w:r>
-        <w:rPr>
-          <w:rFonts w:ascii="Arial" w:eastAsia="Arial" w:hAnsi="Arial" w:cs="Arial"/>
-          <w:bCs/>
-        </w:rPr>
-        <w:t>yyyy</w:t>
-      </w:r>
-      <w:proofErr w:type="spellEnd"/>
-      <w:r>
-        <w:rPr>
-          <w:rFonts w:ascii="Arial" w:eastAsia="Arial" w:hAnsi="Arial" w:cs="Arial"/>
-          <w:bCs/>
-        </w:rPr>
-        <w:t>-MM-dd’</w:t>
+        <w:t>, ‘dd MMMM yyyy’, ‘yyyy-MM-dd’</w:t>
       </w:r>
       <w:r>
         <w:rPr>
@@ -5908,21 +4635,12 @@
         </w:rPr>
         <w:t>&lt;&lt;cs_{</w:t>
       </w:r>
-      <w:proofErr w:type="spellStart"/>
-      <w:r>
-        <w:rPr>
-          <w:rFonts w:ascii="Arial" w:hAnsi="Arial" w:cs="Arial"/>
-          <w:lang w:val="en-US"/>
-        </w:rPr>
-        <w:t>hasEmployersLiability</w:t>
-      </w:r>
-      <w:proofErr w:type="spellEnd"/>
-      <w:r>
-        <w:rPr>
-          <w:rFonts w:ascii="Arial" w:hAnsi="Arial" w:cs="Arial"/>
-          <w:lang w:val="en-US"/>
-        </w:rPr>
-        <w:t>=true</w:t>
+      <w:r>
+        <w:rPr>
+          <w:rFonts w:ascii="Arial" w:hAnsi="Arial" w:cs="Arial"/>
+          <w:lang w:val="en-US"/>
+        </w:rPr>
+        <w:t>hasEmployersLiability=true</w:t>
       </w:r>
       <w:r>
         <w:rPr>
@@ -6004,21 +4722,12 @@
         </w:rPr>
         <w:t>&lt;&lt;cs_{</w:t>
       </w:r>
-      <w:proofErr w:type="spellStart"/>
-      <w:r>
-        <w:rPr>
-          <w:rFonts w:ascii="Arial" w:hAnsi="Arial" w:cs="Arial"/>
-          <w:lang w:val="en-US"/>
-        </w:rPr>
-        <w:t>hasHousingDisrepair</w:t>
-      </w:r>
-      <w:proofErr w:type="spellEnd"/>
-      <w:r>
-        <w:rPr>
-          <w:rFonts w:ascii="Arial" w:hAnsi="Arial" w:cs="Arial"/>
-          <w:lang w:val="en-US"/>
-        </w:rPr>
-        <w:t>=true</w:t>
+      <w:r>
+        <w:rPr>
+          <w:rFonts w:ascii="Arial" w:hAnsi="Arial" w:cs="Arial"/>
+          <w:lang w:val="en-US"/>
+        </w:rPr>
+        <w:t>hasHousingDisrepair=true</w:t>
       </w:r>
       <w:r>
         <w:rPr>
@@ -6161,40 +4870,14 @@
           <w:b/>
           <w:bCs/>
         </w:rPr>
-        <w:t>&lt;</w:t>
-      </w:r>
-      <w:proofErr w:type="gramStart"/>
-      <w:r>
-        <w:rPr>
-          <w:rFonts w:ascii="Arial" w:hAnsi="Arial" w:cs="Arial"/>
-          <w:b/>
-          <w:bCs/>
-        </w:rPr>
-        <w:t>&lt;</w:t>
-      </w:r>
-      <w:r>
-        <w:rPr>
-          <w:rFonts w:ascii="Arial" w:eastAsia="Arial" w:hAnsi="Arial" w:cs="Arial"/>
-          <w:bCs/>
-        </w:rPr>
-        <w:t>{</w:t>
-      </w:r>
-      <w:proofErr w:type="spellStart"/>
-      <w:proofErr w:type="gramEnd"/>
-      <w:r>
-        <w:rPr>
-          <w:rFonts w:ascii="Arial" w:eastAsia="Arial" w:hAnsi="Arial" w:cs="Arial"/>
-          <w:bCs/>
-        </w:rPr>
-        <w:t>dateFormat</w:t>
-      </w:r>
-      <w:proofErr w:type="spellEnd"/>
-      <w:r>
-        <w:rPr>
-          <w:rFonts w:ascii="Arial" w:eastAsia="Arial" w:hAnsi="Arial" w:cs="Arial"/>
-          <w:bCs/>
-        </w:rPr>
-        <w:t>(</w:t>
+        <w:t>&lt;&lt;</w:t>
+      </w:r>
+      <w:r>
+        <w:rPr>
+          <w:rFonts w:ascii="Arial" w:eastAsia="Arial" w:hAnsi="Arial" w:cs="Arial"/>
+          <w:bCs/>
+        </w:rPr>
+        <w:t>{dateFormat(</w:t>
       </w:r>
       <w:r>
         <w:rPr>
@@ -6222,39 +4905,7 @@
           <w:rFonts w:ascii="Arial" w:eastAsia="Arial" w:hAnsi="Arial" w:cs="Arial"/>
           <w:bCs/>
         </w:rPr>
-        <w:t xml:space="preserve">, ‘dd MMMM </w:t>
-      </w:r>
-      <w:proofErr w:type="spellStart"/>
-      <w:r>
-        <w:rPr>
-          <w:rFonts w:ascii="Arial" w:eastAsia="Arial" w:hAnsi="Arial" w:cs="Arial"/>
-          <w:bCs/>
-        </w:rPr>
-        <w:t>yyyy</w:t>
-      </w:r>
-      <w:proofErr w:type="spellEnd"/>
-      <w:r>
-        <w:rPr>
-          <w:rFonts w:ascii="Arial" w:eastAsia="Arial" w:hAnsi="Arial" w:cs="Arial"/>
-          <w:bCs/>
-        </w:rPr>
-        <w:t>’, ‘</w:t>
-      </w:r>
-      <w:proofErr w:type="spellStart"/>
-      <w:r>
-        <w:rPr>
-          <w:rFonts w:ascii="Arial" w:eastAsia="Arial" w:hAnsi="Arial" w:cs="Arial"/>
-          <w:bCs/>
-        </w:rPr>
-        <w:t>yyyy</w:t>
-      </w:r>
-      <w:proofErr w:type="spellEnd"/>
-      <w:r>
-        <w:rPr>
-          <w:rFonts w:ascii="Arial" w:eastAsia="Arial" w:hAnsi="Arial" w:cs="Arial"/>
-          <w:bCs/>
-        </w:rPr>
-        <w:t>-MM-dd’</w:t>
+        <w:t>, ‘dd MMMM yyyy’, ‘yyyy-MM-dd’</w:t>
       </w:r>
       <w:r>
         <w:rPr>
@@ -6328,40 +4979,14 @@
           <w:b/>
           <w:bCs/>
         </w:rPr>
-        <w:t>&lt;</w:t>
-      </w:r>
-      <w:proofErr w:type="gramStart"/>
-      <w:r>
-        <w:rPr>
-          <w:rFonts w:ascii="Arial" w:hAnsi="Arial" w:cs="Arial"/>
-          <w:b/>
-          <w:bCs/>
-        </w:rPr>
-        <w:t>&lt;</w:t>
-      </w:r>
-      <w:r>
-        <w:rPr>
-          <w:rFonts w:ascii="Arial" w:eastAsia="Arial" w:hAnsi="Arial" w:cs="Arial"/>
-          <w:bCs/>
-        </w:rPr>
-        <w:t>{</w:t>
-      </w:r>
-      <w:proofErr w:type="spellStart"/>
-      <w:proofErr w:type="gramEnd"/>
-      <w:r>
-        <w:rPr>
-          <w:rFonts w:ascii="Arial" w:eastAsia="Arial" w:hAnsi="Arial" w:cs="Arial"/>
-          <w:bCs/>
-        </w:rPr>
-        <w:t>dateFormat</w:t>
-      </w:r>
-      <w:proofErr w:type="spellEnd"/>
-      <w:r>
-        <w:rPr>
-          <w:rFonts w:ascii="Arial" w:eastAsia="Arial" w:hAnsi="Arial" w:cs="Arial"/>
-          <w:bCs/>
-        </w:rPr>
-        <w:t>(</w:t>
+        <w:t>&lt;&lt;</w:t>
+      </w:r>
+      <w:r>
+        <w:rPr>
+          <w:rFonts w:ascii="Arial" w:eastAsia="Arial" w:hAnsi="Arial" w:cs="Arial"/>
+          <w:bCs/>
+        </w:rPr>
+        <w:t>{dateFormat(</w:t>
       </w:r>
       <w:r>
         <w:rPr>
@@ -6396,39 +5021,7 @@
           <w:rFonts w:ascii="Arial" w:eastAsia="Arial" w:hAnsi="Arial" w:cs="Arial"/>
           <w:bCs/>
         </w:rPr>
-        <w:t xml:space="preserve">, ‘dd MMMM </w:t>
-      </w:r>
-      <w:proofErr w:type="spellStart"/>
-      <w:r>
-        <w:rPr>
-          <w:rFonts w:ascii="Arial" w:eastAsia="Arial" w:hAnsi="Arial" w:cs="Arial"/>
-          <w:bCs/>
-        </w:rPr>
-        <w:t>yyyy</w:t>
-      </w:r>
-      <w:proofErr w:type="spellEnd"/>
-      <w:r>
-        <w:rPr>
-          <w:rFonts w:ascii="Arial" w:eastAsia="Arial" w:hAnsi="Arial" w:cs="Arial"/>
-          <w:bCs/>
-        </w:rPr>
-        <w:t>’, ‘</w:t>
-      </w:r>
-      <w:proofErr w:type="spellStart"/>
-      <w:r>
-        <w:rPr>
-          <w:rFonts w:ascii="Arial" w:eastAsia="Arial" w:hAnsi="Arial" w:cs="Arial"/>
-          <w:bCs/>
-        </w:rPr>
-        <w:t>yyyy</w:t>
-      </w:r>
-      <w:proofErr w:type="spellEnd"/>
-      <w:r>
-        <w:rPr>
-          <w:rFonts w:ascii="Arial" w:eastAsia="Arial" w:hAnsi="Arial" w:cs="Arial"/>
-          <w:bCs/>
-        </w:rPr>
-        <w:t>-MM-dd’</w:t>
+        <w:t>, ‘dd MMMM yyyy’, ‘yyyy-MM-dd’</w:t>
       </w:r>
       <w:r>
         <w:rPr>
@@ -6488,21 +5081,12 @@
         </w:rPr>
         <w:t>&lt;&lt;cs_{</w:t>
       </w:r>
-      <w:proofErr w:type="spellStart"/>
-      <w:r>
-        <w:rPr>
-          <w:rFonts w:ascii="Arial" w:hAnsi="Arial" w:cs="Arial"/>
-          <w:lang w:val="en-US"/>
-        </w:rPr>
-        <w:t>hasPersonalInjury</w:t>
-      </w:r>
-      <w:proofErr w:type="spellEnd"/>
-      <w:r>
-        <w:rPr>
-          <w:rFonts w:ascii="Arial" w:hAnsi="Arial" w:cs="Arial"/>
-          <w:lang w:val="en-US"/>
-        </w:rPr>
-        <w:t>=true</w:t>
+      <w:r>
+        <w:rPr>
+          <w:rFonts w:ascii="Arial" w:hAnsi="Arial" w:cs="Arial"/>
+          <w:lang w:val="en-US"/>
+        </w:rPr>
+        <w:t>hasPersonalInjury=true</w:t>
       </w:r>
       <w:r>
         <w:rPr>
@@ -6554,41 +5138,14 @@
           <w:bCs/>
           <w:lang w:val="en-US"/>
         </w:rPr>
-        <w:t>&lt;</w:t>
-      </w:r>
-      <w:proofErr w:type="gramStart"/>
-      <w:r>
-        <w:rPr>
-          <w:rFonts w:ascii="Arial" w:hAnsi="Arial" w:cs="Arial"/>
-          <w:b/>
-          <w:bCs/>
-          <w:lang w:val="en-US"/>
-        </w:rPr>
-        <w:t>&lt;</w:t>
-      </w:r>
-      <w:r>
-        <w:rPr>
-          <w:rFonts w:ascii="Arial" w:eastAsia="Arial" w:hAnsi="Arial" w:cs="Arial"/>
-          <w:bCs/>
-        </w:rPr>
-        <w:t>{</w:t>
-      </w:r>
-      <w:proofErr w:type="spellStart"/>
-      <w:proofErr w:type="gramEnd"/>
-      <w:r>
-        <w:rPr>
-          <w:rFonts w:ascii="Arial" w:eastAsia="Arial" w:hAnsi="Arial" w:cs="Arial"/>
-          <w:bCs/>
-        </w:rPr>
-        <w:t>dateFormat</w:t>
-      </w:r>
-      <w:proofErr w:type="spellEnd"/>
-      <w:r>
-        <w:rPr>
-          <w:rFonts w:ascii="Arial" w:eastAsia="Arial" w:hAnsi="Arial" w:cs="Arial"/>
-          <w:bCs/>
-        </w:rPr>
-        <w:t>(</w:t>
+        <w:t>&lt;&lt;</w:t>
+      </w:r>
+      <w:r>
+        <w:rPr>
+          <w:rFonts w:ascii="Arial" w:eastAsia="Arial" w:hAnsi="Arial" w:cs="Arial"/>
+          <w:bCs/>
+        </w:rPr>
+        <w:t>{dateFormat(</w:t>
       </w:r>
       <w:r>
         <w:rPr>
@@ -6616,39 +5173,7 @@
           <w:rFonts w:ascii="Arial" w:eastAsia="Arial" w:hAnsi="Arial" w:cs="Arial"/>
           <w:bCs/>
         </w:rPr>
-        <w:t xml:space="preserve">, ‘dd MMMM </w:t>
-      </w:r>
-      <w:proofErr w:type="spellStart"/>
-      <w:r>
-        <w:rPr>
-          <w:rFonts w:ascii="Arial" w:eastAsia="Arial" w:hAnsi="Arial" w:cs="Arial"/>
-          <w:bCs/>
-        </w:rPr>
-        <w:t>yyyy</w:t>
-      </w:r>
-      <w:proofErr w:type="spellEnd"/>
-      <w:r>
-        <w:rPr>
-          <w:rFonts w:ascii="Arial" w:eastAsia="Arial" w:hAnsi="Arial" w:cs="Arial"/>
-          <w:bCs/>
-        </w:rPr>
-        <w:t>’, ‘</w:t>
-      </w:r>
-      <w:proofErr w:type="spellStart"/>
-      <w:r>
-        <w:rPr>
-          <w:rFonts w:ascii="Arial" w:eastAsia="Arial" w:hAnsi="Arial" w:cs="Arial"/>
-          <w:bCs/>
-        </w:rPr>
-        <w:t>yyyy</w:t>
-      </w:r>
-      <w:proofErr w:type="spellEnd"/>
-      <w:r>
-        <w:rPr>
-          <w:rFonts w:ascii="Arial" w:eastAsia="Arial" w:hAnsi="Arial" w:cs="Arial"/>
-          <w:bCs/>
-        </w:rPr>
-        <w:t>-MM-dd’</w:t>
+        <w:t>, ‘dd MMMM yyyy’, ‘yyyy-MM-dd’</w:t>
       </w:r>
       <w:r>
         <w:rPr>
@@ -6707,41 +5232,14 @@
           <w:bCs/>
           <w:lang w:val="en-US"/>
         </w:rPr>
-        <w:t>&lt;</w:t>
-      </w:r>
-      <w:proofErr w:type="gramStart"/>
-      <w:r>
-        <w:rPr>
-          <w:rFonts w:ascii="Arial" w:hAnsi="Arial" w:cs="Arial"/>
-          <w:b/>
-          <w:bCs/>
-          <w:lang w:val="en-US"/>
-        </w:rPr>
-        <w:t>&lt;</w:t>
-      </w:r>
-      <w:r>
-        <w:rPr>
-          <w:rFonts w:ascii="Arial" w:eastAsia="Arial" w:hAnsi="Arial" w:cs="Arial"/>
-          <w:bCs/>
-        </w:rPr>
-        <w:t>{</w:t>
-      </w:r>
-      <w:proofErr w:type="spellStart"/>
-      <w:proofErr w:type="gramEnd"/>
-      <w:r>
-        <w:rPr>
-          <w:rFonts w:ascii="Arial" w:eastAsia="Arial" w:hAnsi="Arial" w:cs="Arial"/>
-          <w:bCs/>
-        </w:rPr>
-        <w:t>dateFormat</w:t>
-      </w:r>
-      <w:proofErr w:type="spellEnd"/>
-      <w:r>
-        <w:rPr>
-          <w:rFonts w:ascii="Arial" w:eastAsia="Arial" w:hAnsi="Arial" w:cs="Arial"/>
-          <w:bCs/>
-        </w:rPr>
-        <w:t>(</w:t>
+        <w:t>&lt;&lt;</w:t>
+      </w:r>
+      <w:r>
+        <w:rPr>
+          <w:rFonts w:ascii="Arial" w:eastAsia="Arial" w:hAnsi="Arial" w:cs="Arial"/>
+          <w:bCs/>
+        </w:rPr>
+        <w:t>{dateFormat(</w:t>
       </w:r>
       <w:r>
         <w:rPr>
@@ -6776,39 +5274,7 @@
           <w:rFonts w:ascii="Arial" w:eastAsia="Arial" w:hAnsi="Arial" w:cs="Arial"/>
           <w:bCs/>
         </w:rPr>
-        <w:t xml:space="preserve">, ‘dd MMMM </w:t>
-      </w:r>
-      <w:proofErr w:type="spellStart"/>
-      <w:r>
-        <w:rPr>
-          <w:rFonts w:ascii="Arial" w:eastAsia="Arial" w:hAnsi="Arial" w:cs="Arial"/>
-          <w:bCs/>
-        </w:rPr>
-        <w:t>yyyy</w:t>
-      </w:r>
-      <w:proofErr w:type="spellEnd"/>
-      <w:r>
-        <w:rPr>
-          <w:rFonts w:ascii="Arial" w:eastAsia="Arial" w:hAnsi="Arial" w:cs="Arial"/>
-          <w:bCs/>
-        </w:rPr>
-        <w:t>’, ‘</w:t>
-      </w:r>
-      <w:proofErr w:type="spellStart"/>
-      <w:r>
-        <w:rPr>
-          <w:rFonts w:ascii="Arial" w:eastAsia="Arial" w:hAnsi="Arial" w:cs="Arial"/>
-          <w:bCs/>
-        </w:rPr>
-        <w:t>yyyy</w:t>
-      </w:r>
-      <w:proofErr w:type="spellEnd"/>
-      <w:r>
-        <w:rPr>
-          <w:rFonts w:ascii="Arial" w:eastAsia="Arial" w:hAnsi="Arial" w:cs="Arial"/>
-          <w:bCs/>
-        </w:rPr>
-        <w:t>-MM-dd’</w:t>
+        <w:t>, ‘dd MMMM yyyy’, ‘yyyy-MM-dd’</w:t>
       </w:r>
       <w:r>
         <w:rPr>
@@ -6867,41 +5333,14 @@
           <w:bCs/>
           <w:lang w:val="en-US"/>
         </w:rPr>
-        <w:t>&lt;</w:t>
-      </w:r>
-      <w:proofErr w:type="gramStart"/>
-      <w:r>
-        <w:rPr>
-          <w:rFonts w:ascii="Arial" w:hAnsi="Arial" w:cs="Arial"/>
-          <w:b/>
-          <w:bCs/>
-          <w:lang w:val="en-US"/>
-        </w:rPr>
-        <w:t>&lt;</w:t>
-      </w:r>
-      <w:r>
-        <w:rPr>
-          <w:rFonts w:ascii="Arial" w:eastAsia="Arial" w:hAnsi="Arial" w:cs="Arial"/>
-          <w:bCs/>
-        </w:rPr>
-        <w:t>{</w:t>
-      </w:r>
-      <w:proofErr w:type="spellStart"/>
-      <w:proofErr w:type="gramEnd"/>
-      <w:r>
-        <w:rPr>
-          <w:rFonts w:ascii="Arial" w:eastAsia="Arial" w:hAnsi="Arial" w:cs="Arial"/>
-          <w:bCs/>
-        </w:rPr>
-        <w:t>dateFormat</w:t>
-      </w:r>
-      <w:proofErr w:type="spellEnd"/>
-      <w:r>
-        <w:rPr>
-          <w:rFonts w:ascii="Arial" w:eastAsia="Arial" w:hAnsi="Arial" w:cs="Arial"/>
-          <w:bCs/>
-        </w:rPr>
-        <w:t>(</w:t>
+        <w:t>&lt;&lt;</w:t>
+      </w:r>
+      <w:r>
+        <w:rPr>
+          <w:rFonts w:ascii="Arial" w:eastAsia="Arial" w:hAnsi="Arial" w:cs="Arial"/>
+          <w:bCs/>
+        </w:rPr>
+        <w:t>{dateFormat(</w:t>
       </w:r>
       <w:r>
         <w:rPr>
@@ -6936,39 +5375,7 @@
           <w:rFonts w:ascii="Arial" w:eastAsia="Arial" w:hAnsi="Arial" w:cs="Arial"/>
           <w:bCs/>
         </w:rPr>
-        <w:t xml:space="preserve">, ‘dd MMMM </w:t>
-      </w:r>
-      <w:proofErr w:type="spellStart"/>
-      <w:r>
-        <w:rPr>
-          <w:rFonts w:ascii="Arial" w:eastAsia="Arial" w:hAnsi="Arial" w:cs="Arial"/>
-          <w:bCs/>
-        </w:rPr>
-        <w:t>yyyy</w:t>
-      </w:r>
-      <w:proofErr w:type="spellEnd"/>
-      <w:r>
-        <w:rPr>
-          <w:rFonts w:ascii="Arial" w:eastAsia="Arial" w:hAnsi="Arial" w:cs="Arial"/>
-          <w:bCs/>
-        </w:rPr>
-        <w:t>’, ‘</w:t>
-      </w:r>
-      <w:proofErr w:type="spellStart"/>
-      <w:r>
-        <w:rPr>
-          <w:rFonts w:ascii="Arial" w:eastAsia="Arial" w:hAnsi="Arial" w:cs="Arial"/>
-          <w:bCs/>
-        </w:rPr>
-        <w:t>yyyy</w:t>
-      </w:r>
-      <w:proofErr w:type="spellEnd"/>
-      <w:r>
-        <w:rPr>
-          <w:rFonts w:ascii="Arial" w:eastAsia="Arial" w:hAnsi="Arial" w:cs="Arial"/>
-          <w:bCs/>
-        </w:rPr>
-        <w:t>-MM-dd’</w:t>
+        <w:t>, ‘dd MMMM yyyy’, ‘yyyy-MM-dd’</w:t>
       </w:r>
       <w:r>
         <w:rPr>
@@ -7014,23 +5421,7 @@
           <w:rFonts w:ascii="Arial" w:eastAsia="Arial" w:hAnsi="Arial" w:cs="Arial"/>
           <w:bCs/>
         </w:rPr>
-        <w:t>{</w:t>
-      </w:r>
-      <w:proofErr w:type="spellStart"/>
-      <w:r>
-        <w:rPr>
-          <w:rFonts w:ascii="Arial" w:eastAsia="Arial" w:hAnsi="Arial" w:cs="Arial"/>
-          <w:bCs/>
-        </w:rPr>
-        <w:t>dateFormat</w:t>
-      </w:r>
-      <w:proofErr w:type="spellEnd"/>
-      <w:r>
-        <w:rPr>
-          <w:rFonts w:ascii="Arial" w:eastAsia="Arial" w:hAnsi="Arial" w:cs="Arial"/>
-          <w:bCs/>
-        </w:rPr>
-        <w:t>(</w:t>
+        <w:t>{dateFormat(</w:t>
       </w:r>
       <w:r>
         <w:rPr>
@@ -7065,39 +5456,7 @@
           <w:rFonts w:ascii="Arial" w:eastAsia="Arial" w:hAnsi="Arial" w:cs="Arial"/>
           <w:bCs/>
         </w:rPr>
-        <w:t xml:space="preserve">, ‘dd MMMM </w:t>
-      </w:r>
-      <w:proofErr w:type="spellStart"/>
-      <w:r>
-        <w:rPr>
-          <w:rFonts w:ascii="Arial" w:eastAsia="Arial" w:hAnsi="Arial" w:cs="Arial"/>
-          <w:bCs/>
-        </w:rPr>
-        <w:t>yyyy</w:t>
-      </w:r>
-      <w:proofErr w:type="spellEnd"/>
-      <w:r>
-        <w:rPr>
-          <w:rFonts w:ascii="Arial" w:eastAsia="Arial" w:hAnsi="Arial" w:cs="Arial"/>
-          <w:bCs/>
-        </w:rPr>
-        <w:t>’, ‘</w:t>
-      </w:r>
-      <w:proofErr w:type="spellStart"/>
-      <w:r>
-        <w:rPr>
-          <w:rFonts w:ascii="Arial" w:eastAsia="Arial" w:hAnsi="Arial" w:cs="Arial"/>
-          <w:bCs/>
-        </w:rPr>
-        <w:t>yyyy</w:t>
-      </w:r>
-      <w:proofErr w:type="spellEnd"/>
-      <w:r>
-        <w:rPr>
-          <w:rFonts w:ascii="Arial" w:eastAsia="Arial" w:hAnsi="Arial" w:cs="Arial"/>
-          <w:bCs/>
-        </w:rPr>
-        <w:t>-MM-dd’</w:t>
+        <w:t>, ‘dd MMMM yyyy’, ‘yyyy-MM-dd’</w:t>
       </w:r>
       <w:r>
         <w:rPr>
@@ -7159,21 +5518,12 @@
         </w:rPr>
         <w:t>&lt;&lt;cs_{</w:t>
       </w:r>
-      <w:proofErr w:type="spellStart"/>
-      <w:r>
-        <w:rPr>
-          <w:rFonts w:ascii="Arial" w:hAnsi="Arial" w:cs="Arial"/>
-          <w:lang w:val="en-US"/>
-        </w:rPr>
-        <w:t>hasRoadTrafficAccident</w:t>
-      </w:r>
-      <w:proofErr w:type="spellEnd"/>
-      <w:r>
-        <w:rPr>
-          <w:rFonts w:ascii="Arial" w:hAnsi="Arial" w:cs="Arial"/>
-          <w:lang w:val="en-US"/>
-        </w:rPr>
-        <w:t>=true</w:t>
+      <w:r>
+        <w:rPr>
+          <w:rFonts w:ascii="Arial" w:hAnsi="Arial" w:cs="Arial"/>
+          <w:lang w:val="en-US"/>
+        </w:rPr>
+        <w:t>hasRoadTrafficAccident=true</w:t>
       </w:r>
       <w:r>
         <w:rPr>
@@ -7216,7 +5566,6 @@
         <w:lastRenderedPageBreak/>
         <w:t>&lt;&lt;</w:t>
       </w:r>
-      <w:proofErr w:type="spellStart"/>
       <w:r>
         <w:rPr>
           <w:rFonts w:ascii="Arial" w:hAnsi="Arial" w:cs="Arial"/>
@@ -7224,7 +5573,6 @@
         </w:rPr>
         <w:t>fastTrackRoadTrafficAccident.input</w:t>
       </w:r>
-      <w:proofErr w:type="spellEnd"/>
       <w:r>
         <w:rPr>
           <w:rFonts w:ascii="Arial" w:hAnsi="Arial" w:cs="Arial"/>
@@ -7243,42 +5591,15 @@
           <w:b/>
           <w:bCs/>
         </w:rPr>
-        <w:t>&lt;</w:t>
-      </w:r>
-      <w:proofErr w:type="gramStart"/>
-      <w:r>
-        <w:rPr>
-          <w:rFonts w:ascii="Arial" w:hAnsi="Arial" w:cs="Arial"/>
-          <w:b/>
-          <w:bCs/>
-        </w:rPr>
-        <w:t>&lt;</w:t>
-      </w:r>
-      <w:r>
-        <w:rPr>
-          <w:rFonts w:ascii="Arial" w:eastAsia="Arial" w:hAnsi="Arial" w:cs="Arial"/>
-          <w:bCs/>
-        </w:rPr>
-        <w:t>{</w:t>
-      </w:r>
-      <w:proofErr w:type="spellStart"/>
-      <w:proofErr w:type="gramEnd"/>
-      <w:r>
-        <w:rPr>
-          <w:rFonts w:ascii="Arial" w:eastAsia="Arial" w:hAnsi="Arial" w:cs="Arial"/>
-          <w:bCs/>
-        </w:rPr>
-        <w:t>dateFormat</w:t>
-      </w:r>
-      <w:proofErr w:type="spellEnd"/>
-      <w:r>
-        <w:rPr>
-          <w:rFonts w:ascii="Arial" w:eastAsia="Arial" w:hAnsi="Arial" w:cs="Arial"/>
-          <w:bCs/>
-        </w:rPr>
-        <w:t>(</w:t>
-      </w:r>
-      <w:proofErr w:type="spellStart"/>
+        <w:t>&lt;&lt;</w:t>
+      </w:r>
+      <w:r>
+        <w:rPr>
+          <w:rFonts w:ascii="Arial" w:eastAsia="Arial" w:hAnsi="Arial" w:cs="Arial"/>
+          <w:bCs/>
+        </w:rPr>
+        <w:t>{dateFormat(</w:t>
+      </w:r>
       <w:r>
         <w:rPr>
           <w:rFonts w:ascii="Arial" w:hAnsi="Arial" w:cs="Arial"/>
@@ -7293,45 +5614,12 @@
         </w:rPr>
         <w:t>date</w:t>
       </w:r>
-      <w:proofErr w:type="spellEnd"/>
-      <w:r>
-        <w:rPr>
-          <w:rFonts w:ascii="Arial" w:eastAsia="Arial" w:hAnsi="Arial" w:cs="Arial"/>
-          <w:bCs/>
-        </w:rPr>
-        <w:t xml:space="preserve">, ‘dd MMMM </w:t>
-      </w:r>
-      <w:proofErr w:type="spellStart"/>
-      <w:r>
-        <w:rPr>
-          <w:rFonts w:ascii="Arial" w:eastAsia="Arial" w:hAnsi="Arial" w:cs="Arial"/>
-          <w:bCs/>
-        </w:rPr>
-        <w:t>yyyy</w:t>
-      </w:r>
-      <w:proofErr w:type="spellEnd"/>
-      <w:r>
-        <w:rPr>
-          <w:rFonts w:ascii="Arial" w:eastAsia="Arial" w:hAnsi="Arial" w:cs="Arial"/>
-          <w:bCs/>
-        </w:rPr>
-        <w:t>’, ‘</w:t>
-      </w:r>
-      <w:proofErr w:type="spellStart"/>
-      <w:r>
-        <w:rPr>
-          <w:rFonts w:ascii="Arial" w:eastAsia="Arial" w:hAnsi="Arial" w:cs="Arial"/>
-          <w:bCs/>
-        </w:rPr>
-        <w:t>yyyy</w:t>
-      </w:r>
-      <w:proofErr w:type="spellEnd"/>
-      <w:r>
-        <w:rPr>
-          <w:rFonts w:ascii="Arial" w:eastAsia="Arial" w:hAnsi="Arial" w:cs="Arial"/>
-          <w:bCs/>
-        </w:rPr>
-        <w:t>-MM-dd’</w:t>
+      <w:r>
+        <w:rPr>
+          <w:rFonts w:ascii="Arial" w:eastAsia="Arial" w:hAnsi="Arial" w:cs="Arial"/>
+          <w:bCs/>
+        </w:rPr>
+        <w:t>, ‘dd MMMM yyyy’, ‘yyyy-MM-dd’</w:t>
       </w:r>
       <w:r>
         <w:rPr>
@@ -7386,21 +5674,7 @@
         <w:rPr>
           <w:rFonts w:ascii="Arial" w:hAnsi="Arial" w:cs="Arial"/>
         </w:rPr>
-        <w:t>&lt;&lt;cs_{</w:t>
-      </w:r>
-      <w:proofErr w:type="spellStart"/>
-      <w:r>
-        <w:rPr>
-          <w:rFonts w:ascii="Arial" w:hAnsi="Arial" w:cs="Arial"/>
-        </w:rPr>
-        <w:t>hasNewDirections</w:t>
-      </w:r>
-      <w:proofErr w:type="spellEnd"/>
-      <w:r>
-        <w:rPr>
-          <w:rFonts w:ascii="Arial" w:hAnsi="Arial" w:cs="Arial"/>
-        </w:rPr>
-        <w:t>=true}&gt;&gt;</w:t>
+        <w:t>&lt;&lt;cs_{hasNewDirections=true}&gt;&gt;</w:t>
       </w:r>
     </w:p>
     <w:p>
@@ -7451,25 +5725,8 @@
           <w:rFonts w:ascii="Arial" w:hAnsi="Arial" w:cs="Arial"/>
           <w:bCs/>
         </w:rPr>
-        <w:t>&lt;&lt;</w:t>
-      </w:r>
-      <w:proofErr w:type="spellStart"/>
-      <w:r>
-        <w:rPr>
-          <w:rFonts w:ascii="Arial" w:hAnsi="Arial" w:cs="Arial"/>
-          <w:bCs/>
-        </w:rPr>
-        <w:t>rs</w:t>
-      </w:r>
-      <w:proofErr w:type="spellEnd"/>
-      <w:r>
-        <w:rPr>
-          <w:rFonts w:ascii="Arial" w:hAnsi="Arial" w:cs="Arial"/>
-          <w:bCs/>
-        </w:rPr>
-        <w:t>_</w:t>
-      </w:r>
-      <w:proofErr w:type="spellStart"/>
+        <w:t>&lt;&lt;rs_</w:t>
+      </w:r>
       <w:r>
         <w:rPr>
           <w:rFonts w:ascii="Arial" w:hAnsi="Arial" w:cs="Arial"/>
@@ -7477,7 +5734,6 @@
         </w:rPr>
         <w:t>fastTrackAddNewDirections</w:t>
       </w:r>
-      <w:proofErr w:type="spellEnd"/>
       <w:r>
         <w:rPr>
           <w:rFonts w:ascii="Arial" w:hAnsi="Arial" w:cs="Arial"/>
@@ -7503,48 +5759,22 @@
           <w:rFonts w:ascii="Arial" w:hAnsi="Arial" w:cs="Arial"/>
           <w:bCs/>
         </w:rPr>
-        <w:t>&lt;&lt;</w:t>
-      </w:r>
-      <w:proofErr w:type="spellStart"/>
-      <w:proofErr w:type="gramStart"/>
-      <w:r>
-        <w:rPr>
-          <w:rFonts w:ascii="Arial" w:hAnsi="Arial" w:cs="Arial"/>
-          <w:bCs/>
-        </w:rPr>
-        <w:t>value.directionComment</w:t>
-      </w:r>
-      <w:proofErr w:type="spellEnd"/>
-      <w:proofErr w:type="gramEnd"/>
-      <w:r>
-        <w:rPr>
-          <w:rFonts w:ascii="Arial" w:hAnsi="Arial" w:cs="Arial"/>
-          <w:bCs/>
-        </w:rPr>
-        <w:t>&gt;&gt;</w:t>
-      </w:r>
-    </w:p>
-    <w:p>
-      <w:pPr>
-        <w:rPr>
-          <w:rFonts w:ascii="Arial" w:hAnsi="Arial" w:cs="Arial"/>
-          <w:bCs/>
-        </w:rPr>
-      </w:pPr>
-      <w:r>
-        <w:rPr>
-          <w:rFonts w:ascii="Arial" w:hAnsi="Arial" w:cs="Arial"/>
-          <w:bCs/>
-        </w:rPr>
-        <w:t>&lt;&lt;</w:t>
-      </w:r>
-      <w:proofErr w:type="spellStart"/>
-      <w:r>
-        <w:rPr>
-          <w:rFonts w:ascii="Arial" w:hAnsi="Arial" w:cs="Arial"/>
-          <w:bCs/>
-        </w:rPr>
-        <w:t>es_</w:t>
+        <w:t>&lt;&lt;value.directionComment&gt;&gt;</w:t>
+      </w:r>
+    </w:p>
+    <w:p>
+      <w:pPr>
+        <w:rPr>
+          <w:rFonts w:ascii="Arial" w:hAnsi="Arial" w:cs="Arial"/>
+          <w:bCs/>
+        </w:rPr>
+      </w:pPr>
+      <w:r>
+        <w:rPr>
+          <w:rFonts w:ascii="Arial" w:hAnsi="Arial" w:cs="Arial"/>
+          <w:bCs/>
+        </w:rPr>
+        <w:t>&lt;&lt;es_</w:t>
       </w:r>
       <w:r>
         <w:rPr>
@@ -7558,15 +5788,7 @@
           <w:rFonts w:ascii="Arial" w:hAnsi="Arial" w:cs="Arial"/>
           <w:bCs/>
         </w:rPr>
-        <w:t>AddNewDirections</w:t>
-      </w:r>
-      <w:proofErr w:type="spellEnd"/>
-      <w:r>
-        <w:rPr>
-          <w:rFonts w:ascii="Arial" w:hAnsi="Arial" w:cs="Arial"/>
-          <w:bCs/>
-        </w:rPr>
-        <w:t>&gt;&gt;</w:t>
+        <w:t>AddNewDirections&gt;&gt;</w:t>
       </w:r>
     </w:p>
     <w:p>
@@ -7608,14 +5830,7 @@
           <w:rFonts w:ascii="Arial" w:hAnsi="Arial" w:cs="Arial"/>
           <w:b/>
         </w:rPr>
-        <w:t>This Order has been made without a hearing</w:t>
-      </w:r>
-      <w:r>
-        <w:rPr>
-          <w:rFonts w:ascii="Arial" w:hAnsi="Arial" w:cs="Arial"/>
-          <w:b/>
-        </w:rPr>
-        <w:t xml:space="preserve"> </w:t>
+        <w:t xml:space="preserve">Notes </w:t>
       </w:r>
     </w:p>
     <w:p>
@@ -7640,29 +5855,88 @@
         <w:t>&lt;&lt;</w:t>
       </w:r>
       <w:r>
-        <w:t xml:space="preserve"> </w:t>
-      </w:r>
-      <w:proofErr w:type="spellStart"/>
-      <w:r>
-        <w:rPr>
-          <w:rFonts w:ascii="Arial" w:hAnsi="Arial" w:cs="Arial"/>
-          <w:lang w:val="en-US"/>
-        </w:rPr>
-        <w:t>fastTrackOrderWithoutJudgement</w:t>
-      </w:r>
-      <w:r>
-        <w:rPr>
-          <w:rFonts w:ascii="Arial" w:hAnsi="Arial" w:cs="Arial"/>
-          <w:lang w:val="en-US"/>
-        </w:rPr>
-        <w:t>.input</w:t>
-      </w:r>
-      <w:proofErr w:type="spellEnd"/>
-      <w:r>
-        <w:rPr>
-          <w:rFonts w:ascii="Arial" w:hAnsi="Arial" w:cs="Arial"/>
+        <w:rPr>
+          <w:rFonts w:ascii="Arial" w:hAnsi="Arial" w:cs="Arial"/>
+          <w:lang w:val="en-US"/>
+        </w:rPr>
+        <w:t>fastTrackNotes.input</w:t>
+      </w:r>
+      <w:r>
+        <w:rPr>
+          <w:rFonts w:ascii="Arial" w:hAnsi="Arial" w:cs="Arial"/>
+        </w:rPr>
+        <w:t xml:space="preserve">&gt;&gt; </w:t>
+      </w:r>
+      <w:r>
+        <w:rPr>
+          <w:rFonts w:ascii="Arial" w:hAnsi="Arial" w:cs="Arial"/>
+          <w:b/>
+          <w:bCs/>
+        </w:rPr>
+        <w:t>&lt;&lt;</w:t>
+      </w:r>
+      <w:r>
+        <w:rPr>
+          <w:rFonts w:ascii="Arial" w:eastAsia="Arial" w:hAnsi="Arial" w:cs="Arial"/>
+          <w:bCs/>
+        </w:rPr>
+        <w:t>{dateFormat(</w:t>
+      </w:r>
+      <w:r>
+        <w:rPr>
+          <w:rFonts w:ascii="Arial" w:hAnsi="Arial" w:cs="Arial"/>
+          <w:lang w:val="en-US"/>
+        </w:rPr>
+        <w:t>fastTrackNotes</w:t>
+      </w:r>
+      <w:r>
+        <w:rPr>
+          <w:rFonts w:ascii="Arial" w:hAnsi="Arial" w:cs="Arial"/>
+          <w:lang w:val="en-US"/>
+        </w:rPr>
+        <w:t>.</w:t>
+      </w:r>
+      <w:r>
+        <w:rPr>
+          <w:rFonts w:ascii="Arial" w:hAnsi="Arial" w:cs="Arial"/>
+          <w:lang w:val="en-US"/>
+        </w:rPr>
+        <w:t>date</w:t>
+      </w:r>
+      <w:r>
+        <w:rPr>
+          <w:rFonts w:ascii="Arial" w:eastAsia="Arial" w:hAnsi="Arial" w:cs="Arial"/>
+          <w:bCs/>
+        </w:rPr>
+        <w:t>, ‘dd MMMM yyyy’, ‘yyyy-MM-dd’</w:t>
+      </w:r>
+      <w:r>
+        <w:rPr>
+          <w:rFonts w:ascii="Arial" w:eastAsia="Arial" w:hAnsi="Arial" w:cs="Arial"/>
+          <w:bCs/>
+        </w:rPr>
+        <w:t>)</w:t>
+      </w:r>
+      <w:r>
+        <w:rPr>
+          <w:rFonts w:ascii="Arial" w:eastAsia="Arial" w:hAnsi="Arial" w:cs="Arial"/>
+          <w:bCs/>
+        </w:rPr>
+        <w:t>}</w:t>
+      </w:r>
+      <w:r>
+        <w:rPr>
+          <w:rFonts w:ascii="Arial" w:hAnsi="Arial" w:cs="Arial"/>
+          <w:b/>
+          <w:bCs/>
         </w:rPr>
         <w:t>&gt;&gt;</w:t>
+      </w:r>
+      <w:r>
+        <w:rPr>
+          <w:rFonts w:ascii="Arial" w:hAnsi="Arial" w:cs="Arial"/>
+        </w:rPr>
+        <w:t>.</w:t>
       </w:r>
     </w:p>
     <w:p>
@@ -7715,7 +5989,6 @@
         </w:rPr>
       </w:pPr>
     </w:p>
-    <w:bookmarkEnd w:id="0"/>
     <w:p>
       <w:pPr>
         <w:rPr>
@@ -7724,6 +5997,8 @@
       </w:pPr>
     </w:p>
     <w:sectPr>
+      <w:footerReference w:type="even" r:id="rId9"/>
+      <w:footerReference w:type="first" r:id="rId10"/>
       <w:pgSz w:w="11906" w:h="16838"/>
       <w:pgMar w:top="1440" w:right="1440" w:bottom="1440" w:left="1440" w:header="708" w:footer="708" w:gutter="0"/>
       <w:cols w:space="708"/>
@@ -7763,6 +6038,26 @@
     </w:p>
   </w:endnote>
 </w:endnotes>
+</file>
+
+<file path=word/footer1.xml><?xml version="1.0" encoding="utf-8"?>
+<w:ftr xmlns:wpc="http://schemas.microsoft.com/office/word/2010/wordprocessingCanvas" xmlns:cx="http://schemas.microsoft.com/office/drawing/2014/chartex" xmlns:cx1="http://schemas.microsoft.com/office/drawing/2015/9/8/chartex" xmlns:cx2="http://schemas.microsoft.com/office/drawing/2015/10/21/chartex" xmlns:cx3="http://schemas.microsoft.com/office/drawing/2016/5/9/chartex" xmlns:cx4="http://schemas.microsoft.com/office/drawing/2016/5/10/chartex" xmlns:cx5="http://schemas.microsoft.com/office/drawing/2016/5/11/chartex" xmlns:cx6="http://schemas.microsoft.com/office/drawing/2016/5/12/chartex" xmlns:cx7="http://schemas.microsoft.com/office/drawing/2016/5/13/chartex" xmlns:cx8="http://schemas.microsoft.com/office/drawing/2016/5/14/chartex" xmlns:mc="http://schemas.openxmlformats.org/markup-compatibility/2006" xmlns:aink="http://schemas.microsoft.com/office/drawing/2016/ink" xmlns:am3d="http://schemas.microsoft.com/office/drawing/2017/model3d" xmlns:o="urn:schemas-microsoft-com:office:office" xmlns:oel="http://schemas.microsoft.com/office/2019/extlst" xmlns:r="http://schemas.openxmlformats.org/officeDocument/2006/relationships" xmlns:m="http://schemas.openxmlformats.org/officeDocument/2006/math" xmlns:v="urn:schemas-microsoft-com:vml" xmlns:wp14="http://schemas.microsoft.com/office/word/2010/wordprocessingDrawing" xmlns:wp="http://schemas.openxmlformats.org/drawingml/2006/wordprocessingDrawing" xmlns:w10="urn:schemas-microsoft-com:office:word" xmlns:w="http://schemas.openxmlformats.org/wordprocessingml/2006/main" xmlns:w14="http://schemas.microsoft.com/office/word/2010/wordml" xmlns:w15="http://schemas.microsoft.com/office/word/2012/wordml" xmlns:w16cex="http://schemas.microsoft.com/office/word/2018/wordml/cex" xmlns:w16cid="http://schemas.microsoft.com/office/word/2016/wordml/cid" xmlns:w16="http://schemas.microsoft.com/office/word/2018/wordml" xmlns:w16sdtdh="http://schemas.microsoft.com/office/word/2020/wordml/sdtdatahash" xmlns:w16se="http://schemas.microsoft.com/office/word/2015/wordml/symex" xmlns:wpg="http://schemas.microsoft.com/office/word/2010/wordprocessingGroup" xmlns:wpi="http://schemas.microsoft.com/office/word/2010/wordprocessingInk" xmlns:wne="http://schemas.microsoft.com/office/word/2006/wordml" xmlns:wps="http://schemas.microsoft.com/office/word/2010/wordprocessingShape" mc:Ignorable="w14 w15 w16se w16cid w16 w16cex w16sdtdh wp14">
+  <w:p>
+    <w:pPr>
+      <w:pStyle w:val="Footer"/>
+    </w:pPr>
+  </w:p>
+</w:ftr>
+</file>
+
+<file path=word/footer2.xml><?xml version="1.0" encoding="utf-8"?>
+<w:ftr xmlns:wpc="http://schemas.microsoft.com/office/word/2010/wordprocessingCanvas" xmlns:cx="http://schemas.microsoft.com/office/drawing/2014/chartex" xmlns:cx1="http://schemas.microsoft.com/office/drawing/2015/9/8/chartex" xmlns:cx2="http://schemas.microsoft.com/office/drawing/2015/10/21/chartex" xmlns:cx3="http://schemas.microsoft.com/office/drawing/2016/5/9/chartex" xmlns:cx4="http://schemas.microsoft.com/office/drawing/2016/5/10/chartex" xmlns:cx5="http://schemas.microsoft.com/office/drawing/2016/5/11/chartex" xmlns:cx6="http://schemas.microsoft.com/office/drawing/2016/5/12/chartex" xmlns:cx7="http://schemas.microsoft.com/office/drawing/2016/5/13/chartex" xmlns:cx8="http://schemas.microsoft.com/office/drawing/2016/5/14/chartex" xmlns:mc="http://schemas.openxmlformats.org/markup-compatibility/2006" xmlns:aink="http://schemas.microsoft.com/office/drawing/2016/ink" xmlns:am3d="http://schemas.microsoft.com/office/drawing/2017/model3d" xmlns:o="urn:schemas-microsoft-com:office:office" xmlns:oel="http://schemas.microsoft.com/office/2019/extlst" xmlns:r="http://schemas.openxmlformats.org/officeDocument/2006/relationships" xmlns:m="http://schemas.openxmlformats.org/officeDocument/2006/math" xmlns:v="urn:schemas-microsoft-com:vml" xmlns:wp14="http://schemas.microsoft.com/office/word/2010/wordprocessingDrawing" xmlns:wp="http://schemas.openxmlformats.org/drawingml/2006/wordprocessingDrawing" xmlns:w10="urn:schemas-microsoft-com:office:word" xmlns:w="http://schemas.openxmlformats.org/wordprocessingml/2006/main" xmlns:w14="http://schemas.microsoft.com/office/word/2010/wordml" xmlns:w15="http://schemas.microsoft.com/office/word/2012/wordml" xmlns:w16cex="http://schemas.microsoft.com/office/word/2018/wordml/cex" xmlns:w16cid="http://schemas.microsoft.com/office/word/2016/wordml/cid" xmlns:w16="http://schemas.microsoft.com/office/word/2018/wordml" xmlns:w16sdtdh="http://schemas.microsoft.com/office/word/2020/wordml/sdtdatahash" xmlns:w16se="http://schemas.microsoft.com/office/word/2015/wordml/symex" xmlns:wpg="http://schemas.microsoft.com/office/word/2010/wordprocessingGroup" xmlns:wpi="http://schemas.microsoft.com/office/word/2010/wordprocessingInk" xmlns:wne="http://schemas.microsoft.com/office/word/2006/wordml" xmlns:wps="http://schemas.microsoft.com/office/word/2010/wordprocessingShape" mc:Ignorable="w14 w15 w16se w16cid w16 w16cex w16sdtdh wp14">
+  <w:p>
+    <w:pPr>
+      <w:pStyle w:val="Footer"/>
+    </w:pPr>
+  </w:p>
+</w:ftr>
 </file>
 
 <file path=word/footnotes.xml><?xml version="1.0" encoding="utf-8"?>

</xml_diff>

<commit_message>
CIV-6182 Changes in sdo doc
</commit_message>
<xml_diff>
--- a/docker/docmosis/templates/CV-DAM-STD-ENG-00002.docx
+++ b/docker/docmosis/templates/CV-DAM-STD-ENG-00002.docx
@@ -405,7 +405,7 @@
               </wp:inline>
             </w:drawing>
           </mc:Choice>
-          <mc:Fallback xmlns:arto="http://schemas.microsoft.com/office/word/2006/arto" xmlns:a="http://schemas.openxmlformats.org/drawingml/2006/main" xmlns:pic="http://schemas.openxmlformats.org/drawingml/2006/picture" xmlns:oel="http://schemas.microsoft.com/office/2019/extlst">
+          <mc:Fallback xmlns:oel="http://schemas.microsoft.com/office/2019/extlst" xmlns:pic="http://schemas.openxmlformats.org/drawingml/2006/picture" xmlns:a="http://schemas.openxmlformats.org/drawingml/2006/main" xmlns:arto="http://schemas.microsoft.com/office/word/2006/arto">
             <w:pict w14:anchorId="54704FB3">
               <v:group id="Group 2791" style="width:467.95pt;height:68.75pt;mso-position-horizontal-relative:char;mso-position-vertical-relative:line" coordsize="59429,8731" o:spid="_x0000_s1026" w14:anchorId="5797EDF8" o:gfxdata="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">
                 <v:shapetype id="_x0000_t75" coordsize="21600,21600" filled="f" stroked="f" o:spt="75" o:preferrelative="t" path="m@4@5l@4@11@9@11@9@5xe">
@@ -891,7 +891,7 @@
               </wp:inline>
             </w:drawing>
           </mc:Choice>
-          <mc:Fallback xmlns:arto="http://schemas.microsoft.com/office/word/2006/arto" xmlns:a="http://schemas.openxmlformats.org/drawingml/2006/main" xmlns:pic="http://schemas.openxmlformats.org/drawingml/2006/picture" xmlns:oel="http://schemas.microsoft.com/office/2019/extlst">
+          <mc:Fallback xmlns:oel="http://schemas.microsoft.com/office/2019/extlst" xmlns:pic="http://schemas.openxmlformats.org/drawingml/2006/picture" xmlns:a="http://schemas.openxmlformats.org/drawingml/2006/main" xmlns:arto="http://schemas.microsoft.com/office/word/2006/arto">
             <w:pict w14:anchorId="2F5695A1">
               <v:group id="Group 2792" style="width:467.95pt;height:.75pt;mso-position-horizontal-relative:char;mso-position-vertical-relative:line" coordsize="59429,95" o:spid="_x0000_s1026" w14:anchorId="14BA9070" o:gfxdata="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">
                 <v:shape id="Shape 91" style="position:absolute;width:59429;height:0;visibility:visible;mso-wrap-style:square;v-text-anchor:top" coordsize="5942965,0" o:spid="_x0000_s1027" filled="f" path="m5942965,l,e" o:gfxdata="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">
@@ -1256,22 +1256,7 @@
           <w:rFonts w:ascii="Arial" w:hAnsi="Arial" w:cs="Arial"/>
           <w:bCs/>
         </w:rPr>
-        <w:t xml:space="preserve">The damages awarded shall be subject to a deduction </w:t>
-      </w:r>
-      <w:proofErr w:type="gramStart"/>
-      <w:r>
-        <w:rPr>
-          <w:rFonts w:ascii="Arial" w:hAnsi="Arial" w:cs="Arial"/>
-          <w:bCs/>
-        </w:rPr>
-        <w:t xml:space="preserve">of </w:t>
-      </w:r>
-      <w:r>
-        <w:rPr>
-          <w:rFonts w:ascii="Arial" w:hAnsi="Arial" w:cs="Arial"/>
-          <w:bCs/>
-        </w:rPr>
-        <w:t xml:space="preserve"> </w:t>
+        <w:t xml:space="preserve">The damages awarded shall be subject to a deduction of </w:t>
       </w:r>
       <w:r>
         <w:rPr>
@@ -1289,7 +1274,6 @@
         <w:t>drawDirectionsOrder.judgementSum</w:t>
       </w:r>
       <w:proofErr w:type="spellEnd"/>
-      <w:proofErr w:type="gramEnd"/>
       <w:r>
         <w:rPr>
           <w:rFonts w:ascii="Arial" w:hAnsi="Arial" w:cs="Arial"/>
@@ -2230,7 +2214,7 @@
         <w:pStyle w:val="ListParagraph"/>
         <w:numPr>
           <w:ilvl w:val="0"/>
-          <w:numId w:val="18"/>
+          <w:numId w:val="24"/>
         </w:numPr>
         <w:rPr>
           <w:rFonts w:ascii="Arial" w:hAnsi="Arial" w:cs="Arial"/>
@@ -3381,13 +3365,6 @@
           <w:rFonts w:ascii="Arial" w:hAnsi="Arial" w:cs="Arial"/>
         </w:rPr>
       </w:pPr>
-      <w:r>
-        <w:rPr>
-          <w:rFonts w:ascii="Arial" w:hAnsi="Arial" w:cs="Arial"/>
-          <w:lang w:val="en-US"/>
-        </w:rPr>
-        <w:t xml:space="preserve">The time provisionally allowed for this trial is </w:t>
-      </w:r>
       <w:r>
         <w:rPr>
           <w:rFonts w:ascii="Arial" w:hAnsi="Arial" w:cs="Arial"/>
@@ -8023,6 +8000,92 @@
 <file path=word/numbering.xml><?xml version="1.0" encoding="utf-8"?>
 <w:numbering xmlns:wpc="http://schemas.microsoft.com/office/word/2010/wordprocessingCanvas" xmlns:cx="http://schemas.microsoft.com/office/drawing/2014/chartex" xmlns:cx1="http://schemas.microsoft.com/office/drawing/2015/9/8/chartex" xmlns:cx2="http://schemas.microsoft.com/office/drawing/2015/10/21/chartex" xmlns:cx3="http://schemas.microsoft.com/office/drawing/2016/5/9/chartex" xmlns:cx4="http://schemas.microsoft.com/office/drawing/2016/5/10/chartex" xmlns:cx5="http://schemas.microsoft.com/office/drawing/2016/5/11/chartex" xmlns:cx6="http://schemas.microsoft.com/office/drawing/2016/5/12/chartex" xmlns:cx7="http://schemas.microsoft.com/office/drawing/2016/5/13/chartex" xmlns:cx8="http://schemas.microsoft.com/office/drawing/2016/5/14/chartex" xmlns:mc="http://schemas.openxmlformats.org/markup-compatibility/2006" xmlns:aink="http://schemas.microsoft.com/office/drawing/2016/ink" xmlns:am3d="http://schemas.microsoft.com/office/drawing/2017/model3d" xmlns:o="urn:schemas-microsoft-com:office:office" xmlns:r="http://schemas.openxmlformats.org/officeDocument/2006/relationships" xmlns:m="http://schemas.openxmlformats.org/officeDocument/2006/math" xmlns:v="urn:schemas-microsoft-com:vml" xmlns:wp14="http://schemas.microsoft.com/office/word/2010/wordprocessingDrawing" xmlns:wp="http://schemas.openxmlformats.org/drawingml/2006/wordprocessingDrawing" xmlns:w10="urn:schemas-microsoft-com:office:word" xmlns:w="http://schemas.openxmlformats.org/wordprocessingml/2006/main" xmlns:w14="http://schemas.microsoft.com/office/word/2010/wordml" xmlns:w15="http://schemas.microsoft.com/office/word/2012/wordml" xmlns:w16cex="http://schemas.microsoft.com/office/word/2018/wordml/cex" xmlns:w16cid="http://schemas.microsoft.com/office/word/2016/wordml/cid" xmlns:w16="http://schemas.microsoft.com/office/word/2018/wordml" xmlns:w16sdtdh="http://schemas.microsoft.com/office/word/2020/wordml/sdtdatahash" xmlns:w16se="http://schemas.microsoft.com/office/word/2015/wordml/symex" xmlns:wpg="http://schemas.microsoft.com/office/word/2010/wordprocessingGroup" xmlns:wpi="http://schemas.microsoft.com/office/word/2010/wordprocessingInk" xmlns:wne="http://schemas.microsoft.com/office/word/2006/wordml" xmlns:wps="http://schemas.microsoft.com/office/word/2010/wordprocessingShape" mc:Ignorable="w14 w15 w16se w16cid w16 w16cex w16sdtdh wp14">
   <w:abstractNum w:abstractNumId="0" w15:restartNumberingAfterBreak="0">
+    <w:nsid w:val="00BA0600"/>
+    <w:multiLevelType w:val="hybridMultilevel"/>
+    <w:tmpl w:val="CCE27A52"/>
+    <w:lvl w:ilvl="0" w:tplc="0809000F">
+      <w:start w:val="1"/>
+      <w:numFmt w:val="decimal"/>
+      <w:lvlText w:val="%1."/>
+      <w:lvlJc w:val="left"/>
+      <w:pPr>
+        <w:ind w:left="720" w:hanging="360"/>
+      </w:pPr>
+    </w:lvl>
+    <w:lvl w:ilvl="1" w:tplc="08090019" w:tentative="1">
+      <w:start w:val="1"/>
+      <w:numFmt w:val="lowerLetter"/>
+      <w:lvlText w:val="%2."/>
+      <w:lvlJc w:val="left"/>
+      <w:pPr>
+        <w:ind w:left="1440" w:hanging="360"/>
+      </w:pPr>
+    </w:lvl>
+    <w:lvl w:ilvl="2" w:tplc="0809001B" w:tentative="1">
+      <w:start w:val="1"/>
+      <w:numFmt w:val="lowerRoman"/>
+      <w:lvlText w:val="%3."/>
+      <w:lvlJc w:val="right"/>
+      <w:pPr>
+        <w:ind w:left="2160" w:hanging="180"/>
+      </w:pPr>
+    </w:lvl>
+    <w:lvl w:ilvl="3" w:tplc="0809000F" w:tentative="1">
+      <w:start w:val="1"/>
+      <w:numFmt w:val="decimal"/>
+      <w:lvlText w:val="%4."/>
+      <w:lvlJc w:val="left"/>
+      <w:pPr>
+        <w:ind w:left="2880" w:hanging="360"/>
+      </w:pPr>
+    </w:lvl>
+    <w:lvl w:ilvl="4" w:tplc="08090019" w:tentative="1">
+      <w:start w:val="1"/>
+      <w:numFmt w:val="lowerLetter"/>
+      <w:lvlText w:val="%5."/>
+      <w:lvlJc w:val="left"/>
+      <w:pPr>
+        <w:ind w:left="3600" w:hanging="360"/>
+      </w:pPr>
+    </w:lvl>
+    <w:lvl w:ilvl="5" w:tplc="0809001B" w:tentative="1">
+      <w:start w:val="1"/>
+      <w:numFmt w:val="lowerRoman"/>
+      <w:lvlText w:val="%6."/>
+      <w:lvlJc w:val="right"/>
+      <w:pPr>
+        <w:ind w:left="4320" w:hanging="180"/>
+      </w:pPr>
+    </w:lvl>
+    <w:lvl w:ilvl="6" w:tplc="0809000F" w:tentative="1">
+      <w:start w:val="1"/>
+      <w:numFmt w:val="decimal"/>
+      <w:lvlText w:val="%7."/>
+      <w:lvlJc w:val="left"/>
+      <w:pPr>
+        <w:ind w:left="5040" w:hanging="360"/>
+      </w:pPr>
+    </w:lvl>
+    <w:lvl w:ilvl="7" w:tplc="08090019" w:tentative="1">
+      <w:start w:val="1"/>
+      <w:numFmt w:val="lowerLetter"/>
+      <w:lvlText w:val="%8."/>
+      <w:lvlJc w:val="left"/>
+      <w:pPr>
+        <w:ind w:left="5760" w:hanging="360"/>
+      </w:pPr>
+    </w:lvl>
+    <w:lvl w:ilvl="8" w:tplc="0809001B" w:tentative="1">
+      <w:start w:val="1"/>
+      <w:numFmt w:val="lowerRoman"/>
+      <w:lvlText w:val="%9."/>
+      <w:lvlJc w:val="right"/>
+      <w:pPr>
+        <w:ind w:left="6480" w:hanging="180"/>
+      </w:pPr>
+    </w:lvl>
+  </w:abstractNum>
+  <w:abstractNum w:abstractNumId="1" w15:restartNumberingAfterBreak="0">
     <w:nsid w:val="00E173CE"/>
     <w:multiLevelType w:val="hybridMultilevel"/>
     <w:tmpl w:val="DE8AFF20"/>
@@ -8115,7 +8178,7 @@
       </w:pPr>
     </w:lvl>
   </w:abstractNum>
-  <w:abstractNum w:abstractNumId="1" w15:restartNumberingAfterBreak="0">
+  <w:abstractNum w:abstractNumId="2" w15:restartNumberingAfterBreak="0">
     <w:nsid w:val="076A2D71"/>
     <w:multiLevelType w:val="hybridMultilevel"/>
     <w:tmpl w:val="4E126278"/>
@@ -8208,7 +8271,7 @@
       </w:pPr>
     </w:lvl>
   </w:abstractNum>
-  <w:abstractNum w:abstractNumId="2" w15:restartNumberingAfterBreak="0">
+  <w:abstractNum w:abstractNumId="3" w15:restartNumberingAfterBreak="0">
     <w:nsid w:val="0D4A7D54"/>
     <w:multiLevelType w:val="hybridMultilevel"/>
     <w:tmpl w:val="89A4F886"/>
@@ -8301,7 +8364,7 @@
       </w:pPr>
     </w:lvl>
   </w:abstractNum>
-  <w:abstractNum w:abstractNumId="3" w15:restartNumberingAfterBreak="0">
+  <w:abstractNum w:abstractNumId="4" w15:restartNumberingAfterBreak="0">
     <w:nsid w:val="0E197A7B"/>
     <w:multiLevelType w:val="hybridMultilevel"/>
     <w:tmpl w:val="40D20A1E"/>
@@ -8390,7 +8453,7 @@
       </w:pPr>
     </w:lvl>
   </w:abstractNum>
-  <w:abstractNum w:abstractNumId="4" w15:restartNumberingAfterBreak="0">
+  <w:abstractNum w:abstractNumId="5" w15:restartNumberingAfterBreak="0">
     <w:nsid w:val="154D52A7"/>
     <w:multiLevelType w:val="hybridMultilevel"/>
     <w:tmpl w:val="25C2DCB8"/>
@@ -8479,7 +8542,7 @@
       </w:pPr>
     </w:lvl>
   </w:abstractNum>
-  <w:abstractNum w:abstractNumId="5" w15:restartNumberingAfterBreak="0">
+  <w:abstractNum w:abstractNumId="6" w15:restartNumberingAfterBreak="0">
     <w:nsid w:val="19ED4C07"/>
     <w:multiLevelType w:val="hybridMultilevel"/>
     <w:tmpl w:val="9422531E"/>
@@ -8568,7 +8631,7 @@
       </w:pPr>
     </w:lvl>
   </w:abstractNum>
-  <w:abstractNum w:abstractNumId="6" w15:restartNumberingAfterBreak="0">
+  <w:abstractNum w:abstractNumId="7" w15:restartNumberingAfterBreak="0">
     <w:nsid w:val="1B0536E9"/>
     <w:multiLevelType w:val="hybridMultilevel"/>
     <w:tmpl w:val="3D16C6F6"/>
@@ -8662,7 +8725,7 @@
       </w:pPr>
     </w:lvl>
   </w:abstractNum>
-  <w:abstractNum w:abstractNumId="7" w15:restartNumberingAfterBreak="0">
+  <w:abstractNum w:abstractNumId="8" w15:restartNumberingAfterBreak="0">
     <w:nsid w:val="2611194F"/>
     <w:multiLevelType w:val="hybridMultilevel"/>
     <w:tmpl w:val="25CA14F2"/>
@@ -8755,7 +8818,7 @@
       </w:pPr>
     </w:lvl>
   </w:abstractNum>
-  <w:abstractNum w:abstractNumId="8" w15:restartNumberingAfterBreak="0">
+  <w:abstractNum w:abstractNumId="9" w15:restartNumberingAfterBreak="0">
     <w:nsid w:val="2AD02C98"/>
     <w:multiLevelType w:val="hybridMultilevel"/>
     <w:tmpl w:val="B07AD5D8"/>
@@ -8849,7 +8912,7 @@
       </w:pPr>
     </w:lvl>
   </w:abstractNum>
-  <w:abstractNum w:abstractNumId="9" w15:restartNumberingAfterBreak="0">
+  <w:abstractNum w:abstractNumId="10" w15:restartNumberingAfterBreak="0">
     <w:nsid w:val="2B2C7370"/>
     <w:multiLevelType w:val="hybridMultilevel"/>
     <w:tmpl w:val="AD0E6428"/>
@@ -8942,7 +9005,7 @@
       </w:pPr>
     </w:lvl>
   </w:abstractNum>
-  <w:abstractNum w:abstractNumId="10" w15:restartNumberingAfterBreak="0">
+  <w:abstractNum w:abstractNumId="11" w15:restartNumberingAfterBreak="0">
     <w:nsid w:val="2E647C83"/>
     <w:multiLevelType w:val="hybridMultilevel"/>
     <w:tmpl w:val="3742696E"/>
@@ -9031,7 +9094,7 @@
       </w:pPr>
     </w:lvl>
   </w:abstractNum>
-  <w:abstractNum w:abstractNumId="11" w15:restartNumberingAfterBreak="0">
+  <w:abstractNum w:abstractNumId="12" w15:restartNumberingAfterBreak="0">
     <w:nsid w:val="2F9A556A"/>
     <w:multiLevelType w:val="hybridMultilevel"/>
     <w:tmpl w:val="14CC3324"/>
@@ -9125,7 +9188,7 @@
       </w:pPr>
     </w:lvl>
   </w:abstractNum>
-  <w:abstractNum w:abstractNumId="12" w15:restartNumberingAfterBreak="0">
+  <w:abstractNum w:abstractNumId="13" w15:restartNumberingAfterBreak="0">
     <w:nsid w:val="351645F6"/>
     <w:multiLevelType w:val="hybridMultilevel"/>
     <w:tmpl w:val="124E8F9E"/>
@@ -9219,7 +9282,7 @@
       </w:pPr>
     </w:lvl>
   </w:abstractNum>
-  <w:abstractNum w:abstractNumId="13" w15:restartNumberingAfterBreak="0">
+  <w:abstractNum w:abstractNumId="14" w15:restartNumberingAfterBreak="0">
     <w:nsid w:val="380A1C67"/>
     <w:multiLevelType w:val="hybridMultilevel"/>
     <w:tmpl w:val="9F1EDFDE"/>
@@ -9313,7 +9376,7 @@
       </w:pPr>
     </w:lvl>
   </w:abstractNum>
-  <w:abstractNum w:abstractNumId="14" w15:restartNumberingAfterBreak="0">
+  <w:abstractNum w:abstractNumId="15" w15:restartNumberingAfterBreak="0">
     <w:nsid w:val="4041414B"/>
     <w:multiLevelType w:val="hybridMultilevel"/>
     <w:tmpl w:val="323CA4C6"/>
@@ -9402,7 +9465,7 @@
       </w:pPr>
     </w:lvl>
   </w:abstractNum>
-  <w:abstractNum w:abstractNumId="15" w15:restartNumberingAfterBreak="0">
+  <w:abstractNum w:abstractNumId="16" w15:restartNumberingAfterBreak="0">
     <w:nsid w:val="41F21F94"/>
     <w:multiLevelType w:val="hybridMultilevel"/>
     <w:tmpl w:val="29147066"/>
@@ -9516,7 +9579,7 @@
       </w:rPr>
     </w:lvl>
   </w:abstractNum>
-  <w:abstractNum w:abstractNumId="16" w15:restartNumberingAfterBreak="0">
+  <w:abstractNum w:abstractNumId="17" w15:restartNumberingAfterBreak="0">
     <w:nsid w:val="426B35BA"/>
     <w:multiLevelType w:val="hybridMultilevel"/>
     <w:tmpl w:val="52166EC8"/>
@@ -9605,7 +9668,7 @@
       </w:pPr>
     </w:lvl>
   </w:abstractNum>
-  <w:abstractNum w:abstractNumId="17" w15:restartNumberingAfterBreak="0">
+  <w:abstractNum w:abstractNumId="18" w15:restartNumberingAfterBreak="0">
     <w:nsid w:val="43AC5B94"/>
     <w:multiLevelType w:val="hybridMultilevel"/>
     <w:tmpl w:val="24F67982"/>
@@ -9718,7 +9781,7 @@
       </w:rPr>
     </w:lvl>
   </w:abstractNum>
-  <w:abstractNum w:abstractNumId="18" w15:restartNumberingAfterBreak="0">
+  <w:abstractNum w:abstractNumId="19" w15:restartNumberingAfterBreak="0">
     <w:nsid w:val="45BD383A"/>
     <w:multiLevelType w:val="hybridMultilevel"/>
     <w:tmpl w:val="89C4B708"/>
@@ -9831,7 +9894,7 @@
       </w:rPr>
     </w:lvl>
   </w:abstractNum>
-  <w:abstractNum w:abstractNumId="19" w15:restartNumberingAfterBreak="0">
+  <w:abstractNum w:abstractNumId="20" w15:restartNumberingAfterBreak="0">
     <w:nsid w:val="542B4EFC"/>
     <w:multiLevelType w:val="hybridMultilevel"/>
     <w:tmpl w:val="A05C8C6C"/>
@@ -9944,7 +10007,7 @@
       </w:rPr>
     </w:lvl>
   </w:abstractNum>
-  <w:abstractNum w:abstractNumId="20" w15:restartNumberingAfterBreak="0">
+  <w:abstractNum w:abstractNumId="21" w15:restartNumberingAfterBreak="0">
     <w:nsid w:val="54976058"/>
     <w:multiLevelType w:val="hybridMultilevel"/>
     <w:tmpl w:val="C1460CCA"/>
@@ -10062,7 +10125,7 @@
       </w:rPr>
     </w:lvl>
   </w:abstractNum>
-  <w:abstractNum w:abstractNumId="21" w15:restartNumberingAfterBreak="0">
+  <w:abstractNum w:abstractNumId="22" w15:restartNumberingAfterBreak="0">
     <w:nsid w:val="55254657"/>
     <w:multiLevelType w:val="hybridMultilevel"/>
     <w:tmpl w:val="124E8F9E"/>
@@ -10156,7 +10219,7 @@
       </w:pPr>
     </w:lvl>
   </w:abstractNum>
-  <w:abstractNum w:abstractNumId="22" w15:restartNumberingAfterBreak="0">
+  <w:abstractNum w:abstractNumId="23" w15:restartNumberingAfterBreak="0">
     <w:nsid w:val="5D8A4AA0"/>
     <w:multiLevelType w:val="hybridMultilevel"/>
     <w:tmpl w:val="A39C2038"/>
@@ -10245,7 +10308,7 @@
       </w:pPr>
     </w:lvl>
   </w:abstractNum>
-  <w:abstractNum w:abstractNumId="23" w15:restartNumberingAfterBreak="0">
+  <w:abstractNum w:abstractNumId="24" w15:restartNumberingAfterBreak="0">
     <w:nsid w:val="641722B0"/>
     <w:multiLevelType w:val="hybridMultilevel"/>
     <w:tmpl w:val="D68AE766"/>
@@ -10331,7 +10394,7 @@
       </w:pPr>
     </w:lvl>
   </w:abstractNum>
-  <w:abstractNum w:abstractNumId="24" w15:restartNumberingAfterBreak="0">
+  <w:abstractNum w:abstractNumId="25" w15:restartNumberingAfterBreak="0">
     <w:nsid w:val="6589147D"/>
     <w:multiLevelType w:val="hybridMultilevel"/>
     <w:tmpl w:val="A620AC3C"/>
@@ -10420,7 +10483,7 @@
       </w:pPr>
     </w:lvl>
   </w:abstractNum>
-  <w:abstractNum w:abstractNumId="25" w15:restartNumberingAfterBreak="0">
+  <w:abstractNum w:abstractNumId="26" w15:restartNumberingAfterBreak="0">
     <w:nsid w:val="675A3587"/>
     <w:multiLevelType w:val="hybridMultilevel"/>
     <w:tmpl w:val="F1FABD32"/>
@@ -10514,10 +10577,10 @@
       </w:pPr>
     </w:lvl>
   </w:abstractNum>
-  <w:abstractNum w:abstractNumId="26" w15:restartNumberingAfterBreak="0">
+  <w:abstractNum w:abstractNumId="27" w15:restartNumberingAfterBreak="0">
     <w:nsid w:val="676C634F"/>
     <w:multiLevelType w:val="hybridMultilevel"/>
-    <w:tmpl w:val="90324FA2"/>
+    <w:tmpl w:val="B5A04824"/>
     <w:lvl w:ilvl="0" w:tplc="1DB046D6">
       <w:start w:val="1"/>
       <w:numFmt w:val="decimal"/>
@@ -10603,7 +10666,7 @@
       </w:pPr>
     </w:lvl>
   </w:abstractNum>
-  <w:abstractNum w:abstractNumId="27" w15:restartNumberingAfterBreak="0">
+  <w:abstractNum w:abstractNumId="28" w15:restartNumberingAfterBreak="0">
     <w:nsid w:val="770A0FF7"/>
     <w:multiLevelType w:val="hybridMultilevel"/>
     <w:tmpl w:val="49B8A684"/>
@@ -10717,88 +10780,91 @@
     </w:lvl>
   </w:abstractNum>
   <w:num w:numId="1">
+    <w:abstractNumId w:val="26"/>
+  </w:num>
+  <w:num w:numId="2">
+    <w:abstractNumId w:val="1"/>
+  </w:num>
+  <w:num w:numId="3">
+    <w:abstractNumId w:val="9"/>
+  </w:num>
+  <w:num w:numId="4">
+    <w:abstractNumId w:val="13"/>
+  </w:num>
+  <w:num w:numId="5">
+    <w:abstractNumId w:val="22"/>
+  </w:num>
+  <w:num w:numId="6">
+    <w:abstractNumId w:val="18"/>
+  </w:num>
+  <w:num w:numId="7">
+    <w:abstractNumId w:val="23"/>
+  </w:num>
+  <w:num w:numId="8">
     <w:abstractNumId w:val="25"/>
   </w:num>
-  <w:num w:numId="2">
-    <w:abstractNumId w:val="0"/>
+  <w:num w:numId="9">
+    <w:abstractNumId w:val="6"/>
   </w:num>
-  <w:num w:numId="3">
+  <w:num w:numId="10">
+    <w:abstractNumId w:val="17"/>
+  </w:num>
+  <w:num w:numId="11">
+    <w:abstractNumId w:val="11"/>
+  </w:num>
+  <w:num w:numId="12">
+    <w:abstractNumId w:val="2"/>
+  </w:num>
+  <w:num w:numId="13">
+    <w:abstractNumId w:val="10"/>
+  </w:num>
+  <w:num w:numId="14">
+    <w:abstractNumId w:val="7"/>
+  </w:num>
+  <w:num w:numId="15">
+    <w:abstractNumId w:val="12"/>
+  </w:num>
+  <w:num w:numId="16">
+    <w:abstractNumId w:val="14"/>
+  </w:num>
+  <w:num w:numId="17">
+    <w:abstractNumId w:val="20"/>
+  </w:num>
+  <w:num w:numId="18">
+    <w:abstractNumId w:val="19"/>
+  </w:num>
+  <w:num w:numId="19">
     <w:abstractNumId w:val="8"/>
   </w:num>
-  <w:num w:numId="4">
-    <w:abstractNumId w:val="12"/>
+  <w:num w:numId="20">
+    <w:abstractNumId w:val="16"/>
   </w:num>
-  <w:num w:numId="5">
+  <w:num w:numId="21">
+    <w:abstractNumId w:val="3"/>
+  </w:num>
+  <w:num w:numId="22">
+    <w:abstractNumId w:val="28"/>
+  </w:num>
+  <w:num w:numId="23">
     <w:abstractNumId w:val="21"/>
   </w:num>
-  <w:num w:numId="6">
-    <w:abstractNumId w:val="17"/>
+  <w:num w:numId="24">
+    <w:abstractNumId w:val="27"/>
   </w:num>
-  <w:num w:numId="7">
-    <w:abstractNumId w:val="22"/>
-  </w:num>
-  <w:num w:numId="8">
+  <w:num w:numId="25">
     <w:abstractNumId w:val="24"/>
   </w:num>
-  <w:num w:numId="9">
+  <w:num w:numId="26">
     <w:abstractNumId w:val="5"/>
   </w:num>
-  <w:num w:numId="10">
-    <w:abstractNumId w:val="16"/>
+  <w:num w:numId="27">
+    <w:abstractNumId w:val="4"/>
   </w:num>
-  <w:num w:numId="11">
-    <w:abstractNumId w:val="10"/>
-  </w:num>
-  <w:num w:numId="12">
-    <w:abstractNumId w:val="1"/>
-  </w:num>
-  <w:num w:numId="13">
-    <w:abstractNumId w:val="9"/>
-  </w:num>
-  <w:num w:numId="14">
-    <w:abstractNumId w:val="6"/>
-  </w:num>
-  <w:num w:numId="15">
-    <w:abstractNumId w:val="11"/>
-  </w:num>
-  <w:num w:numId="16">
-    <w:abstractNumId w:val="13"/>
-  </w:num>
-  <w:num w:numId="17">
-    <w:abstractNumId w:val="19"/>
-  </w:num>
-  <w:num w:numId="18">
-    <w:abstractNumId w:val="18"/>
-  </w:num>
-  <w:num w:numId="19">
-    <w:abstractNumId w:val="7"/>
-  </w:num>
-  <w:num w:numId="20">
+  <w:num w:numId="28">
     <w:abstractNumId w:val="15"/>
   </w:num>
-  <w:num w:numId="21">
-    <w:abstractNumId w:val="2"/>
-  </w:num>
-  <w:num w:numId="22">
-    <w:abstractNumId w:val="27"/>
-  </w:num>
-  <w:num w:numId="23">
-    <w:abstractNumId w:val="20"/>
-  </w:num>
-  <w:num w:numId="24">
-    <w:abstractNumId w:val="26"/>
-  </w:num>
-  <w:num w:numId="25">
-    <w:abstractNumId w:val="23"/>
-  </w:num>
-  <w:num w:numId="26">
-    <w:abstractNumId w:val="4"/>
-  </w:num>
-  <w:num w:numId="27">
-    <w:abstractNumId w:val="3"/>
-  </w:num>
-  <w:num w:numId="28">
-    <w:abstractNumId w:val="14"/>
+  <w:num w:numId="29">
+    <w:abstractNumId w:val="0"/>
   </w:num>
 </w:numbering>
 </file>

</xml_diff>